<commit_message>
Updated scroll saw SOP.
</commit_message>
<xml_diff>
--- a/assets/sops/ScrollSaw/SOP_ScrollSaw.docx
+++ b/assets/sops/ScrollSaw/SOP_ScrollSaw.docx
@@ -1,8 +1,8 @@
 
 <file path=word/document.xml><?xml version="1.0" encoding="utf-8"?>
-<w:document xmlns:wpc="http://schemas.microsoft.com/office/word/2010/wordprocessingCanvas" xmlns:cx="http://schemas.microsoft.com/office/drawing/2014/chartex" xmlns:cx1="http://schemas.microsoft.com/office/drawing/2015/9/8/chartex" xmlns:mc="http://schemas.openxmlformats.org/markup-compatibility/2006" xmlns:o="urn:schemas-microsoft-com:office:office" xmlns:r="http://schemas.openxmlformats.org/officeDocument/2006/relationships" xmlns:m="http://schemas.openxmlformats.org/officeDocument/2006/math" xmlns:v="urn:schemas-microsoft-com:vml" xmlns:wp14="http://schemas.microsoft.com/office/word/2010/wordprocessingDrawing" xmlns:wp="http://schemas.openxmlformats.org/drawingml/2006/wordprocessingDrawing" xmlns:w10="urn:schemas-microsoft-com:office:word" xmlns:w="http://schemas.openxmlformats.org/wordprocessingml/2006/main" xmlns:w14="http://schemas.microsoft.com/office/word/2010/wordml" xmlns:w15="http://schemas.microsoft.com/office/word/2012/wordml" xmlns:w16se="http://schemas.microsoft.com/office/word/2015/wordml/symex" xmlns:wpg="http://schemas.microsoft.com/office/word/2010/wordprocessingGroup" xmlns:wpi="http://schemas.microsoft.com/office/word/2010/wordprocessingInk" xmlns:wne="http://schemas.microsoft.com/office/word/2006/wordml" xmlns:wps="http://schemas.microsoft.com/office/word/2010/wordprocessingShape" mc:Ignorable="w14 w15 w16se wp14">
+<w:document xmlns:wpc="http://schemas.microsoft.com/office/word/2010/wordprocessingCanvas" xmlns:cx="http://schemas.microsoft.com/office/drawing/2014/chartex" xmlns:cx1="http://schemas.microsoft.com/office/drawing/2015/9/8/chartex" xmlns:cx2="http://schemas.microsoft.com/office/drawing/2015/10/21/chartex" xmlns:cx3="http://schemas.microsoft.com/office/drawing/2016/5/9/chartex" xmlns:cx4="http://schemas.microsoft.com/office/drawing/2016/5/10/chartex" xmlns:cx5="http://schemas.microsoft.com/office/drawing/2016/5/11/chartex" xmlns:cx6="http://schemas.microsoft.com/office/drawing/2016/5/12/chartex" xmlns:cx7="http://schemas.microsoft.com/office/drawing/2016/5/13/chartex" xmlns:cx8="http://schemas.microsoft.com/office/drawing/2016/5/14/chartex" xmlns:mc="http://schemas.openxmlformats.org/markup-compatibility/2006" xmlns:aink="http://schemas.microsoft.com/office/drawing/2016/ink" xmlns:am3d="http://schemas.microsoft.com/office/drawing/2017/model3d" xmlns:o="urn:schemas-microsoft-com:office:office" xmlns:oel="http://schemas.microsoft.com/office/2019/extlst" xmlns:r="http://schemas.openxmlformats.org/officeDocument/2006/relationships" xmlns:m="http://schemas.openxmlformats.org/officeDocument/2006/math" xmlns:v="urn:schemas-microsoft-com:vml" xmlns:wp14="http://schemas.microsoft.com/office/word/2010/wordprocessingDrawing" xmlns:wp="http://schemas.openxmlformats.org/drawingml/2006/wordprocessingDrawing" xmlns:w10="urn:schemas-microsoft-com:office:word" xmlns:w="http://schemas.openxmlformats.org/wordprocessingml/2006/main" xmlns:w14="http://schemas.microsoft.com/office/word/2010/wordml" xmlns:w15="http://schemas.microsoft.com/office/word/2012/wordml" xmlns:w16cex="http://schemas.microsoft.com/office/word/2018/wordml/cex" xmlns:w16cid="http://schemas.microsoft.com/office/word/2016/wordml/cid" xmlns:w16="http://schemas.microsoft.com/office/word/2018/wordml" xmlns:w16sdtdh="http://schemas.microsoft.com/office/word/2020/wordml/sdtdatahash" xmlns:w16se="http://schemas.microsoft.com/office/word/2015/wordml/symex" xmlns:wpg="http://schemas.microsoft.com/office/word/2010/wordprocessingGroup" xmlns:wpi="http://schemas.microsoft.com/office/word/2010/wordprocessingInk" xmlns:wne="http://schemas.microsoft.com/office/word/2006/wordml" xmlns:wps="http://schemas.microsoft.com/office/word/2010/wordprocessingShape" mc:Ignorable="w14 w15 w16se w16cid w16 w16cex w16sdtdh wp14">
   <w:body>
-    <w:p xmlns:wp14="http://schemas.microsoft.com/office/word/2010/wordml" wp14:textId="77777777">
+    <w:p>
       <w:pPr>
         <w:pStyle w:val="Header"/>
         <w:tabs>
@@ -36,8 +36,6 @@
           <w:szCs w:val="24"/>
         </w:rPr>
       </w:pPr>
-      <w:bookmarkStart w:name="_GoBack" w:id="0"/>
-      <w:bookmarkEnd w:id="0"/>
     </w:p>
     <w:tbl>
       <w:tblPr>
@@ -54,7 +52,7 @@
         <w:gridCol w:w="2340"/>
         <w:gridCol w:w="8460"/>
       </w:tblGrid>
-      <w:tr xmlns:wp14="http://schemas.microsoft.com/office/word/2010/wordml" wp14:textId="77777777">
+      <w:tr>
         <w:trPr>
           <w:trHeight w:val="576"/>
         </w:trPr>
@@ -63,21 +61,19 @@
             <w:tcW w:w="10800" w:type="dxa"/>
             <w:gridSpan w:val="2"/>
             <w:tcBorders>
-              <w:top w:val="double" w:color="auto" w:sz="4" w:space="0"/>
-              <w:left w:val="double" w:color="auto" w:sz="4" w:space="0"/>
-              <w:bottom w:val="single" w:color="000000" w:themeColor="text1" w:sz="7" w:space="0"/>
-              <w:right w:val="double" w:color="auto" w:sz="4" w:space="0"/>
+              <w:top w:val="double" w:sz="4" w:space="0" w:color="auto"/>
+              <w:left w:val="double" w:sz="4" w:space="0" w:color="auto"/>
+              <w:bottom w:val="single" w:sz="7" w:space="0" w:color="000000" w:themeColor="text1"/>
+              <w:right w:val="double" w:sz="4" w:space="0" w:color="auto"/>
             </w:tcBorders>
-            <w:tcMar/>
             <w:vAlign w:val="center"/>
           </w:tcPr>
-          <w:p wp14:textId="4398D2B0">
+          <w:p>
             <w:pPr>
               <w:spacing w:after="58"/>
               <w:rPr>
                 <w:rFonts w:cs="Arial"/>
                 <w:sz w:val="20"/>
-                <w:szCs w:val="20"/>
               </w:rPr>
             </w:pPr>
             <w:r>
@@ -86,7 +82,7 @@
                 <w:sz w:val="18"/>
                 <w:szCs w:val="18"/>
               </w:rPr>
-              <w:t xml:space="preserve">Author </w:t>
+              <w:t>Author</w:t>
             </w:r>
             <w:r>
               <w:rPr>
@@ -94,12 +90,108 @@
                 <w:sz w:val="18"/>
                 <w:szCs w:val="18"/>
               </w:rPr>
-              <w:t xml:space="preserve">Name: Chuan-Li Chang                                      Title: Prototyping Labs Assistant                 Date: 03/30/2022      </w:t>
+              <w:t xml:space="preserve">: </w:t>
+            </w:r>
+            <w:r>
+              <w:rPr>
+                <w:rFonts w:cs="Arial"/>
+                <w:sz w:val="18"/>
+                <w:szCs w:val="18"/>
+              </w:rPr>
+              <w:t>Kevin Arne</w:t>
+            </w:r>
+            <w:r>
+              <w:rPr>
+                <w:rFonts w:cs="Arial"/>
+                <w:sz w:val="18"/>
+                <w:szCs w:val="18"/>
+              </w:rPr>
+              <w:t xml:space="preserve">             </w:t>
+            </w:r>
+            <w:r>
+              <w:rPr>
+                <w:rFonts w:cs="Arial"/>
+                <w:sz w:val="18"/>
+                <w:szCs w:val="18"/>
+              </w:rPr>
+              <w:t xml:space="preserve"> </w:t>
+            </w:r>
+            <w:r>
+              <w:rPr>
+                <w:rFonts w:cs="Arial"/>
+                <w:sz w:val="18"/>
+                <w:szCs w:val="18"/>
+              </w:rPr>
+              <w:t xml:space="preserve">Title: Prototyping Labs </w:t>
+            </w:r>
+            <w:r>
+              <w:rPr>
+                <w:rFonts w:cs="Arial"/>
+                <w:sz w:val="18"/>
+                <w:szCs w:val="18"/>
+              </w:rPr>
+              <w:t>Supervisor</w:t>
+            </w:r>
+            <w:r>
+              <w:rPr>
+                <w:rFonts w:cs="Arial"/>
+                <w:sz w:val="18"/>
+                <w:szCs w:val="18"/>
+              </w:rPr>
+              <w:t xml:space="preserve">                 </w:t>
+            </w:r>
+            <w:r>
+              <w:rPr>
+                <w:rFonts w:cs="Arial"/>
+                <w:sz w:val="18"/>
+                <w:szCs w:val="18"/>
+              </w:rPr>
+              <w:t xml:space="preserve">                                                                      </w:t>
+            </w:r>
+            <w:r>
+              <w:rPr>
+                <w:rFonts w:cs="Arial"/>
+                <w:sz w:val="18"/>
+                <w:szCs w:val="18"/>
+              </w:rPr>
+              <w:t xml:space="preserve">Date: </w:t>
+            </w:r>
+            <w:r>
+              <w:rPr>
+                <w:rFonts w:cs="Arial"/>
+                <w:sz w:val="18"/>
+                <w:szCs w:val="18"/>
+              </w:rPr>
+              <w:t>6</w:t>
+            </w:r>
+            <w:r>
+              <w:rPr>
+                <w:rFonts w:cs="Arial"/>
+                <w:sz w:val="18"/>
+                <w:szCs w:val="18"/>
+              </w:rPr>
+              <w:t>/</w:t>
+            </w:r>
+            <w:r>
+              <w:rPr>
+                <w:rFonts w:cs="Arial"/>
+                <w:sz w:val="18"/>
+                <w:szCs w:val="18"/>
+              </w:rPr>
+              <w:t>15</w:t>
+            </w:r>
+            <w:r>
+              <w:rPr>
+                <w:rFonts w:cs="Arial"/>
+                <w:sz w:val="18"/>
+                <w:szCs w:val="18"/>
+              </w:rPr>
+              <w:t xml:space="preserve">/2022      </w:t>
             </w:r>
           </w:p>
         </w:tc>
       </w:tr>
-      <w:tr xmlns:wp14="http://schemas.microsoft.com/office/word/2010/wordml" wp14:textId="77777777">
+      <w:tr>
         <w:trPr>
           <w:trHeight w:val="576"/>
         </w:trPr>
@@ -107,14 +199,13 @@
           <w:tcPr>
             <w:tcW w:w="2340" w:type="dxa"/>
             <w:tcBorders>
-              <w:top w:val="double" w:color="auto" w:sz="4" w:space="0"/>
-              <w:left w:val="double" w:color="auto" w:sz="4" w:space="0"/>
-              <w:bottom w:val="single" w:color="000000" w:themeColor="text1" w:sz="7" w:space="0"/>
-              <w:right w:val="single" w:color="000000" w:themeColor="text1" w:sz="8" w:space="0"/>
+              <w:top w:val="double" w:sz="4" w:space="0" w:color="auto"/>
+              <w:left w:val="double" w:sz="4" w:space="0" w:color="auto"/>
+              <w:bottom w:val="single" w:sz="7" w:space="0" w:color="000000" w:themeColor="text1"/>
+              <w:right w:val="single" w:sz="8" w:space="0" w:color="000000" w:themeColor="text1"/>
             </w:tcBorders>
-            <w:tcMar/>
           </w:tcPr>
-          <w:p wp14:textId="77777777">
+          <w:p>
             <w:pPr>
               <w:tabs>
                 <w:tab w:val="left" w:pos="0"/>
@@ -153,60 +244,42 @@
               <w:t xml:space="preserve">#1 Process </w:t>
             </w:r>
           </w:p>
-          <w:p wp14:textId="4A11C1BC">
+          <w:p>
             <w:pPr>
               <w:tabs>
-                <w:tab w:val="left" w:leader="none" w:pos="475"/>
-                <w:tab w:val="left" w:leader="none" w:pos="950"/>
-                <w:tab w:val="left" w:leader="none" w:pos="1425"/>
-                <w:tab w:val="left" w:leader="none" w:pos="1900"/>
-                <w:tab w:val="left" w:leader="none" w:pos="2375"/>
-                <w:tab w:val="left" w:leader="none" w:pos="2850"/>
-                <w:tab w:val="left" w:leader="none" w:pos="3325"/>
-                <w:tab w:val="left" w:leader="none" w:pos="3800"/>
-                <w:tab w:val="left" w:leader="none" w:pos="4275"/>
-                <w:tab w:val="left" w:leader="none" w:pos="4750"/>
-                <w:tab w:val="left" w:leader="none" w:pos="5225"/>
-                <w:tab w:val="left" w:leader="none" w:pos="5700"/>
-                <w:tab w:val="left" w:leader="none" w:pos="6175"/>
-                <w:tab w:val="left" w:leader="none" w:pos="6650"/>
-                <w:tab w:val="left" w:leader="none" w:pos="7125"/>
-                <w:tab w:val="left" w:leader="none" w:pos="7600"/>
-                <w:tab w:val="left" w:leader="none" w:pos="8075"/>
-                <w:tab w:val="left" w:leader="none" w:pos="8550"/>
-                <w:tab w:val="left" w:leader="none" w:pos="9025"/>
-                <w:tab w:val="left" w:leader="none" w:pos="9500"/>
-                <w:tab w:val="left" w:leader="none" w:pos="9975"/>
+                <w:tab w:val="left" w:pos="475"/>
+                <w:tab w:val="left" w:pos="950"/>
+                <w:tab w:val="left" w:pos="1425"/>
+                <w:tab w:val="left" w:pos="1900"/>
+                <w:tab w:val="left" w:pos="2375"/>
+                <w:tab w:val="left" w:pos="2850"/>
+                <w:tab w:val="left" w:pos="3325"/>
+                <w:tab w:val="left" w:pos="3800"/>
+                <w:tab w:val="left" w:pos="4275"/>
+                <w:tab w:val="left" w:pos="4750"/>
+                <w:tab w:val="left" w:pos="5225"/>
+                <w:tab w:val="left" w:pos="5700"/>
+                <w:tab w:val="left" w:pos="6175"/>
+                <w:tab w:val="left" w:pos="6650"/>
+                <w:tab w:val="left" w:pos="7125"/>
+                <w:tab w:val="left" w:pos="7600"/>
+                <w:tab w:val="left" w:pos="8075"/>
+                <w:tab w:val="left" w:pos="8550"/>
+                <w:tab w:val="left" w:pos="9025"/>
+                <w:tab w:val="left" w:pos="9500"/>
+                <w:tab w:val="left" w:pos="9975"/>
               </w:tabs>
               <w:rPr>
                 <w:rFonts w:ascii="Times New Roman" w:hAnsi="Times New Roman"/>
                 <w:sz w:val="20"/>
-                <w:szCs w:val="20"/>
               </w:rPr>
             </w:pPr>
             <w:r>
               <w:rPr>
                 <w:rFonts w:ascii="Times New Roman" w:hAnsi="Times New Roman"/>
                 <w:sz w:val="20"/>
-                <w:szCs w:val="20"/>
-              </w:rPr>
-              <w:t>(</w:t>
-            </w:r>
-            <w:r>
-              <w:rPr>
-                <w:rFonts w:ascii="Times New Roman" w:hAnsi="Times New Roman"/>
-                <w:sz w:val="20"/>
-                <w:szCs w:val="20"/>
-              </w:rPr>
-              <w:t>If</w:t>
-            </w:r>
-            <w:r>
-              <w:rPr>
-                <w:rFonts w:ascii="Times New Roman" w:hAnsi="Times New Roman"/>
-                <w:sz w:val="20"/>
-                <w:szCs w:val="20"/>
-              </w:rPr>
-              <w:t xml:space="preserve"> applicable)</w:t>
+              </w:rPr>
+              <w:t>(If applicable)</w:t>
             </w:r>
           </w:p>
         </w:tc>
@@ -214,58 +287,55 @@
           <w:tcPr>
             <w:tcW w:w="8460" w:type="dxa"/>
             <w:tcBorders>
-              <w:top w:val="double" w:color="auto" w:sz="4" w:space="0"/>
-              <w:left w:val="single" w:color="000000" w:themeColor="text1" w:sz="8" w:space="0"/>
-              <w:bottom w:val="single" w:color="000000" w:themeColor="text1" w:sz="7" w:space="0"/>
-              <w:right w:val="double" w:color="auto" w:sz="4" w:space="0"/>
+              <w:top w:val="double" w:sz="4" w:space="0" w:color="auto"/>
+              <w:left w:val="single" w:sz="8" w:space="0" w:color="000000" w:themeColor="text1"/>
+              <w:bottom w:val="single" w:sz="7" w:space="0" w:color="000000" w:themeColor="text1"/>
+              <w:right w:val="double" w:sz="4" w:space="0" w:color="auto"/>
             </w:tcBorders>
-            <w:tcMar/>
             <w:vAlign w:val="center"/>
           </w:tcPr>
-          <w:p wp14:textId="6DA5AEB9">
+          <w:p>
             <w:pPr>
               <w:tabs>
                 <w:tab w:val="left" w:pos="432"/>
                 <w:tab w:val="left" w:pos="720"/>
               </w:tabs>
               <w:spacing w:after="58"/>
-              <w:ind w:left="0" w:hanging="360" w:firstLine="0"/>
-              <w:rPr>
-                <w:rFonts w:ascii="Times New Roman" w:hAnsi="Times New Roman" w:eastAsia="Times New Roman" w:cs="Times New Roman"/>
-                <w:b w:val="0"/>
-                <w:bCs w:val="0"/>
-                <w:i w:val="0"/>
-                <w:iCs w:val="0"/>
-                <w:caps w:val="0"/>
-                <w:smallCaps w:val="0"/>
-                <w:noProof w:val="0"/>
-                <w:color w:val="000000" w:themeColor="text1" w:themeTint="FF" w:themeShade="FF"/>
-                <w:sz w:val="20"/>
-                <w:szCs w:val="20"/>
-                <w:lang w:val="en-US"/>
+              <w:ind w:left="-360"/>
+              <w:rPr>
+                <w:rFonts w:ascii="Times New Roman" w:hAnsi="Times New Roman"/>
+                <w:color w:val="000000" w:themeColor="text1"/>
+                <w:sz w:val="20"/>
               </w:rPr>
             </w:pPr>
             <w:r>
               <w:rPr>
-                <w:rFonts w:ascii="Times New Roman" w:hAnsi="Times New Roman" w:eastAsia="Times New Roman" w:cs="Times New Roman"/>
-                <w:b w:val="0"/>
-                <w:bCs w:val="0"/>
-                <w:i w:val="0"/>
-                <w:iCs w:val="0"/>
-                <w:caps w:val="0"/>
-                <w:smallCaps w:val="0"/>
-                <w:noProof w:val="0"/>
-                <w:color w:val="000000" w:themeColor="text1" w:themeTint="FF" w:themeShade="FF"/>
-                <w:sz w:val="20"/>
-                <w:szCs w:val="20"/>
-                <w:lang w:val="en-US"/>
-              </w:rPr>
-              <w:t>Cut material (wood) by drawing a continuous metal saw blade through the work piece. This allows cutting curves.</w:t>
+                <w:rFonts w:ascii="Times New Roman" w:hAnsi="Times New Roman"/>
+                <w:color w:val="000000" w:themeColor="text1"/>
+                <w:sz w:val="20"/>
+              </w:rPr>
+              <w:t xml:space="preserve">       Cut</w:t>
+            </w:r>
+            <w:r>
+              <w:rPr>
+                <w:rFonts w:ascii="Times New Roman" w:hAnsi="Times New Roman"/>
+                <w:color w:val="000000" w:themeColor="text1"/>
+                <w:sz w:val="20"/>
+              </w:rPr>
+              <w:t xml:space="preserve"> material (wood)</w:t>
+            </w:r>
+            <w:r>
+              <w:rPr>
+                <w:rFonts w:ascii="Times New Roman" w:hAnsi="Times New Roman"/>
+                <w:color w:val="000000" w:themeColor="text1"/>
+                <w:sz w:val="20"/>
+              </w:rPr>
+              <w:t>, particularly intricate curves</w:t>
             </w:r>
           </w:p>
         </w:tc>
       </w:tr>
-      <w:tr xmlns:wp14="http://schemas.microsoft.com/office/word/2010/wordml" wp14:textId="77777777">
+      <w:tr>
         <w:trPr>
           <w:trHeight w:val="576"/>
         </w:trPr>
@@ -273,15 +343,14 @@
           <w:tcPr>
             <w:tcW w:w="2340" w:type="dxa"/>
             <w:tcBorders>
-              <w:top w:val="single" w:color="000000" w:themeColor="text1" w:sz="7" w:space="0"/>
-              <w:left w:val="double" w:color="auto" w:sz="4" w:space="0"/>
-              <w:bottom w:val="single" w:color="000000" w:themeColor="text1" w:sz="7" w:space="0"/>
-              <w:right w:val="single" w:color="000000" w:themeColor="text1" w:sz="8" w:space="0"/>
+              <w:top w:val="single" w:sz="7" w:space="0" w:color="000000" w:themeColor="text1"/>
+              <w:left w:val="double" w:sz="4" w:space="0" w:color="auto"/>
+              <w:bottom w:val="single" w:sz="7" w:space="0" w:color="000000" w:themeColor="text1"/>
+              <w:right w:val="single" w:sz="8" w:space="0" w:color="000000" w:themeColor="text1"/>
             </w:tcBorders>
-            <w:tcMar/>
             <w:vAlign w:val="center"/>
           </w:tcPr>
-          <w:p wp14:textId="77777777">
+          <w:p>
             <w:pPr>
               <w:tabs>
                 <w:tab w:val="left" w:pos="0"/>
@@ -326,15 +395,14 @@
           <w:tcPr>
             <w:tcW w:w="8460" w:type="dxa"/>
             <w:tcBorders>
-              <w:top w:val="single" w:color="000000" w:themeColor="text1" w:sz="7" w:space="0"/>
-              <w:left w:val="single" w:color="000000" w:themeColor="text1" w:sz="8" w:space="0"/>
-              <w:bottom w:val="single" w:color="000000" w:themeColor="text1" w:sz="7" w:space="0"/>
-              <w:right w:val="double" w:color="auto" w:sz="4" w:space="0"/>
+              <w:top w:val="single" w:sz="7" w:space="0" w:color="000000" w:themeColor="text1"/>
+              <w:left w:val="single" w:sz="8" w:space="0" w:color="000000" w:themeColor="text1"/>
+              <w:bottom w:val="single" w:sz="7" w:space="0" w:color="000000" w:themeColor="text1"/>
+              <w:right w:val="double" w:sz="4" w:space="0" w:color="auto"/>
             </w:tcBorders>
-            <w:tcMar/>
             <w:vAlign w:val="center"/>
           </w:tcPr>
-          <w:p wp14:textId="14E08C54">
+          <w:p>
             <w:pPr>
               <w:pStyle w:val="Header"/>
               <w:tabs>
@@ -347,21 +415,33 @@
               <w:rPr>
                 <w:rFonts w:ascii="Times New Roman" w:hAnsi="Times New Roman"/>
                 <w:sz w:val="20"/>
-                <w:szCs w:val="20"/>
               </w:rPr>
             </w:pPr>
             <w:r>
               <w:rPr>
                 <w:rFonts w:ascii="Times New Roman" w:hAnsi="Times New Roman"/>
                 <w:sz w:val="20"/>
-                <w:szCs w:val="20"/>
-              </w:rPr>
-              <w:t>Scroll Saw.</w:t>
+              </w:rPr>
+              <w:t xml:space="preserve">Scroll </w:t>
+            </w:r>
+            <w:r>
+              <w:rPr>
+                <w:rFonts w:ascii="Times New Roman" w:hAnsi="Times New Roman"/>
+                <w:sz w:val="20"/>
+              </w:rPr>
+              <w:t>s</w:t>
+            </w:r>
+            <w:r>
+              <w:rPr>
+                <w:rFonts w:ascii="Times New Roman" w:hAnsi="Times New Roman"/>
+                <w:sz w:val="20"/>
+              </w:rPr>
+              <w:t>aw</w:t>
             </w:r>
           </w:p>
         </w:tc>
       </w:tr>
-      <w:tr xmlns:wp14="http://schemas.microsoft.com/office/word/2010/wordml" wp14:textId="77777777">
+      <w:tr>
         <w:trPr>
           <w:trHeight w:val="576"/>
         </w:trPr>
@@ -369,15 +449,14 @@
           <w:tcPr>
             <w:tcW w:w="2340" w:type="dxa"/>
             <w:tcBorders>
-              <w:top w:val="single" w:color="000000" w:themeColor="text1" w:sz="7" w:space="0"/>
-              <w:left w:val="double" w:color="auto" w:sz="4" w:space="0"/>
-              <w:bottom w:val="single" w:color="000000" w:themeColor="text1" w:sz="7" w:space="0"/>
-              <w:right w:val="single" w:color="000000" w:themeColor="text1" w:sz="8" w:space="0"/>
+              <w:top w:val="single" w:sz="7" w:space="0" w:color="000000" w:themeColor="text1"/>
+              <w:left w:val="double" w:sz="4" w:space="0" w:color="auto"/>
+              <w:bottom w:val="single" w:sz="7" w:space="0" w:color="000000" w:themeColor="text1"/>
+              <w:right w:val="single" w:sz="8" w:space="0" w:color="000000" w:themeColor="text1"/>
             </w:tcBorders>
-            <w:tcMar/>
             <w:vAlign w:val="center"/>
           </w:tcPr>
-          <w:p wp14:textId="77777777">
+          <w:p>
             <w:pPr>
               <w:tabs>
                 <w:tab w:val="left" w:pos="0"/>
@@ -421,98 +500,79 @@
           <w:tcPr>
             <w:tcW w:w="8460" w:type="dxa"/>
             <w:tcBorders>
-              <w:top w:val="single" w:color="000000" w:themeColor="text1" w:sz="7" w:space="0"/>
-              <w:left w:val="single" w:color="000000" w:themeColor="text1" w:sz="8" w:space="0"/>
-              <w:bottom w:val="single" w:color="000000" w:themeColor="text1" w:sz="7" w:space="0"/>
-              <w:right w:val="double" w:color="auto" w:sz="4" w:space="0"/>
+              <w:top w:val="single" w:sz="7" w:space="0" w:color="000000" w:themeColor="text1"/>
+              <w:left w:val="single" w:sz="8" w:space="0" w:color="000000" w:themeColor="text1"/>
+              <w:bottom w:val="single" w:sz="7" w:space="0" w:color="000000" w:themeColor="text1"/>
+              <w:right w:val="double" w:sz="4" w:space="0" w:color="auto"/>
             </w:tcBorders>
-            <w:tcMar/>
             <w:vAlign w:val="center"/>
           </w:tcPr>
-          <w:p wp14:textId="2A077A1E">
+          <w:p>
             <w:pPr>
               <w:pStyle w:val="ListParagraph"/>
               <w:numPr>
                 <w:ilvl w:val="0"/>
-                <w:numId w:val="13"/>
+                <w:numId w:val="5"/>
               </w:numPr>
               <w:spacing w:after="58"/>
               <w:rPr>
-                <w:rFonts w:ascii="Times New Roman" w:hAnsi="Times New Roman" w:eastAsia="Times New Roman" w:cs="Times New Roman"/>
-                <w:noProof w:val="0"/>
-                <w:sz w:val="20"/>
-                <w:szCs w:val="20"/>
-                <w:lang w:val="en-US"/>
+                <w:rFonts w:ascii="Times New Roman" w:hAnsi="Times New Roman"/>
+                <w:sz w:val="20"/>
               </w:rPr>
             </w:pPr>
             <w:r>
               <w:rPr>
-                <w:rFonts w:ascii="Times New Roman" w:hAnsi="Times New Roman" w:eastAsia="Times New Roman" w:cs="Times New Roman"/>
-                <w:noProof w:val="0"/>
-                <w:sz w:val="20"/>
-                <w:szCs w:val="20"/>
-                <w:lang w:val="en-US"/>
+                <w:rFonts w:ascii="Times New Roman" w:hAnsi="Times New Roman"/>
+                <w:sz w:val="20"/>
               </w:rPr>
               <w:t>Eye protection</w:t>
             </w:r>
           </w:p>
-          <w:p wp14:textId="58B9B88A">
+          <w:p>
             <w:pPr>
               <w:pStyle w:val="ListParagraph"/>
               <w:numPr>
                 <w:ilvl w:val="0"/>
-                <w:numId w:val="13"/>
+                <w:numId w:val="5"/>
               </w:numPr>
               <w:spacing w:after="58"/>
               <w:rPr>
-                <w:rFonts w:ascii="Times New Roman" w:hAnsi="Times New Roman" w:eastAsia="Times New Roman" w:cs="Times New Roman"/>
-                <w:noProof w:val="0"/>
-                <w:sz w:val="20"/>
-                <w:szCs w:val="20"/>
-                <w:lang w:val="en-US"/>
+                <w:rFonts w:ascii="Times New Roman" w:hAnsi="Times New Roman"/>
+                <w:sz w:val="20"/>
               </w:rPr>
             </w:pPr>
             <w:r>
               <w:rPr>
-                <w:rFonts w:ascii="Times New Roman" w:hAnsi="Times New Roman" w:eastAsia="Times New Roman" w:cs="Times New Roman"/>
-                <w:noProof w:val="0"/>
-                <w:sz w:val="20"/>
-                <w:szCs w:val="20"/>
-                <w:lang w:val="en-US"/>
+                <w:rFonts w:ascii="Times New Roman" w:hAnsi="Times New Roman"/>
+                <w:sz w:val="20"/>
               </w:rPr>
               <w:t>Ear protection</w:t>
             </w:r>
           </w:p>
-          <w:p wp14:textId="016C5E50">
+          <w:p>
             <w:pPr>
               <w:pStyle w:val="ListParagraph"/>
               <w:numPr>
                 <w:ilvl w:val="0"/>
-                <w:numId w:val="13"/>
+                <w:numId w:val="5"/>
               </w:numPr>
               <w:spacing w:after="58"/>
               <w:rPr>
-                <w:rFonts w:ascii="Arial" w:hAnsi="Arial" w:eastAsia="Arial" w:cs="Arial"/>
-                <w:noProof w:val="0"/>
-                <w:sz w:val="24"/>
-                <w:szCs w:val="24"/>
-                <w:lang w:val="en-US"/>
+                <w:rFonts w:ascii="Times New Roman" w:hAnsi="Times New Roman"/>
+                <w:sz w:val="20"/>
               </w:rPr>
             </w:pPr>
             <w:r>
               <w:rPr>
-                <w:rFonts w:ascii="Times New Roman" w:hAnsi="Times New Roman" w:eastAsia="Times New Roman" w:cs="Times New Roman"/>
-                <w:noProof w:val="0"/>
-                <w:sz w:val="20"/>
-                <w:szCs w:val="20"/>
-                <w:lang w:val="en-US"/>
+                <w:rFonts w:ascii="Times New Roman" w:hAnsi="Times New Roman"/>
+                <w:sz w:val="20"/>
               </w:rPr>
               <w:t>Minimum shop PPE</w:t>
             </w:r>
           </w:p>
         </w:tc>
       </w:tr>
-      <w:tr xmlns:wp14="http://schemas.microsoft.com/office/word/2010/wordml" wp14:textId="77777777">
+      <w:tr>
         <w:trPr>
           <w:trHeight w:val="576"/>
         </w:trPr>
@@ -520,15 +580,14 @@
           <w:tcPr>
             <w:tcW w:w="2340" w:type="dxa"/>
             <w:tcBorders>
-              <w:top w:val="single" w:color="000000" w:themeColor="text1" w:sz="7" w:space="0"/>
-              <w:left w:val="double" w:color="auto" w:sz="4" w:space="0"/>
-              <w:bottom w:val="single" w:color="000000" w:themeColor="text1" w:sz="7" w:space="0"/>
-              <w:right w:val="single" w:color="000000" w:themeColor="text1" w:sz="8" w:space="0"/>
+              <w:top w:val="single" w:sz="7" w:space="0" w:color="000000" w:themeColor="text1"/>
+              <w:left w:val="double" w:sz="4" w:space="0" w:color="auto"/>
+              <w:bottom w:val="single" w:sz="7" w:space="0" w:color="000000" w:themeColor="text1"/>
+              <w:right w:val="single" w:sz="8" w:space="0" w:color="000000" w:themeColor="text1"/>
             </w:tcBorders>
-            <w:tcMar/>
             <w:vAlign w:val="center"/>
           </w:tcPr>
-          <w:p wp14:textId="77777777">
+          <w:p>
             <w:pPr>
               <w:tabs>
                 <w:tab w:val="left" w:pos="0"/>
@@ -567,7 +626,7 @@
               <w:t>#4 Environmental /</w:t>
             </w:r>
           </w:p>
-          <w:p wp14:textId="77777777">
+          <w:p>
             <w:pPr>
               <w:tabs>
                 <w:tab w:val="left" w:pos="0"/>
@@ -612,15 +671,14 @@
           <w:tcPr>
             <w:tcW w:w="8460" w:type="dxa"/>
             <w:tcBorders>
-              <w:top w:val="single" w:color="000000" w:themeColor="text1" w:sz="7" w:space="0"/>
-              <w:left w:val="single" w:color="000000" w:themeColor="text1" w:sz="8" w:space="0"/>
-              <w:bottom w:val="single" w:color="000000" w:themeColor="text1" w:sz="7" w:space="0"/>
-              <w:right w:val="double" w:color="auto" w:sz="4" w:space="0"/>
+              <w:top w:val="single" w:sz="7" w:space="0" w:color="000000" w:themeColor="text1"/>
+              <w:left w:val="single" w:sz="8" w:space="0" w:color="000000" w:themeColor="text1"/>
+              <w:bottom w:val="single" w:sz="7" w:space="0" w:color="000000" w:themeColor="text1"/>
+              <w:right w:val="double" w:sz="4" w:space="0" w:color="auto"/>
             </w:tcBorders>
-            <w:tcMar/>
             <w:vAlign w:val="center"/>
           </w:tcPr>
-          <w:p wp14:textId="291B5DB7">
+          <w:p>
             <w:pPr>
               <w:pStyle w:val="Header"/>
               <w:tabs>
@@ -633,14 +691,12 @@
               <w:rPr>
                 <w:rFonts w:ascii="Times New Roman" w:hAnsi="Times New Roman"/>
                 <w:sz w:val="20"/>
-                <w:szCs w:val="20"/>
               </w:rPr>
             </w:pPr>
             <w:r>
               <w:rPr>
                 <w:rFonts w:ascii="Times New Roman" w:hAnsi="Times New Roman"/>
                 <w:sz w:val="20"/>
-                <w:szCs w:val="20"/>
               </w:rPr>
               <w:t xml:space="preserve">Not </w:t>
             </w:r>
@@ -648,14 +704,20 @@
               <w:rPr>
                 <w:rFonts w:ascii="Times New Roman" w:hAnsi="Times New Roman"/>
                 <w:sz w:val="20"/>
-                <w:szCs w:val="20"/>
-              </w:rPr>
-              <w:t>Applicable</w:t>
+              </w:rPr>
+              <w:t>a</w:t>
+            </w:r>
+            <w:r>
+              <w:rPr>
+                <w:rFonts w:ascii="Times New Roman" w:hAnsi="Times New Roman"/>
+                <w:sz w:val="20"/>
+              </w:rPr>
+              <w:t>pplicable</w:t>
             </w:r>
           </w:p>
         </w:tc>
       </w:tr>
-      <w:tr xmlns:wp14="http://schemas.microsoft.com/office/word/2010/wordml" wp14:textId="77777777">
+      <w:tr>
         <w:trPr>
           <w:trHeight w:val="576"/>
         </w:trPr>
@@ -663,15 +725,14 @@
           <w:tcPr>
             <w:tcW w:w="2340" w:type="dxa"/>
             <w:tcBorders>
-              <w:top w:val="single" w:color="000000" w:themeColor="text1" w:sz="7" w:space="0"/>
-              <w:left w:val="double" w:color="auto" w:sz="4" w:space="0"/>
-              <w:bottom w:val="single" w:color="000000" w:themeColor="text1" w:sz="7" w:space="0"/>
-              <w:right w:val="single" w:color="000000" w:themeColor="text1" w:sz="8" w:space="0"/>
+              <w:top w:val="single" w:sz="7" w:space="0" w:color="000000" w:themeColor="text1"/>
+              <w:left w:val="double" w:sz="4" w:space="0" w:color="auto"/>
+              <w:bottom w:val="single" w:sz="7" w:space="0" w:color="000000" w:themeColor="text1"/>
+              <w:right w:val="single" w:sz="8" w:space="0" w:color="000000" w:themeColor="text1"/>
             </w:tcBorders>
-            <w:tcMar/>
             <w:vAlign w:val="center"/>
           </w:tcPr>
-          <w:p wp14:textId="77777777">
+          <w:p>
             <w:pPr>
               <w:tabs>
                 <w:tab w:val="left" w:pos="0"/>
@@ -716,30 +777,27 @@
           <w:tcPr>
             <w:tcW w:w="8460" w:type="dxa"/>
             <w:tcBorders>
-              <w:top w:val="single" w:color="000000" w:themeColor="text1" w:sz="7" w:space="0"/>
-              <w:left w:val="single" w:color="000000" w:themeColor="text1" w:sz="8" w:space="0"/>
-              <w:bottom w:val="single" w:color="000000" w:themeColor="text1" w:sz="7" w:space="0"/>
-              <w:right w:val="double" w:color="auto" w:sz="4" w:space="0"/>
+              <w:top w:val="single" w:sz="7" w:space="0" w:color="000000" w:themeColor="text1"/>
+              <w:left w:val="single" w:sz="8" w:space="0" w:color="000000" w:themeColor="text1"/>
+              <w:bottom w:val="single" w:sz="7" w:space="0" w:color="000000" w:themeColor="text1"/>
+              <w:right w:val="double" w:sz="4" w:space="0" w:color="auto"/>
             </w:tcBorders>
-            <w:tcMar/>
             <w:vAlign w:val="center"/>
           </w:tcPr>
-          <w:p wp14:textId="7BE7DF21">
+          <w:p>
             <w:pPr>
               <w:pStyle w:val="Header"/>
               <w:numPr>
                 <w:ilvl w:val="0"/>
-                <w:numId w:val="14"/>
+                <w:numId w:val="4"/>
               </w:numPr>
               <w:tabs>
                 <w:tab w:val="left" w:pos="351"/>
               </w:tabs>
               <w:spacing w:after="58"/>
-              <w:ind/>
-              <w:rPr>
-                <w:rFonts w:ascii="Times New Roman" w:hAnsi="Times New Roman" w:eastAsia="Times New Roman" w:cs="Times New Roman"/>
-                <w:sz w:val="20"/>
-                <w:szCs w:val="20"/>
+              <w:rPr>
+                <w:rFonts w:ascii="Times New Roman" w:hAnsi="Times New Roman"/>
+                <w:sz w:val="20"/>
                 <w:lang w:val="en"/>
               </w:rPr>
             </w:pPr>
@@ -747,27 +805,40 @@
               <w:rPr>
                 <w:rFonts w:ascii="Times New Roman" w:hAnsi="Times New Roman"/>
                 <w:sz w:val="20"/>
-                <w:szCs w:val="20"/>
                 <w:lang w:val="en"/>
               </w:rPr>
-              <w:t>Scroll Saw training</w:t>
+              <w:t xml:space="preserve">Scroll </w:t>
+            </w:r>
+            <w:r>
+              <w:rPr>
+                <w:rFonts w:ascii="Times New Roman" w:hAnsi="Times New Roman"/>
+                <w:sz w:val="20"/>
+                <w:lang w:val="en"/>
+              </w:rPr>
+              <w:t>s</w:t>
+            </w:r>
+            <w:r>
+              <w:rPr>
+                <w:rFonts w:ascii="Times New Roman" w:hAnsi="Times New Roman"/>
+                <w:sz w:val="20"/>
+                <w:lang w:val="en"/>
+              </w:rPr>
+              <w:t>aw training</w:t>
             </w:r>
           </w:p>
-          <w:p wp14:textId="27358A1C">
+          <w:p>
             <w:pPr>
               <w:pStyle w:val="Header"/>
               <w:numPr>
                 <w:ilvl w:val="0"/>
-                <w:numId w:val="14"/>
+                <w:numId w:val="4"/>
               </w:numPr>
               <w:tabs>
                 <w:tab w:val="left" w:pos="351"/>
               </w:tabs>
               <w:spacing w:after="58"/>
-              <w:ind/>
-              <w:rPr>
-                <w:sz w:val="20"/>
-                <w:szCs w:val="20"/>
+              <w:rPr>
+                <w:sz w:val="20"/>
                 <w:lang w:val="en"/>
               </w:rPr>
             </w:pPr>
@@ -775,28 +846,40 @@
               <w:rPr>
                 <w:rFonts w:ascii="Times New Roman" w:hAnsi="Times New Roman"/>
                 <w:sz w:val="20"/>
-                <w:szCs w:val="20"/>
                 <w:lang w:val="en"/>
               </w:rPr>
-              <w:t>Review and observe general safety practices outlined in the Shop Equipment Safety Guidelines.</w:t>
+              <w:t xml:space="preserve">Review and observe general safety practices outlined in the </w:t>
+            </w:r>
+            <w:r>
+              <w:rPr>
+                <w:rFonts w:ascii="Times New Roman" w:hAnsi="Times New Roman"/>
+                <w:sz w:val="20"/>
+                <w:lang w:val="en"/>
+              </w:rPr>
+              <w:t>MKRSPC MNL</w:t>
+            </w:r>
+            <w:r>
+              <w:rPr>
+                <w:rFonts w:ascii="Times New Roman" w:hAnsi="Times New Roman"/>
+                <w:sz w:val="20"/>
+                <w:lang w:val="en"/>
+              </w:rPr>
+              <w:t>.</w:t>
             </w:r>
           </w:p>
-          <w:p wp14:textId="7E3725EF">
+          <w:p>
             <w:pPr>
               <w:pStyle w:val="Header"/>
               <w:numPr>
                 <w:ilvl w:val="0"/>
-                <w:numId w:val="14"/>
+                <w:numId w:val="4"/>
               </w:numPr>
               <w:tabs>
                 <w:tab w:val="left" w:pos="351"/>
               </w:tabs>
               <w:spacing w:after="58"/>
-              <w:ind/>
-              <w:rPr>
-                <w:noProof w:val="0"/>
-                <w:sz w:val="20"/>
-                <w:szCs w:val="20"/>
+              <w:rPr>
+                <w:sz w:val="20"/>
                 <w:lang w:val="en"/>
               </w:rPr>
             </w:pPr>
@@ -804,7 +887,6 @@
               <w:rPr>
                 <w:rFonts w:ascii="Times New Roman" w:hAnsi="Times New Roman"/>
                 <w:sz w:val="20"/>
-                <w:szCs w:val="20"/>
                 <w:lang w:val="en"/>
               </w:rPr>
               <w:t>Refer to the manufacturer’s operating manual for all operating procedures.</w:t>
@@ -812,7 +894,7 @@
           </w:p>
         </w:tc>
       </w:tr>
-      <w:tr xmlns:wp14="http://schemas.microsoft.com/office/word/2010/wordml" wp14:textId="77777777">
+      <w:tr>
         <w:trPr>
           <w:trHeight w:val="576"/>
         </w:trPr>
@@ -820,15 +902,14 @@
           <w:tcPr>
             <w:tcW w:w="2340" w:type="dxa"/>
             <w:tcBorders>
-              <w:top w:val="single" w:color="000000" w:themeColor="text1" w:sz="7" w:space="0"/>
-              <w:left w:val="double" w:color="auto" w:sz="4" w:space="0"/>
-              <w:bottom w:val="single" w:color="000000" w:themeColor="text1" w:sz="7" w:space="0"/>
-              <w:right w:val="single" w:color="000000" w:themeColor="text1" w:sz="8" w:space="0"/>
+              <w:top w:val="single" w:sz="7" w:space="0" w:color="000000" w:themeColor="text1"/>
+              <w:left w:val="double" w:sz="4" w:space="0" w:color="auto"/>
+              <w:bottom w:val="single" w:sz="7" w:space="0" w:color="000000" w:themeColor="text1"/>
+              <w:right w:val="single" w:sz="8" w:space="0" w:color="000000" w:themeColor="text1"/>
             </w:tcBorders>
-            <w:tcMar/>
             <w:vAlign w:val="center"/>
           </w:tcPr>
-          <w:p wp14:textId="77777777">
+          <w:p>
             <w:pPr>
               <w:tabs>
                 <w:tab w:val="left" w:pos="0"/>
@@ -868,7 +949,7 @@
               <w:t>#6 Inspection requirements before use</w:t>
             </w:r>
           </w:p>
-          <w:p wp14:textId="77777777">
+          <w:p>
             <w:pPr>
               <w:tabs>
                 <w:tab w:val="left" w:pos="0"/>
@@ -906,100 +987,89 @@
           <w:tcPr>
             <w:tcW w:w="8460" w:type="dxa"/>
             <w:tcBorders>
-              <w:top w:val="single" w:color="000000" w:themeColor="text1" w:sz="7" w:space="0"/>
-              <w:left w:val="single" w:color="000000" w:themeColor="text1" w:sz="8" w:space="0"/>
-              <w:bottom w:val="single" w:color="000000" w:themeColor="text1" w:sz="7" w:space="0"/>
-              <w:right w:val="double" w:color="auto" w:sz="4" w:space="0"/>
+              <w:top w:val="single" w:sz="7" w:space="0" w:color="000000" w:themeColor="text1"/>
+              <w:left w:val="single" w:sz="8" w:space="0" w:color="000000" w:themeColor="text1"/>
+              <w:bottom w:val="single" w:sz="7" w:space="0" w:color="000000" w:themeColor="text1"/>
+              <w:right w:val="double" w:sz="4" w:space="0" w:color="auto"/>
             </w:tcBorders>
-            <w:tcMar/>
             <w:vAlign w:val="center"/>
           </w:tcPr>
-          <w:p wp14:textId="277F4373">
+          <w:p>
             <w:pPr>
               <w:pStyle w:val="Header"/>
               <w:numPr>
                 <w:ilvl w:val="0"/>
-                <w:numId w:val="15"/>
+                <w:numId w:val="3"/>
               </w:numPr>
               <w:tabs>
                 <w:tab w:val="left" w:pos="351"/>
                 <w:tab w:val="left" w:pos="432"/>
               </w:tabs>
               <w:spacing w:after="58"/>
-              <w:ind/>
-              <w:rPr>
-                <w:rFonts w:ascii="Times New Roman" w:hAnsi="Times New Roman" w:eastAsia="Times New Roman" w:cs="Times New Roman"/>
-                <w:sz w:val="20"/>
-                <w:szCs w:val="20"/>
+              <w:rPr>
+                <w:rFonts w:ascii="Times New Roman" w:hAnsi="Times New Roman"/>
+                <w:sz w:val="20"/>
                 <w:lang w:val="en"/>
               </w:rPr>
             </w:pPr>
             <w:r>
               <w:rPr>
-                <w:rFonts w:ascii="Arial" w:hAnsi="Arial" w:eastAsia="Arial" w:cs="Arial"/>
-                <w:noProof w:val="0"/>
-                <w:sz w:val="18"/>
-                <w:szCs w:val="18"/>
+                <w:rFonts w:ascii="Times New Roman" w:eastAsia="Arial" w:hAnsi="Times New Roman"/>
+                <w:sz w:val="20"/>
                 <w:lang w:val="en-AU"/>
               </w:rPr>
               <w:t>Ensure the blade teeth point downward, toward the table.</w:t>
             </w:r>
           </w:p>
-          <w:p wp14:textId="34916637">
+          <w:p>
             <w:pPr>
               <w:pStyle w:val="Header"/>
               <w:numPr>
                 <w:ilvl w:val="0"/>
-                <w:numId w:val="15"/>
+                <w:numId w:val="3"/>
               </w:numPr>
               <w:tabs>
                 <w:tab w:val="left" w:pos="351"/>
                 <w:tab w:val="left" w:pos="432"/>
               </w:tabs>
               <w:spacing w:after="58"/>
-              <w:ind/>
-              <w:rPr>
-                <w:sz w:val="20"/>
-                <w:szCs w:val="20"/>
+              <w:rPr>
+                <w:rFonts w:ascii="Times New Roman" w:hAnsi="Times New Roman"/>
+                <w:sz w:val="20"/>
                 <w:lang w:val="en"/>
               </w:rPr>
             </w:pPr>
             <w:r>
               <w:rPr>
-                <w:rFonts w:ascii="Arial" w:hAnsi="Arial" w:eastAsia="Arial" w:cs="Arial"/>
-                <w:noProof w:val="0"/>
-                <w:sz w:val="18"/>
-                <w:szCs w:val="18"/>
+                <w:rFonts w:ascii="Times New Roman" w:eastAsia="Arial" w:hAnsi="Times New Roman"/>
+                <w:sz w:val="20"/>
                 <w:lang w:val="en-AU"/>
               </w:rPr>
               <w:t>Tighten the blade securely in the chucks and adjust it in-line with the blade support.</w:t>
             </w:r>
           </w:p>
-          <w:p wp14:textId="060450E5">
+          <w:p>
             <w:pPr>
               <w:pStyle w:val="Header"/>
               <w:numPr>
                 <w:ilvl w:val="0"/>
-                <w:numId w:val="15"/>
+                <w:numId w:val="3"/>
               </w:numPr>
               <w:tabs>
                 <w:tab w:val="left" w:pos="351"/>
                 <w:tab w:val="left" w:pos="432"/>
               </w:tabs>
               <w:spacing w:after="58"/>
-              <w:ind/>
-              <w:rPr>
-                <w:sz w:val="20"/>
-                <w:szCs w:val="20"/>
+              <w:rPr>
+                <w:rFonts w:ascii="Times New Roman" w:hAnsi="Times New Roman"/>
+                <w:sz w:val="20"/>
                 <w:lang w:val="en"/>
               </w:rPr>
             </w:pPr>
             <w:r>
               <w:rPr>
-                <w:rFonts w:ascii="Arial" w:hAnsi="Arial" w:eastAsia="Arial" w:cs="Arial"/>
-                <w:noProof w:val="0"/>
-                <w:sz w:val="18"/>
-                <w:szCs w:val="18"/>
+                <w:rFonts w:ascii="Times New Roman" w:eastAsia="Arial" w:hAnsi="Times New Roman"/>
+                <w:sz w:val="20"/>
                 <w:lang w:val="en-AU"/>
               </w:rPr>
               <w:t>Ensure the blade tension is properly adjusted. If "knocking" is heard, re-adjust the tension.</w:t>
@@ -1007,7 +1077,7 @@
           </w:p>
         </w:tc>
       </w:tr>
-      <w:tr xmlns:wp14="http://schemas.microsoft.com/office/word/2010/wordml" wp14:textId="77777777">
+      <w:tr>
         <w:trPr>
           <w:trHeight w:val="576"/>
         </w:trPr>
@@ -1015,15 +1085,14 @@
           <w:tcPr>
             <w:tcW w:w="2340" w:type="dxa"/>
             <w:tcBorders>
-              <w:top w:val="single" w:color="000000" w:themeColor="text1" w:sz="7" w:space="0"/>
-              <w:left w:val="double" w:color="auto" w:sz="4" w:space="0"/>
-              <w:bottom w:val="single" w:color="000000" w:themeColor="text1" w:sz="7" w:space="0"/>
-              <w:right w:val="single" w:color="000000" w:themeColor="text1" w:sz="8" w:space="0"/>
+              <w:top w:val="single" w:sz="7" w:space="0" w:color="000000" w:themeColor="text1"/>
+              <w:left w:val="double" w:sz="4" w:space="0" w:color="auto"/>
+              <w:bottom w:val="single" w:sz="7" w:space="0" w:color="000000" w:themeColor="text1"/>
+              <w:right w:val="single" w:sz="8" w:space="0" w:color="000000" w:themeColor="text1"/>
             </w:tcBorders>
-            <w:tcMar/>
             <w:vAlign w:val="center"/>
           </w:tcPr>
-          <w:p wp14:textId="77777777">
+          <w:p>
             <w:pPr>
               <w:tabs>
                 <w:tab w:val="left" w:pos="0"/>
@@ -1068,272 +1137,279 @@
           <w:tcPr>
             <w:tcW w:w="8460" w:type="dxa"/>
             <w:tcBorders>
-              <w:top w:val="single" w:color="000000" w:themeColor="text1" w:sz="7" w:space="0"/>
-              <w:left w:val="single" w:color="000000" w:themeColor="text1" w:sz="8" w:space="0"/>
-              <w:bottom w:val="single" w:color="000000" w:themeColor="text1" w:sz="7" w:space="0"/>
-              <w:right w:val="double" w:color="auto" w:sz="4" w:space="0"/>
+              <w:top w:val="single" w:sz="7" w:space="0" w:color="000000" w:themeColor="text1"/>
+              <w:left w:val="single" w:sz="8" w:space="0" w:color="000000" w:themeColor="text1"/>
+              <w:bottom w:val="single" w:sz="7" w:space="0" w:color="000000" w:themeColor="text1"/>
+              <w:right w:val="double" w:sz="4" w:space="0" w:color="auto"/>
             </w:tcBorders>
-            <w:tcMar/>
             <w:vAlign w:val="center"/>
           </w:tcPr>
-          <w:p wp14:textId="5FA166AD">
+          <w:p>
             <w:pPr>
               <w:pStyle w:val="Header"/>
               <w:numPr>
                 <w:ilvl w:val="0"/>
-                <w:numId w:val="17"/>
+                <w:numId w:val="1"/>
               </w:numPr>
               <w:tabs>
                 <w:tab w:val="left" w:pos="351"/>
               </w:tabs>
               <w:spacing w:after="58"/>
-              <w:ind/>
-              <w:rPr>
-                <w:rFonts w:ascii="Times New Roman" w:hAnsi="Times New Roman" w:eastAsia="Times New Roman" w:cs="Times New Roman"/>
-                <w:noProof w:val="0"/>
-                <w:sz w:val="20"/>
-                <w:szCs w:val="20"/>
+              <w:rPr>
+                <w:rFonts w:ascii="Times New Roman" w:hAnsi="Times New Roman"/>
+                <w:sz w:val="20"/>
                 <w:lang w:val="en-AU"/>
               </w:rPr>
             </w:pPr>
             <w:r>
               <w:rPr>
-                <w:rFonts w:ascii="Times New Roman" w:hAnsi="Times New Roman" w:eastAsia="Times New Roman" w:cs="Times New Roman"/>
-                <w:noProof w:val="0"/>
-                <w:sz w:val="20"/>
-                <w:szCs w:val="20"/>
+                <w:rFonts w:ascii="Times New Roman" w:hAnsi="Times New Roman"/>
+                <w:sz w:val="20"/>
                 <w:lang w:val="en-AU"/>
               </w:rPr>
-              <w:t xml:space="preserve">Keep hands away from </w:t>
-            </w:r>
-            <w:r>
-              <w:rPr>
-                <w:rFonts w:ascii="Times New Roman" w:hAnsi="Times New Roman" w:eastAsia="Times New Roman" w:cs="Times New Roman"/>
-                <w:noProof w:val="0"/>
-                <w:sz w:val="20"/>
-                <w:szCs w:val="20"/>
+              <w:t>Keep hands away from the blade</w:t>
+            </w:r>
+            <w:r>
+              <w:rPr>
+                <w:rFonts w:ascii="Times New Roman" w:hAnsi="Times New Roman"/>
+                <w:sz w:val="20"/>
                 <w:lang w:val="en-AU"/>
               </w:rPr>
-              <w:t>the blade</w:t>
-            </w:r>
-            <w:r>
-              <w:rPr>
-                <w:rFonts w:ascii="Times New Roman" w:hAnsi="Times New Roman" w:eastAsia="Times New Roman" w:cs="Times New Roman"/>
-                <w:noProof w:val="0"/>
-                <w:sz w:val="20"/>
-                <w:szCs w:val="20"/>
-                <w:lang w:val="en-AU"/>
-              </w:rPr>
-              <w:t xml:space="preserve"> and cutting area</w:t>
+              <w:t>.</w:t>
             </w:r>
           </w:p>
-          <w:p wp14:textId="66446262">
+          <w:p>
             <w:pPr>
               <w:pStyle w:val="Header"/>
               <w:numPr>
                 <w:ilvl w:val="0"/>
-                <w:numId w:val="17"/>
+                <w:numId w:val="1"/>
               </w:numPr>
               <w:tabs>
                 <w:tab w:val="left" w:pos="351"/>
               </w:tabs>
               <w:spacing w:after="58"/>
-              <w:ind/>
-              <w:rPr>
-                <w:noProof w:val="0"/>
-                <w:sz w:val="20"/>
-                <w:szCs w:val="20"/>
+              <w:rPr>
+                <w:sz w:val="20"/>
                 <w:lang w:val="en-AU"/>
               </w:rPr>
             </w:pPr>
             <w:r>
               <w:rPr>
-                <w:rFonts w:ascii="Times New Roman" w:hAnsi="Times New Roman" w:eastAsia="Times New Roman" w:cs="Times New Roman"/>
-                <w:noProof w:val="0"/>
-                <w:sz w:val="20"/>
-                <w:szCs w:val="20"/>
+                <w:rFonts w:ascii="Times New Roman" w:hAnsi="Times New Roman"/>
+                <w:sz w:val="20"/>
                 <w:lang w:val="en-AU"/>
               </w:rPr>
-              <w:t xml:space="preserve">If user has long </w:t>
-            </w:r>
-            <w:r>
-              <w:rPr>
-                <w:rFonts w:ascii="Times New Roman" w:hAnsi="Times New Roman" w:eastAsia="Times New Roman" w:cs="Times New Roman"/>
-                <w:noProof w:val="0"/>
-                <w:sz w:val="20"/>
-                <w:szCs w:val="20"/>
+              <w:t>Tie long hair back and wear well-fitting clothing</w:t>
+            </w:r>
+            <w:r>
+              <w:rPr>
+                <w:rFonts w:ascii="Times New Roman" w:hAnsi="Times New Roman"/>
+                <w:sz w:val="20"/>
                 <w:lang w:val="en-AU"/>
               </w:rPr>
-              <w:t>hair,</w:t>
-            </w:r>
-            <w:r>
-              <w:rPr>
-                <w:rFonts w:ascii="Times New Roman" w:hAnsi="Times New Roman" w:eastAsia="Times New Roman" w:cs="Times New Roman"/>
-                <w:noProof w:val="0"/>
-                <w:sz w:val="20"/>
-                <w:szCs w:val="20"/>
-                <w:lang w:val="en-AU"/>
-              </w:rPr>
-              <w:t xml:space="preserve"> make sure to tie it back</w:t>
+              <w:t>.</w:t>
             </w:r>
           </w:p>
-          <w:p wp14:textId="4C2F3BED">
+          <w:p>
             <w:pPr>
               <w:pStyle w:val="Header"/>
               <w:numPr>
                 <w:ilvl w:val="0"/>
-                <w:numId w:val="17"/>
+                <w:numId w:val="1"/>
               </w:numPr>
               <w:tabs>
                 <w:tab w:val="left" w:pos="351"/>
               </w:tabs>
               <w:spacing w:after="58"/>
-              <w:ind/>
-              <w:rPr>
-                <w:rFonts w:ascii="Times New Roman" w:hAnsi="Times New Roman" w:eastAsia="Times New Roman" w:cs="Times New Roman"/>
-                <w:noProof w:val="0"/>
-                <w:sz w:val="20"/>
-                <w:szCs w:val="20"/>
+              <w:rPr>
+                <w:rFonts w:ascii="Times New Roman" w:hAnsi="Times New Roman"/>
+                <w:sz w:val="20"/>
                 <w:lang w:val="en-AU"/>
               </w:rPr>
             </w:pPr>
             <w:r>
               <w:rPr>
-                <w:rFonts w:ascii="Times New Roman" w:hAnsi="Times New Roman" w:eastAsia="Times New Roman" w:cs="Times New Roman"/>
-                <w:noProof w:val="0"/>
-                <w:sz w:val="20"/>
-                <w:szCs w:val="20"/>
+                <w:rFonts w:ascii="Times New Roman" w:hAnsi="Times New Roman"/>
+                <w:sz w:val="20"/>
                 <w:lang w:val="en-AU"/>
               </w:rPr>
               <w:t>Use the machine to cut wood only</w:t>
             </w:r>
+            <w:r>
+              <w:rPr>
+                <w:rFonts w:ascii="Times New Roman" w:hAnsi="Times New Roman"/>
+                <w:sz w:val="20"/>
+                <w:lang w:val="en-AU"/>
+              </w:rPr>
+              <w:t>.</w:t>
+            </w:r>
           </w:p>
-          <w:p wp14:textId="00E36D83">
+          <w:p>
             <w:pPr>
               <w:pStyle w:val="Header"/>
               <w:numPr>
                 <w:ilvl w:val="0"/>
-                <w:numId w:val="17"/>
+                <w:numId w:val="1"/>
               </w:numPr>
               <w:tabs>
                 <w:tab w:val="left" w:pos="351"/>
               </w:tabs>
               <w:spacing w:after="58"/>
-              <w:ind/>
-              <w:rPr>
-                <w:rFonts w:ascii="Times New Roman" w:hAnsi="Times New Roman" w:eastAsia="Times New Roman" w:cs="Times New Roman"/>
-                <w:noProof w:val="0"/>
-                <w:sz w:val="20"/>
-                <w:szCs w:val="20"/>
+              <w:rPr>
+                <w:rFonts w:ascii="Times New Roman" w:hAnsi="Times New Roman"/>
+                <w:sz w:val="20"/>
                 <w:lang w:val="en-AU"/>
               </w:rPr>
             </w:pPr>
             <w:r>
               <w:rPr>
-                <w:rFonts w:ascii="Times New Roman" w:hAnsi="Times New Roman" w:eastAsia="Times New Roman" w:cs="Times New Roman"/>
-                <w:noProof w:val="0"/>
-                <w:sz w:val="20"/>
-                <w:szCs w:val="20"/>
+                <w:rFonts w:ascii="Times New Roman" w:hAnsi="Times New Roman"/>
+                <w:sz w:val="20"/>
                 <w:lang w:val="en-AU"/>
               </w:rPr>
-              <w:t>Ensure there are no nails or foreign objects in the part of the workpiece to be cut.</w:t>
+              <w:t>Adjust the foot of the machine to prevent the workpiece from jumping.</w:t>
             </w:r>
           </w:p>
-          <w:p wp14:textId="69BA7026">
+          <w:p>
             <w:pPr>
               <w:pStyle w:val="Header"/>
               <w:numPr>
                 <w:ilvl w:val="0"/>
-                <w:numId w:val="17"/>
+                <w:numId w:val="1"/>
               </w:numPr>
               <w:tabs>
                 <w:tab w:val="left" w:pos="351"/>
               </w:tabs>
               <w:spacing w:after="58"/>
-              <w:ind/>
-              <w:rPr>
-                <w:rFonts w:ascii="Times New Roman" w:hAnsi="Times New Roman" w:eastAsia="Times New Roman" w:cs="Times New Roman"/>
-                <w:noProof w:val="0"/>
-                <w:sz w:val="20"/>
-                <w:szCs w:val="20"/>
+              <w:rPr>
+                <w:rFonts w:ascii="Times New Roman" w:hAnsi="Times New Roman"/>
+                <w:sz w:val="20"/>
                 <w:lang w:val="en-AU"/>
               </w:rPr>
             </w:pPr>
             <w:r>
               <w:rPr>
-                <w:rFonts w:ascii="Times New Roman" w:hAnsi="Times New Roman" w:eastAsia="Times New Roman" w:cs="Times New Roman"/>
-                <w:noProof w:val="0"/>
-                <w:sz w:val="20"/>
-                <w:szCs w:val="20"/>
+                <w:rFonts w:ascii="Times New Roman" w:hAnsi="Times New Roman"/>
+                <w:sz w:val="20"/>
                 <w:lang w:val="en-AU"/>
               </w:rPr>
-              <w:t>Allow the blade of the saw to reach full operating speed before starting the cut.</w:t>
+              <w:t>Ensure there are no nails or foreign objects in the part of the workpiece to be cut.</w:t>
             </w:r>
           </w:p>
-          <w:p wp14:textId="2D5A6E79">
+          <w:p>
             <w:pPr>
               <w:pStyle w:val="Header"/>
               <w:numPr>
                 <w:ilvl w:val="0"/>
-                <w:numId w:val="17"/>
+                <w:numId w:val="1"/>
               </w:numPr>
               <w:tabs>
                 <w:tab w:val="left" w:pos="351"/>
               </w:tabs>
               <w:spacing w:after="58"/>
-              <w:ind/>
-              <w:rPr>
-                <w:rFonts w:ascii="Times New Roman" w:hAnsi="Times New Roman" w:eastAsia="Times New Roman" w:cs="Times New Roman"/>
-                <w:noProof w:val="0"/>
-                <w:sz w:val="20"/>
-                <w:szCs w:val="20"/>
+              <w:rPr>
+                <w:rFonts w:ascii="Times New Roman" w:hAnsi="Times New Roman"/>
+                <w:sz w:val="20"/>
                 <w:lang w:val="en-AU"/>
               </w:rPr>
             </w:pPr>
             <w:r>
               <w:rPr>
-                <w:rFonts w:ascii="Times New Roman" w:hAnsi="Times New Roman" w:eastAsia="Times New Roman" w:cs="Times New Roman"/>
-                <w:noProof w:val="0"/>
-                <w:sz w:val="20"/>
-                <w:szCs w:val="20"/>
+                <w:rFonts w:ascii="Times New Roman" w:hAnsi="Times New Roman"/>
+                <w:sz w:val="20"/>
                 <w:lang w:val="en-AU"/>
               </w:rPr>
-              <w:t>Keep your face and body to one side of the blade and out of line with a possible thrown piece if the blade should break.</w:t>
+              <w:t>Allow the blade of the saw to reach full operating speed before starting the cut.</w:t>
             </w:r>
           </w:p>
-          <w:p wp14:textId="6C6F950F">
+          <w:p>
             <w:pPr>
               <w:pStyle w:val="Header"/>
               <w:numPr>
                 <w:ilvl w:val="0"/>
-                <w:numId w:val="17"/>
+                <w:numId w:val="1"/>
               </w:numPr>
               <w:tabs>
                 <w:tab w:val="left" w:pos="351"/>
               </w:tabs>
               <w:spacing w:after="58"/>
-              <w:ind/>
-              <w:rPr>
-                <w:noProof w:val="0"/>
-                <w:sz w:val="20"/>
-                <w:szCs w:val="20"/>
+              <w:rPr>
+                <w:rFonts w:ascii="Times New Roman" w:hAnsi="Times New Roman"/>
+                <w:sz w:val="20"/>
                 <w:lang w:val="en-AU"/>
               </w:rPr>
             </w:pPr>
             <w:r>
               <w:rPr>
-                <w:rFonts w:ascii="Times New Roman" w:hAnsi="Times New Roman" w:eastAsia="Times New Roman" w:cs="Times New Roman"/>
-                <w:noProof w:val="0"/>
-                <w:sz w:val="20"/>
-                <w:szCs w:val="20"/>
+                <w:rFonts w:ascii="Times New Roman" w:hAnsi="Times New Roman"/>
+                <w:sz w:val="20"/>
                 <w:lang w:val="en-AU"/>
               </w:rPr>
+              <w:t>Keep your face and body to one side of the blade and out of line with a possible thrown piece if the blade should break.</w:t>
+            </w:r>
+          </w:p>
+          <w:p>
+            <w:pPr>
+              <w:pStyle w:val="Header"/>
+              <w:numPr>
+                <w:ilvl w:val="0"/>
+                <w:numId w:val="1"/>
+              </w:numPr>
+              <w:tabs>
+                <w:tab w:val="left" w:pos="351"/>
+              </w:tabs>
+              <w:spacing w:after="58"/>
+              <w:rPr>
+                <w:sz w:val="20"/>
+                <w:lang w:val="en-AU"/>
+              </w:rPr>
+            </w:pPr>
+            <w:r>
+              <w:rPr>
+                <w:rFonts w:ascii="Times New Roman" w:hAnsi="Times New Roman"/>
+                <w:sz w:val="20"/>
+                <w:lang w:val="en-AU"/>
+              </w:rPr>
               <w:t>Leave the machine in a safe, clean, and tidy state</w:t>
+            </w:r>
+            <w:r>
+              <w:rPr>
+                <w:rFonts w:ascii="Times New Roman" w:hAnsi="Times New Roman"/>
+                <w:sz w:val="20"/>
+                <w:lang w:val="en-AU"/>
+              </w:rPr>
+              <w:t>.</w:t>
+            </w:r>
+          </w:p>
+          <w:p>
+            <w:pPr>
+              <w:pStyle w:val="Header"/>
+              <w:numPr>
+                <w:ilvl w:val="0"/>
+                <w:numId w:val="1"/>
+              </w:numPr>
+              <w:tabs>
+                <w:tab w:val="left" w:pos="351"/>
+              </w:tabs>
+              <w:spacing w:after="58"/>
+              <w:rPr>
+                <w:sz w:val="20"/>
+                <w:lang w:val="en-AU"/>
+              </w:rPr>
+            </w:pPr>
+            <w:r>
+              <w:rPr>
+                <w:rFonts w:ascii="Times New Roman" w:hAnsi="Times New Roman"/>
+                <w:sz w:val="20"/>
+                <w:lang w:val="en-AU"/>
+              </w:rPr>
+              <w:t>If there are any questions regarding safety, ask a staff member for help.</w:t>
             </w:r>
           </w:p>
         </w:tc>
       </w:tr>
-      <w:tr xmlns:wp14="http://schemas.microsoft.com/office/word/2010/wordml" wp14:textId="77777777">
+      <w:tr>
         <w:trPr>
           <w:trHeight w:val="576"/>
         </w:trPr>
@@ -1341,14 +1417,13 @@
           <w:tcPr>
             <w:tcW w:w="2340" w:type="dxa"/>
             <w:tcBorders>
-              <w:top w:val="single" w:color="000000" w:themeColor="text1" w:sz="7" w:space="0"/>
-              <w:left w:val="double" w:color="auto" w:sz="4" w:space="0"/>
-              <w:right w:val="single" w:color="000000" w:themeColor="text1" w:sz="8" w:space="0"/>
+              <w:top w:val="single" w:sz="7" w:space="0" w:color="000000" w:themeColor="text1"/>
+              <w:left w:val="double" w:sz="4" w:space="0" w:color="auto"/>
+              <w:right w:val="single" w:sz="8" w:space="0" w:color="000000" w:themeColor="text1"/>
             </w:tcBorders>
-            <w:tcMar/>
             <w:vAlign w:val="center"/>
           </w:tcPr>
-          <w:p wp14:textId="77777777">
+          <w:p>
             <w:pPr>
               <w:tabs>
                 <w:tab w:val="left" w:pos="0"/>
@@ -1393,14 +1468,13 @@
           <w:tcPr>
             <w:tcW w:w="8460" w:type="dxa"/>
             <w:tcBorders>
-              <w:top w:val="single" w:color="000000" w:themeColor="text1" w:sz="7" w:space="0"/>
-              <w:left w:val="single" w:color="000000" w:themeColor="text1" w:sz="8" w:space="0"/>
-              <w:right w:val="double" w:color="auto" w:sz="4" w:space="0"/>
+              <w:top w:val="single" w:sz="7" w:space="0" w:color="000000" w:themeColor="text1"/>
+              <w:left w:val="single" w:sz="8" w:space="0" w:color="000000" w:themeColor="text1"/>
+              <w:right w:val="double" w:sz="4" w:space="0" w:color="auto"/>
             </w:tcBorders>
-            <w:tcMar/>
             <w:vAlign w:val="center"/>
           </w:tcPr>
-          <w:p wp14:textId="50938F6A">
+          <w:p>
             <w:pPr>
               <w:pStyle w:val="Header"/>
               <w:tabs>
@@ -1413,21 +1487,19 @@
               <w:rPr>
                 <w:rFonts w:ascii="Times New Roman" w:hAnsi="Times New Roman"/>
                 <w:sz w:val="20"/>
-                <w:szCs w:val="20"/>
               </w:rPr>
             </w:pPr>
             <w:r>
               <w:rPr>
                 <w:rFonts w:ascii="Times New Roman" w:hAnsi="Times New Roman"/>
                 <w:sz w:val="20"/>
-                <w:szCs w:val="20"/>
               </w:rPr>
               <w:t xml:space="preserve"> Not applicable</w:t>
             </w:r>
           </w:p>
         </w:tc>
       </w:tr>
-      <w:tr xmlns:wp14="http://schemas.microsoft.com/office/word/2010/wordml" wp14:textId="77777777">
+      <w:tr>
         <w:trPr>
           <w:trHeight w:val="576"/>
         </w:trPr>
@@ -1436,14 +1508,13 @@
             <w:tcW w:w="10800" w:type="dxa"/>
             <w:gridSpan w:val="2"/>
             <w:tcBorders>
-              <w:top w:val="single" w:color="000000" w:themeColor="text1" w:sz="7" w:space="0"/>
-              <w:left w:val="double" w:color="auto" w:sz="4" w:space="0"/>
-              <w:bottom w:val="double" w:color="auto" w:sz="4" w:space="0"/>
-              <w:right w:val="double" w:color="auto" w:sz="4" w:space="0"/>
+              <w:top w:val="single" w:sz="7" w:space="0" w:color="000000" w:themeColor="text1"/>
+              <w:left w:val="double" w:sz="4" w:space="0" w:color="auto"/>
+              <w:bottom w:val="double" w:sz="4" w:space="0" w:color="auto"/>
+              <w:right w:val="double" w:sz="4" w:space="0" w:color="auto"/>
             </w:tcBorders>
-            <w:tcMar/>
           </w:tcPr>
-          <w:p wp14:textId="77777777">
+          <w:p>
             <w:pPr>
               <w:tabs>
                 <w:tab w:val="left" w:pos="6450"/>
@@ -1478,26 +1549,21 @@
                 <w:sz w:val="20"/>
               </w:rPr>
               <w:tab/>
-            </w:r>
-            <w:r>
-              <w:rPr>
-                <w:rFonts w:ascii="Times New Roman" w:hAnsi="Times New Roman"/>
-                <w:color w:val="000000"/>
-                <w:sz w:val="20"/>
-              </w:rPr>
               <w:t xml:space="preserve">Date:                                     </w:t>
             </w:r>
           </w:p>
         </w:tc>
       </w:tr>
     </w:tbl>
-    <w:p xmlns:wp14="http://schemas.microsoft.com/office/word/2010/wordml" wp14:textId="77777777"/>
+    <w:p/>
     <w:sectPr>
-      <w:headerReference w:type="default" r:id="rId7"/>
-      <w:footerReference w:type="default" r:id="rId8"/>
-      <w:headerReference w:type="first" r:id="rId9"/>
-      <w:footerReference w:type="first" r:id="rId10"/>
-      <w:pgSz w:w="12240" w:h="15840" w:orient="portrait" w:code="1"/>
+      <w:headerReference w:type="even" r:id="rId10"/>
+      <w:headerReference w:type="default" r:id="rId11"/>
+      <w:footerReference w:type="even" r:id="rId12"/>
+      <w:footerReference w:type="default" r:id="rId13"/>
+      <w:headerReference w:type="first" r:id="rId14"/>
+      <w:footerReference w:type="first" r:id="rId15"/>
+      <w:pgSz w:w="12240" w:h="15840" w:code="1"/>
       <w:pgMar w:top="1440" w:right="1440" w:bottom="1440" w:left="1440" w:header="576" w:footer="432" w:gutter="0"/>
       <w:cols w:space="720"/>
       <w:docGrid w:linePitch="360"/>
@@ -1507,16 +1573,16 @@
 </file>
 
 <file path=word/endnotes.xml><?xml version="1.0" encoding="utf-8"?>
-<w:endnotes xmlns:wpc="http://schemas.microsoft.com/office/word/2010/wordprocessingCanvas" xmlns:cx="http://schemas.microsoft.com/office/drawing/2014/chartex" xmlns:cx1="http://schemas.microsoft.com/office/drawing/2015/9/8/chartex" xmlns:mc="http://schemas.openxmlformats.org/markup-compatibility/2006" xmlns:o="urn:schemas-microsoft-com:office:office" xmlns:r="http://schemas.openxmlformats.org/officeDocument/2006/relationships" xmlns:m="http://schemas.openxmlformats.org/officeDocument/2006/math" xmlns:v="urn:schemas-microsoft-com:vml" xmlns:wp14="http://schemas.microsoft.com/office/word/2010/wordprocessingDrawing" xmlns:wp="http://schemas.openxmlformats.org/drawingml/2006/wordprocessingDrawing" xmlns:w10="urn:schemas-microsoft-com:office:word" xmlns:w="http://schemas.openxmlformats.org/wordprocessingml/2006/main" xmlns:w14="http://schemas.microsoft.com/office/word/2010/wordml" xmlns:w15="http://schemas.microsoft.com/office/word/2012/wordml" xmlns:w16se="http://schemas.microsoft.com/office/word/2015/wordml/symex" xmlns:wpg="http://schemas.microsoft.com/office/word/2010/wordprocessingGroup" xmlns:wpi="http://schemas.microsoft.com/office/word/2010/wordprocessingInk" xmlns:wne="http://schemas.microsoft.com/office/word/2006/wordml" xmlns:wps="http://schemas.microsoft.com/office/word/2010/wordprocessingShape" mc:Ignorable="w14 w15 w16se wp14">
+<w:endnotes xmlns:wpc="http://schemas.microsoft.com/office/word/2010/wordprocessingCanvas" xmlns:cx="http://schemas.microsoft.com/office/drawing/2014/chartex" xmlns:cx1="http://schemas.microsoft.com/office/drawing/2015/9/8/chartex" xmlns:cx2="http://schemas.microsoft.com/office/drawing/2015/10/21/chartex" xmlns:cx3="http://schemas.microsoft.com/office/drawing/2016/5/9/chartex" xmlns:cx4="http://schemas.microsoft.com/office/drawing/2016/5/10/chartex" xmlns:cx5="http://schemas.microsoft.com/office/drawing/2016/5/11/chartex" xmlns:cx6="http://schemas.microsoft.com/office/drawing/2016/5/12/chartex" xmlns:cx7="http://schemas.microsoft.com/office/drawing/2016/5/13/chartex" xmlns:cx8="http://schemas.microsoft.com/office/drawing/2016/5/14/chartex" xmlns:mc="http://schemas.openxmlformats.org/markup-compatibility/2006" xmlns:aink="http://schemas.microsoft.com/office/drawing/2016/ink" xmlns:am3d="http://schemas.microsoft.com/office/drawing/2017/model3d" xmlns:o="urn:schemas-microsoft-com:office:office" xmlns:oel="http://schemas.microsoft.com/office/2019/extlst" xmlns:r="http://schemas.openxmlformats.org/officeDocument/2006/relationships" xmlns:m="http://schemas.openxmlformats.org/officeDocument/2006/math" xmlns:v="urn:schemas-microsoft-com:vml" xmlns:wp14="http://schemas.microsoft.com/office/word/2010/wordprocessingDrawing" xmlns:wp="http://schemas.openxmlformats.org/drawingml/2006/wordprocessingDrawing" xmlns:w10="urn:schemas-microsoft-com:office:word" xmlns:w="http://schemas.openxmlformats.org/wordprocessingml/2006/main" xmlns:w14="http://schemas.microsoft.com/office/word/2010/wordml" xmlns:w15="http://schemas.microsoft.com/office/word/2012/wordml" xmlns:w16cex="http://schemas.microsoft.com/office/word/2018/wordml/cex" xmlns:w16cid="http://schemas.microsoft.com/office/word/2016/wordml/cid" xmlns:w16="http://schemas.microsoft.com/office/word/2018/wordml" xmlns:w16sdtdh="http://schemas.microsoft.com/office/word/2020/wordml/sdtdatahash" xmlns:w16se="http://schemas.microsoft.com/office/word/2015/wordml/symex" xmlns:wpg="http://schemas.microsoft.com/office/word/2010/wordprocessingGroup" xmlns:wpi="http://schemas.microsoft.com/office/word/2010/wordprocessingInk" xmlns:wne="http://schemas.microsoft.com/office/word/2006/wordml" xmlns:wps="http://schemas.microsoft.com/office/word/2010/wordprocessingShape" mc:Ignorable="w14 w15 w16se w16cid w16 w16cex w16sdtdh wp14">
   <w:endnote w:type="separator" w:id="-1">
-    <w:p xmlns:wp14="http://schemas.microsoft.com/office/word/2010/wordml" wp14:textId="77777777">
+    <w:p>
       <w:r>
         <w:separator/>
       </w:r>
     </w:p>
   </w:endnote>
   <w:endnote w:type="continuationSeparator" w:id="0">
-    <w:p xmlns:wp14="http://schemas.microsoft.com/office/word/2010/wordml" wp14:textId="77777777">
+    <w:p>
       <w:r>
         <w:continuationSeparator/>
       </w:r>
@@ -1526,8 +1592,18 @@
 </file>
 
 <file path=word/footer1.xml><?xml version="1.0" encoding="utf-8"?>
-<w:ftr xmlns:wpc="http://schemas.microsoft.com/office/word/2010/wordprocessingCanvas" xmlns:cx="http://schemas.microsoft.com/office/drawing/2014/chartex" xmlns:cx1="http://schemas.microsoft.com/office/drawing/2015/9/8/chartex" xmlns:mc="http://schemas.openxmlformats.org/markup-compatibility/2006" xmlns:o="urn:schemas-microsoft-com:office:office" xmlns:r="http://schemas.openxmlformats.org/officeDocument/2006/relationships" xmlns:m="http://schemas.openxmlformats.org/officeDocument/2006/math" xmlns:v="urn:schemas-microsoft-com:vml" xmlns:wp14="http://schemas.microsoft.com/office/word/2010/wordprocessingDrawing" xmlns:wp="http://schemas.openxmlformats.org/drawingml/2006/wordprocessingDrawing" xmlns:w10="urn:schemas-microsoft-com:office:word" xmlns:w="http://schemas.openxmlformats.org/wordprocessingml/2006/main" xmlns:w14="http://schemas.microsoft.com/office/word/2010/wordml" xmlns:w15="http://schemas.microsoft.com/office/word/2012/wordml" xmlns:w16se="http://schemas.microsoft.com/office/word/2015/wordml/symex" xmlns:wpg="http://schemas.microsoft.com/office/word/2010/wordprocessingGroup" xmlns:wpi="http://schemas.microsoft.com/office/word/2010/wordprocessingInk" xmlns:wne="http://schemas.microsoft.com/office/word/2006/wordml" xmlns:wps="http://schemas.microsoft.com/office/word/2010/wordprocessingShape" xmlns:a="http://schemas.openxmlformats.org/drawingml/2006/main" xmlns:pic="http://schemas.openxmlformats.org/drawingml/2006/picture" xmlns:a14="http://schemas.microsoft.com/office/drawing/2010/main" mc:Ignorable="w14 w15 w16se wp14">
-  <w:p xmlns:wp14="http://schemas.microsoft.com/office/word/2010/wordml" wp14:textId="77777777">
+<w:ftr xmlns:wpc="http://schemas.microsoft.com/office/word/2010/wordprocessingCanvas" xmlns:cx="http://schemas.microsoft.com/office/drawing/2014/chartex" xmlns:cx1="http://schemas.microsoft.com/office/drawing/2015/9/8/chartex" xmlns:cx2="http://schemas.microsoft.com/office/drawing/2015/10/21/chartex" xmlns:cx3="http://schemas.microsoft.com/office/drawing/2016/5/9/chartex" xmlns:cx4="http://schemas.microsoft.com/office/drawing/2016/5/10/chartex" xmlns:cx5="http://schemas.microsoft.com/office/drawing/2016/5/11/chartex" xmlns:cx6="http://schemas.microsoft.com/office/drawing/2016/5/12/chartex" xmlns:cx7="http://schemas.microsoft.com/office/drawing/2016/5/13/chartex" xmlns:cx8="http://schemas.microsoft.com/office/drawing/2016/5/14/chartex" xmlns:mc="http://schemas.openxmlformats.org/markup-compatibility/2006" xmlns:aink="http://schemas.microsoft.com/office/drawing/2016/ink" xmlns:am3d="http://schemas.microsoft.com/office/drawing/2017/model3d" xmlns:o="urn:schemas-microsoft-com:office:office" xmlns:oel="http://schemas.microsoft.com/office/2019/extlst" xmlns:r="http://schemas.openxmlformats.org/officeDocument/2006/relationships" xmlns:m="http://schemas.openxmlformats.org/officeDocument/2006/math" xmlns:v="urn:schemas-microsoft-com:vml" xmlns:wp14="http://schemas.microsoft.com/office/word/2010/wordprocessingDrawing" xmlns:wp="http://schemas.openxmlformats.org/drawingml/2006/wordprocessingDrawing" xmlns:w10="urn:schemas-microsoft-com:office:word" xmlns:w="http://schemas.openxmlformats.org/wordprocessingml/2006/main" xmlns:w14="http://schemas.microsoft.com/office/word/2010/wordml" xmlns:w15="http://schemas.microsoft.com/office/word/2012/wordml" xmlns:w16cex="http://schemas.microsoft.com/office/word/2018/wordml/cex" xmlns:w16cid="http://schemas.microsoft.com/office/word/2016/wordml/cid" xmlns:w16="http://schemas.microsoft.com/office/word/2018/wordml" xmlns:w16sdtdh="http://schemas.microsoft.com/office/word/2020/wordml/sdtdatahash" xmlns:w16se="http://schemas.microsoft.com/office/word/2015/wordml/symex" xmlns:wpg="http://schemas.microsoft.com/office/word/2010/wordprocessingGroup" xmlns:wpi="http://schemas.microsoft.com/office/word/2010/wordprocessingInk" xmlns:wne="http://schemas.microsoft.com/office/word/2006/wordml" xmlns:wps="http://schemas.microsoft.com/office/word/2010/wordprocessingShape" mc:Ignorable="w14 w15 w16se w16cid w16 w16cex w16sdtdh wp14">
+  <w:p>
+    <w:pPr>
+      <w:pStyle w:val="Footer"/>
+    </w:pPr>
+  </w:p>
+</w:ftr>
+</file>
+
+<file path=word/footer2.xml><?xml version="1.0" encoding="utf-8"?>
+<w:ftr xmlns:wpc="http://schemas.microsoft.com/office/word/2010/wordprocessingCanvas" xmlns:cx="http://schemas.microsoft.com/office/drawing/2014/chartex" xmlns:cx1="http://schemas.microsoft.com/office/drawing/2015/9/8/chartex" xmlns:cx2="http://schemas.microsoft.com/office/drawing/2015/10/21/chartex" xmlns:cx3="http://schemas.microsoft.com/office/drawing/2016/5/9/chartex" xmlns:cx4="http://schemas.microsoft.com/office/drawing/2016/5/10/chartex" xmlns:cx5="http://schemas.microsoft.com/office/drawing/2016/5/11/chartex" xmlns:cx6="http://schemas.microsoft.com/office/drawing/2016/5/12/chartex" xmlns:cx7="http://schemas.microsoft.com/office/drawing/2016/5/13/chartex" xmlns:cx8="http://schemas.microsoft.com/office/drawing/2016/5/14/chartex" xmlns:mc="http://schemas.openxmlformats.org/markup-compatibility/2006" xmlns:aink="http://schemas.microsoft.com/office/drawing/2016/ink" xmlns:am3d="http://schemas.microsoft.com/office/drawing/2017/model3d" xmlns:o="urn:schemas-microsoft-com:office:office" xmlns:oel="http://schemas.microsoft.com/office/2019/extlst" xmlns:r="http://schemas.openxmlformats.org/officeDocument/2006/relationships" xmlns:m="http://schemas.openxmlformats.org/officeDocument/2006/math" xmlns:v="urn:schemas-microsoft-com:vml" xmlns:wp14="http://schemas.microsoft.com/office/word/2010/wordprocessingDrawing" xmlns:wp="http://schemas.openxmlformats.org/drawingml/2006/wordprocessingDrawing" xmlns:w10="urn:schemas-microsoft-com:office:word" xmlns:w="http://schemas.openxmlformats.org/wordprocessingml/2006/main" xmlns:w14="http://schemas.microsoft.com/office/word/2010/wordml" xmlns:w15="http://schemas.microsoft.com/office/word/2012/wordml" xmlns:w16cex="http://schemas.microsoft.com/office/word/2018/wordml/cex" xmlns:w16cid="http://schemas.microsoft.com/office/word/2016/wordml/cid" xmlns:w16="http://schemas.microsoft.com/office/word/2018/wordml" xmlns:w16sdtdh="http://schemas.microsoft.com/office/word/2020/wordml/sdtdatahash" xmlns:w16se="http://schemas.microsoft.com/office/word/2015/wordml/symex" xmlns:wpg="http://schemas.microsoft.com/office/word/2010/wordprocessingGroup" xmlns:wpi="http://schemas.microsoft.com/office/word/2010/wordprocessingInk" xmlns:wne="http://schemas.microsoft.com/office/word/2006/wordml" xmlns:wps="http://schemas.microsoft.com/office/word/2010/wordprocessingShape" mc:Ignorable="w14 w15 w16se w16cid w16 w16cex w16sdtdh wp14">
+  <w:p>
     <w:pPr>
       <w:pStyle w:val="Footer"/>
       <w:ind w:left="-720"/>
@@ -1587,7 +1663,7 @@
         <w:noProof/>
       </w:rPr>
       <w:drawing>
-        <wp:inline xmlns:wp14="http://schemas.microsoft.com/office/word/2010/wordprocessingDrawing" distT="0" distB="0" distL="0" distR="0" wp14:anchorId="70DCA2A5" wp14:editId="5B588F92">
+        <wp:inline distT="0" distB="0" distL="0" distR="0" wp14:anchorId="70DCA2A5" wp14:editId="5B588F92">
           <wp:extent cx="1642745" cy="177800"/>
           <wp:effectExtent l="0" t="0" r="0" b="0"/>
           <wp:docPr id="2" name="Picture 2"/>
@@ -1636,7 +1712,7 @@
       </w:drawing>
     </w:r>
   </w:p>
-  <w:p xmlns:wp14="http://schemas.microsoft.com/office/word/2010/wordml" wp14:textId="77777777">
+  <w:p>
     <w:pPr>
       <w:pStyle w:val="Footer"/>
       <w:ind w:left="-720"/>
@@ -1645,9 +1721,9 @@
 </w:ftr>
 </file>
 
-<file path=word/footer2.xml><?xml version="1.0" encoding="utf-8"?>
-<w:ftr xmlns:wpc="http://schemas.microsoft.com/office/word/2010/wordprocessingCanvas" xmlns:cx="http://schemas.microsoft.com/office/drawing/2014/chartex" xmlns:cx1="http://schemas.microsoft.com/office/drawing/2015/9/8/chartex" xmlns:mc="http://schemas.openxmlformats.org/markup-compatibility/2006" xmlns:o="urn:schemas-microsoft-com:office:office" xmlns:r="http://schemas.openxmlformats.org/officeDocument/2006/relationships" xmlns:m="http://schemas.openxmlformats.org/officeDocument/2006/math" xmlns:v="urn:schemas-microsoft-com:vml" xmlns:wp14="http://schemas.microsoft.com/office/word/2010/wordprocessingDrawing" xmlns:wp="http://schemas.openxmlformats.org/drawingml/2006/wordprocessingDrawing" xmlns:w10="urn:schemas-microsoft-com:office:word" xmlns:w="http://schemas.openxmlformats.org/wordprocessingml/2006/main" xmlns:w14="http://schemas.microsoft.com/office/word/2010/wordml" xmlns:w15="http://schemas.microsoft.com/office/word/2012/wordml" xmlns:w16se="http://schemas.microsoft.com/office/word/2015/wordml/symex" xmlns:wpg="http://schemas.microsoft.com/office/word/2010/wordprocessingGroup" xmlns:wpi="http://schemas.microsoft.com/office/word/2010/wordprocessingInk" xmlns:wne="http://schemas.microsoft.com/office/word/2006/wordml" xmlns:wps="http://schemas.microsoft.com/office/word/2010/wordprocessingShape" xmlns:a="http://schemas.openxmlformats.org/drawingml/2006/main" xmlns:pic="http://schemas.openxmlformats.org/drawingml/2006/picture" xmlns:a14="http://schemas.microsoft.com/office/drawing/2010/main" mc:Ignorable="w14 w15 w16se wp14">
-  <w:p xmlns:wp14="http://schemas.microsoft.com/office/word/2010/wordml" wp14:textId="77777777">
+<file path=word/footer3.xml><?xml version="1.0" encoding="utf-8"?>
+<w:ftr xmlns:wpc="http://schemas.microsoft.com/office/word/2010/wordprocessingCanvas" xmlns:cx="http://schemas.microsoft.com/office/drawing/2014/chartex" xmlns:cx1="http://schemas.microsoft.com/office/drawing/2015/9/8/chartex" xmlns:cx2="http://schemas.microsoft.com/office/drawing/2015/10/21/chartex" xmlns:cx3="http://schemas.microsoft.com/office/drawing/2016/5/9/chartex" xmlns:cx4="http://schemas.microsoft.com/office/drawing/2016/5/10/chartex" xmlns:cx5="http://schemas.microsoft.com/office/drawing/2016/5/11/chartex" xmlns:cx6="http://schemas.microsoft.com/office/drawing/2016/5/12/chartex" xmlns:cx7="http://schemas.microsoft.com/office/drawing/2016/5/13/chartex" xmlns:cx8="http://schemas.microsoft.com/office/drawing/2016/5/14/chartex" xmlns:mc="http://schemas.openxmlformats.org/markup-compatibility/2006" xmlns:aink="http://schemas.microsoft.com/office/drawing/2016/ink" xmlns:am3d="http://schemas.microsoft.com/office/drawing/2017/model3d" xmlns:o="urn:schemas-microsoft-com:office:office" xmlns:oel="http://schemas.microsoft.com/office/2019/extlst" xmlns:r="http://schemas.openxmlformats.org/officeDocument/2006/relationships" xmlns:m="http://schemas.openxmlformats.org/officeDocument/2006/math" xmlns:v="urn:schemas-microsoft-com:vml" xmlns:wp14="http://schemas.microsoft.com/office/word/2010/wordprocessingDrawing" xmlns:wp="http://schemas.openxmlformats.org/drawingml/2006/wordprocessingDrawing" xmlns:w10="urn:schemas-microsoft-com:office:word" xmlns:w="http://schemas.openxmlformats.org/wordprocessingml/2006/main" xmlns:w14="http://schemas.microsoft.com/office/word/2010/wordml" xmlns:w15="http://schemas.microsoft.com/office/word/2012/wordml" xmlns:w16cex="http://schemas.microsoft.com/office/word/2018/wordml/cex" xmlns:w16cid="http://schemas.microsoft.com/office/word/2016/wordml/cid" xmlns:w16="http://schemas.microsoft.com/office/word/2018/wordml" xmlns:w16sdtdh="http://schemas.microsoft.com/office/word/2020/wordml/sdtdatahash" xmlns:w16se="http://schemas.microsoft.com/office/word/2015/wordml/symex" xmlns:wpg="http://schemas.microsoft.com/office/word/2010/wordprocessingGroup" xmlns:wpi="http://schemas.microsoft.com/office/word/2010/wordprocessingInk" xmlns:wne="http://schemas.microsoft.com/office/word/2006/wordml" xmlns:wps="http://schemas.microsoft.com/office/word/2010/wordprocessingShape" mc:Ignorable="w14 w15 w16se w16cid w16 w16cex w16sdtdh wp14">
+  <w:p>
     <w:pPr>
       <w:pStyle w:val="Footer"/>
       <w:ind w:left="-720"/>
@@ -1707,7 +1783,7 @@
         <w:noProof/>
       </w:rPr>
       <w:drawing>
-        <wp:inline xmlns:wp14="http://schemas.microsoft.com/office/word/2010/wordprocessingDrawing" distT="0" distB="0" distL="0" distR="0" wp14:anchorId="5B357E93" wp14:editId="7777777">
+        <wp:inline distT="0" distB="0" distL="0" distR="0" wp14:anchorId="5B357E93" wp14:editId="07777777">
           <wp:extent cx="1642745" cy="177800"/>
           <wp:effectExtent l="0" t="0" r="0" b="0"/>
           <wp:docPr id="1" name="Picture 1"/>
@@ -1756,7 +1832,7 @@
       </w:drawing>
     </w:r>
   </w:p>
-  <w:p xmlns:wp14="http://schemas.microsoft.com/office/word/2010/wordml" wp14:textId="77777777">
+  <w:p>
     <w:pPr>
       <w:pStyle w:val="Footer"/>
     </w:pPr>
@@ -1765,16 +1841,16 @@
 </file>
 
 <file path=word/footnotes.xml><?xml version="1.0" encoding="utf-8"?>
-<w:footnotes xmlns:wpc="http://schemas.microsoft.com/office/word/2010/wordprocessingCanvas" xmlns:cx="http://schemas.microsoft.com/office/drawing/2014/chartex" xmlns:cx1="http://schemas.microsoft.com/office/drawing/2015/9/8/chartex" xmlns:mc="http://schemas.openxmlformats.org/markup-compatibility/2006" xmlns:o="urn:schemas-microsoft-com:office:office" xmlns:r="http://schemas.openxmlformats.org/officeDocument/2006/relationships" xmlns:m="http://schemas.openxmlformats.org/officeDocument/2006/math" xmlns:v="urn:schemas-microsoft-com:vml" xmlns:wp14="http://schemas.microsoft.com/office/word/2010/wordprocessingDrawing" xmlns:wp="http://schemas.openxmlformats.org/drawingml/2006/wordprocessingDrawing" xmlns:w10="urn:schemas-microsoft-com:office:word" xmlns:w="http://schemas.openxmlformats.org/wordprocessingml/2006/main" xmlns:w14="http://schemas.microsoft.com/office/word/2010/wordml" xmlns:w15="http://schemas.microsoft.com/office/word/2012/wordml" xmlns:w16se="http://schemas.microsoft.com/office/word/2015/wordml/symex" xmlns:wpg="http://schemas.microsoft.com/office/word/2010/wordprocessingGroup" xmlns:wpi="http://schemas.microsoft.com/office/word/2010/wordprocessingInk" xmlns:wne="http://schemas.microsoft.com/office/word/2006/wordml" xmlns:wps="http://schemas.microsoft.com/office/word/2010/wordprocessingShape" mc:Ignorable="w14 w15 w16se wp14">
+<w:footnotes xmlns:wpc="http://schemas.microsoft.com/office/word/2010/wordprocessingCanvas" xmlns:cx="http://schemas.microsoft.com/office/drawing/2014/chartex" xmlns:cx1="http://schemas.microsoft.com/office/drawing/2015/9/8/chartex" xmlns:cx2="http://schemas.microsoft.com/office/drawing/2015/10/21/chartex" xmlns:cx3="http://schemas.microsoft.com/office/drawing/2016/5/9/chartex" xmlns:cx4="http://schemas.microsoft.com/office/drawing/2016/5/10/chartex" xmlns:cx5="http://schemas.microsoft.com/office/drawing/2016/5/11/chartex" xmlns:cx6="http://schemas.microsoft.com/office/drawing/2016/5/12/chartex" xmlns:cx7="http://schemas.microsoft.com/office/drawing/2016/5/13/chartex" xmlns:cx8="http://schemas.microsoft.com/office/drawing/2016/5/14/chartex" xmlns:mc="http://schemas.openxmlformats.org/markup-compatibility/2006" xmlns:aink="http://schemas.microsoft.com/office/drawing/2016/ink" xmlns:am3d="http://schemas.microsoft.com/office/drawing/2017/model3d" xmlns:o="urn:schemas-microsoft-com:office:office" xmlns:oel="http://schemas.microsoft.com/office/2019/extlst" xmlns:r="http://schemas.openxmlformats.org/officeDocument/2006/relationships" xmlns:m="http://schemas.openxmlformats.org/officeDocument/2006/math" xmlns:v="urn:schemas-microsoft-com:vml" xmlns:wp14="http://schemas.microsoft.com/office/word/2010/wordprocessingDrawing" xmlns:wp="http://schemas.openxmlformats.org/drawingml/2006/wordprocessingDrawing" xmlns:w10="urn:schemas-microsoft-com:office:word" xmlns:w="http://schemas.openxmlformats.org/wordprocessingml/2006/main" xmlns:w14="http://schemas.microsoft.com/office/word/2010/wordml" xmlns:w15="http://schemas.microsoft.com/office/word/2012/wordml" xmlns:w16cex="http://schemas.microsoft.com/office/word/2018/wordml/cex" xmlns:w16cid="http://schemas.microsoft.com/office/word/2016/wordml/cid" xmlns:w16="http://schemas.microsoft.com/office/word/2018/wordml" xmlns:w16sdtdh="http://schemas.microsoft.com/office/word/2020/wordml/sdtdatahash" xmlns:w16se="http://schemas.microsoft.com/office/word/2015/wordml/symex" xmlns:wpg="http://schemas.microsoft.com/office/word/2010/wordprocessingGroup" xmlns:wpi="http://schemas.microsoft.com/office/word/2010/wordprocessingInk" xmlns:wne="http://schemas.microsoft.com/office/word/2006/wordml" xmlns:wps="http://schemas.microsoft.com/office/word/2010/wordprocessingShape" mc:Ignorable="w14 w15 w16se w16cid w16 w16cex w16sdtdh wp14">
   <w:footnote w:type="separator" w:id="-1">
-    <w:p xmlns:wp14="http://schemas.microsoft.com/office/word/2010/wordml" wp14:textId="77777777">
+    <w:p>
       <w:r>
         <w:separator/>
       </w:r>
     </w:p>
   </w:footnote>
   <w:footnote w:type="continuationSeparator" w:id="0">
-    <w:p xmlns:wp14="http://schemas.microsoft.com/office/word/2010/wordml" wp14:textId="77777777">
+    <w:p>
       <w:r>
         <w:continuationSeparator/>
       </w:r>
@@ -1784,51 +1860,8 @@
 </file>
 
 <file path=word/header1.xml><?xml version="1.0" encoding="utf-8"?>
-<w:hdr xmlns:wpc="http://schemas.microsoft.com/office/word/2010/wordprocessingCanvas" xmlns:cx="http://schemas.microsoft.com/office/drawing/2014/chartex" xmlns:cx1="http://schemas.microsoft.com/office/drawing/2015/9/8/chartex" xmlns:mc="http://schemas.openxmlformats.org/markup-compatibility/2006" xmlns:o="urn:schemas-microsoft-com:office:office" xmlns:r="http://schemas.openxmlformats.org/officeDocument/2006/relationships" xmlns:m="http://schemas.openxmlformats.org/officeDocument/2006/math" xmlns:v="urn:schemas-microsoft-com:vml" xmlns:wp14="http://schemas.microsoft.com/office/word/2010/wordprocessingDrawing" xmlns:wp="http://schemas.openxmlformats.org/drawingml/2006/wordprocessingDrawing" xmlns:w10="urn:schemas-microsoft-com:office:word" xmlns:w="http://schemas.openxmlformats.org/wordprocessingml/2006/main" xmlns:w14="http://schemas.microsoft.com/office/word/2010/wordml" xmlns:w15="http://schemas.microsoft.com/office/word/2012/wordml" xmlns:w16se="http://schemas.microsoft.com/office/word/2015/wordml/symex" xmlns:wpg="http://schemas.microsoft.com/office/word/2010/wordprocessingGroup" xmlns:wpi="http://schemas.microsoft.com/office/word/2010/wordprocessingInk" xmlns:wne="http://schemas.microsoft.com/office/word/2006/wordml" xmlns:wps="http://schemas.microsoft.com/office/word/2010/wordprocessingShape" mc:Ignorable="w14 w15 w16se wp14">
+<w:hdr xmlns:wpc="http://schemas.microsoft.com/office/word/2010/wordprocessingCanvas" xmlns:cx="http://schemas.microsoft.com/office/drawing/2014/chartex" xmlns:cx1="http://schemas.microsoft.com/office/drawing/2015/9/8/chartex" xmlns:cx2="http://schemas.microsoft.com/office/drawing/2015/10/21/chartex" xmlns:cx3="http://schemas.microsoft.com/office/drawing/2016/5/9/chartex" xmlns:cx4="http://schemas.microsoft.com/office/drawing/2016/5/10/chartex" xmlns:cx5="http://schemas.microsoft.com/office/drawing/2016/5/11/chartex" xmlns:cx6="http://schemas.microsoft.com/office/drawing/2016/5/12/chartex" xmlns:cx7="http://schemas.microsoft.com/office/drawing/2016/5/13/chartex" xmlns:cx8="http://schemas.microsoft.com/office/drawing/2016/5/14/chartex" xmlns:mc="http://schemas.openxmlformats.org/markup-compatibility/2006" xmlns:aink="http://schemas.microsoft.com/office/drawing/2016/ink" xmlns:am3d="http://schemas.microsoft.com/office/drawing/2017/model3d" xmlns:o="urn:schemas-microsoft-com:office:office" xmlns:oel="http://schemas.microsoft.com/office/2019/extlst" xmlns:r="http://schemas.openxmlformats.org/officeDocument/2006/relationships" xmlns:m="http://schemas.openxmlformats.org/officeDocument/2006/math" xmlns:v="urn:schemas-microsoft-com:vml" xmlns:wp14="http://schemas.microsoft.com/office/word/2010/wordprocessingDrawing" xmlns:wp="http://schemas.openxmlformats.org/drawingml/2006/wordprocessingDrawing" xmlns:w10="urn:schemas-microsoft-com:office:word" xmlns:w="http://schemas.openxmlformats.org/wordprocessingml/2006/main" xmlns:w14="http://schemas.microsoft.com/office/word/2010/wordml" xmlns:w15="http://schemas.microsoft.com/office/word/2012/wordml" xmlns:w16cex="http://schemas.microsoft.com/office/word/2018/wordml/cex" xmlns:w16cid="http://schemas.microsoft.com/office/word/2016/wordml/cid" xmlns:w16="http://schemas.microsoft.com/office/word/2018/wordml" xmlns:w16sdtdh="http://schemas.microsoft.com/office/word/2020/wordml/sdtdatahash" xmlns:w16se="http://schemas.microsoft.com/office/word/2015/wordml/symex" xmlns:wpg="http://schemas.microsoft.com/office/word/2010/wordprocessingGroup" xmlns:wpi="http://schemas.microsoft.com/office/word/2010/wordprocessingInk" xmlns:wne="http://schemas.microsoft.com/office/word/2006/wordml" xmlns:wps="http://schemas.microsoft.com/office/word/2010/wordprocessingShape" mc:Ignorable="w14 w15 w16se w16cid w16 w16cex w16sdtdh wp14">
   <w:p>
-    <w:pPr>
-      <w:pStyle w:val="Header"/>
-      <w:bidi w:val="0"/>
-      <w:spacing w:before="0" w:beforeAutospacing="off" w:after="0" w:afterAutospacing="off" w:line="259" w:lineRule="auto"/>
-      <w:ind w:left="0" w:right="0"/>
-      <w:jc w:val="center"/>
-      <w:rPr>
-        <w:rFonts w:ascii="Arial" w:hAnsi="Arial" w:eastAsia="Times New Roman" w:cs="Times New Roman"/>
-        <w:b w:val="1"/>
-        <w:bCs w:val="1"/>
-        <w:sz w:val="24"/>
-        <w:szCs w:val="24"/>
-      </w:rPr>
-    </w:pPr>
-    <w:r>
-      <w:rPr>
-        <w:b w:val="1"/>
-        <w:bCs w:val="1"/>
-        <w:sz w:val="32"/>
-        <w:szCs w:val="32"/>
-      </w:rPr>
-      <w:t xml:space="preserve">Standard Operating Procedure for </w:t>
-    </w:r>
-    <w:r>
-      <w:rPr>
-        <w:b w:val="1"/>
-        <w:bCs w:val="1"/>
-        <w:sz w:val="32"/>
-        <w:szCs w:val="32"/>
-      </w:rPr>
-      <w:t xml:space="preserve">Scroll Saw GIX </w:t>
-    </w:r>
-    <w:r>
-      <w:rPr>
-        <w:b w:val="1"/>
-        <w:bCs w:val="1"/>
-        <w:sz w:val="32"/>
-        <w:szCs w:val="32"/>
-      </w:rPr>
-      <w:t>Makerspace</w:t>
-    </w:r>
-  </w:p>
-  <w:p xmlns:wp14="http://schemas.microsoft.com/office/word/2010/wordml" wp14:textId="77777777">
     <w:pPr>
       <w:pStyle w:val="Header"/>
     </w:pPr>
@@ -1837,8 +1870,70 @@
 </file>
 
 <file path=word/header2.xml><?xml version="1.0" encoding="utf-8"?>
-<w:hdr xmlns:wpc="http://schemas.microsoft.com/office/word/2010/wordprocessingCanvas" xmlns:cx="http://schemas.microsoft.com/office/drawing/2014/chartex" xmlns:cx1="http://schemas.microsoft.com/office/drawing/2015/9/8/chartex" xmlns:mc="http://schemas.openxmlformats.org/markup-compatibility/2006" xmlns:o="urn:schemas-microsoft-com:office:office" xmlns:r="http://schemas.openxmlformats.org/officeDocument/2006/relationships" xmlns:m="http://schemas.openxmlformats.org/officeDocument/2006/math" xmlns:v="urn:schemas-microsoft-com:vml" xmlns:wp14="http://schemas.microsoft.com/office/word/2010/wordprocessingDrawing" xmlns:wp="http://schemas.openxmlformats.org/drawingml/2006/wordprocessingDrawing" xmlns:w10="urn:schemas-microsoft-com:office:word" xmlns:w="http://schemas.openxmlformats.org/wordprocessingml/2006/main" xmlns:w14="http://schemas.microsoft.com/office/word/2010/wordml" xmlns:w15="http://schemas.microsoft.com/office/word/2012/wordml" xmlns:w16se="http://schemas.microsoft.com/office/word/2015/wordml/symex" xmlns:wpg="http://schemas.microsoft.com/office/word/2010/wordprocessingGroup" xmlns:wpi="http://schemas.microsoft.com/office/word/2010/wordprocessingInk" xmlns:wne="http://schemas.microsoft.com/office/word/2006/wordml" xmlns:wps="http://schemas.microsoft.com/office/word/2010/wordprocessingShape" mc:Ignorable="w14 w15 w16se wp14">
-  <w:p xmlns:wp14="http://schemas.microsoft.com/office/word/2010/wordml" wp14:textId="77777777">
+<w:hdr xmlns:wpc="http://schemas.microsoft.com/office/word/2010/wordprocessingCanvas" xmlns:cx="http://schemas.microsoft.com/office/drawing/2014/chartex" xmlns:cx1="http://schemas.microsoft.com/office/drawing/2015/9/8/chartex" xmlns:cx2="http://schemas.microsoft.com/office/drawing/2015/10/21/chartex" xmlns:cx3="http://schemas.microsoft.com/office/drawing/2016/5/9/chartex" xmlns:cx4="http://schemas.microsoft.com/office/drawing/2016/5/10/chartex" xmlns:cx5="http://schemas.microsoft.com/office/drawing/2016/5/11/chartex" xmlns:cx6="http://schemas.microsoft.com/office/drawing/2016/5/12/chartex" xmlns:cx7="http://schemas.microsoft.com/office/drawing/2016/5/13/chartex" xmlns:cx8="http://schemas.microsoft.com/office/drawing/2016/5/14/chartex" xmlns:mc="http://schemas.openxmlformats.org/markup-compatibility/2006" xmlns:aink="http://schemas.microsoft.com/office/drawing/2016/ink" xmlns:am3d="http://schemas.microsoft.com/office/drawing/2017/model3d" xmlns:o="urn:schemas-microsoft-com:office:office" xmlns:oel="http://schemas.microsoft.com/office/2019/extlst" xmlns:r="http://schemas.openxmlformats.org/officeDocument/2006/relationships" xmlns:m="http://schemas.openxmlformats.org/officeDocument/2006/math" xmlns:v="urn:schemas-microsoft-com:vml" xmlns:wp14="http://schemas.microsoft.com/office/word/2010/wordprocessingDrawing" xmlns:wp="http://schemas.openxmlformats.org/drawingml/2006/wordprocessingDrawing" xmlns:w10="urn:schemas-microsoft-com:office:word" xmlns:w="http://schemas.openxmlformats.org/wordprocessingml/2006/main" xmlns:w14="http://schemas.microsoft.com/office/word/2010/wordml" xmlns:w15="http://schemas.microsoft.com/office/word/2012/wordml" xmlns:w16cex="http://schemas.microsoft.com/office/word/2018/wordml/cex" xmlns:w16cid="http://schemas.microsoft.com/office/word/2016/wordml/cid" xmlns:w16="http://schemas.microsoft.com/office/word/2018/wordml" xmlns:w16sdtdh="http://schemas.microsoft.com/office/word/2020/wordml/sdtdatahash" xmlns:w16se="http://schemas.microsoft.com/office/word/2015/wordml/symex" xmlns:wpg="http://schemas.microsoft.com/office/word/2010/wordprocessingGroup" xmlns:wpi="http://schemas.microsoft.com/office/word/2010/wordprocessingInk" xmlns:wne="http://schemas.microsoft.com/office/word/2006/wordml" xmlns:wps="http://schemas.microsoft.com/office/word/2010/wordprocessingShape" mc:Ignorable="w14 w15 w16se w16cid w16 w16cex w16sdtdh wp14">
+  <w:p>
+    <w:pPr>
+      <w:pStyle w:val="Header"/>
+      <w:spacing w:line="259" w:lineRule="auto"/>
+      <w:jc w:val="center"/>
+      <w:rPr>
+        <w:b/>
+        <w:bCs/>
+        <w:sz w:val="32"/>
+        <w:szCs w:val="32"/>
+      </w:rPr>
+    </w:pPr>
+    <w:r>
+      <w:rPr>
+        <w:b/>
+        <w:bCs/>
+        <w:sz w:val="32"/>
+        <w:szCs w:val="32"/>
+      </w:rPr>
+      <w:t xml:space="preserve">Standard Operating Procedure for Scroll Saw </w:t>
+    </w:r>
+  </w:p>
+  <w:p>
+    <w:pPr>
+      <w:pStyle w:val="Header"/>
+      <w:spacing w:line="259" w:lineRule="auto"/>
+      <w:jc w:val="center"/>
+      <w:rPr>
+        <w:b/>
+        <w:bCs/>
+        <w:szCs w:val="24"/>
+      </w:rPr>
+    </w:pPr>
+    <w:r>
+      <w:rPr>
+        <w:b/>
+        <w:bCs/>
+        <w:sz w:val="32"/>
+        <w:szCs w:val="32"/>
+      </w:rPr>
+      <w:t xml:space="preserve">Prototyping Labs at </w:t>
+    </w:r>
+    <w:r>
+      <w:rPr>
+        <w:b/>
+        <w:bCs/>
+        <w:sz w:val="32"/>
+        <w:szCs w:val="32"/>
+      </w:rPr>
+      <w:t>GIX</w:t>
+    </w:r>
+  </w:p>
+  <w:p>
+    <w:pPr>
+      <w:pStyle w:val="Header"/>
+    </w:pPr>
+  </w:p>
+</w:hdr>
+</file>
+
+<file path=word/header3.xml><?xml version="1.0" encoding="utf-8"?>
+<w:hdr xmlns:wpc="http://schemas.microsoft.com/office/word/2010/wordprocessingCanvas" xmlns:cx="http://schemas.microsoft.com/office/drawing/2014/chartex" xmlns:cx1="http://schemas.microsoft.com/office/drawing/2015/9/8/chartex" xmlns:cx2="http://schemas.microsoft.com/office/drawing/2015/10/21/chartex" xmlns:cx3="http://schemas.microsoft.com/office/drawing/2016/5/9/chartex" xmlns:cx4="http://schemas.microsoft.com/office/drawing/2016/5/10/chartex" xmlns:cx5="http://schemas.microsoft.com/office/drawing/2016/5/11/chartex" xmlns:cx6="http://schemas.microsoft.com/office/drawing/2016/5/12/chartex" xmlns:cx7="http://schemas.microsoft.com/office/drawing/2016/5/13/chartex" xmlns:cx8="http://schemas.microsoft.com/office/drawing/2016/5/14/chartex" xmlns:mc="http://schemas.openxmlformats.org/markup-compatibility/2006" xmlns:aink="http://schemas.microsoft.com/office/drawing/2016/ink" xmlns:am3d="http://schemas.microsoft.com/office/drawing/2017/model3d" xmlns:o="urn:schemas-microsoft-com:office:office" xmlns:oel="http://schemas.microsoft.com/office/2019/extlst" xmlns:r="http://schemas.openxmlformats.org/officeDocument/2006/relationships" xmlns:m="http://schemas.openxmlformats.org/officeDocument/2006/math" xmlns:v="urn:schemas-microsoft-com:vml" xmlns:wp14="http://schemas.microsoft.com/office/word/2010/wordprocessingDrawing" xmlns:wp="http://schemas.openxmlformats.org/drawingml/2006/wordprocessingDrawing" xmlns:w10="urn:schemas-microsoft-com:office:word" xmlns:w="http://schemas.openxmlformats.org/wordprocessingml/2006/main" xmlns:w14="http://schemas.microsoft.com/office/word/2010/wordml" xmlns:w15="http://schemas.microsoft.com/office/word/2012/wordml" xmlns:w16cex="http://schemas.microsoft.com/office/word/2018/wordml/cex" xmlns:w16cid="http://schemas.microsoft.com/office/word/2016/wordml/cid" xmlns:w16="http://schemas.microsoft.com/office/word/2018/wordml" xmlns:w16sdtdh="http://schemas.microsoft.com/office/word/2020/wordml/sdtdatahash" xmlns:w16se="http://schemas.microsoft.com/office/word/2015/wordml/symex" xmlns:wpg="http://schemas.microsoft.com/office/word/2010/wordprocessingGroup" xmlns:wpi="http://schemas.microsoft.com/office/word/2010/wordprocessingInk" xmlns:wne="http://schemas.microsoft.com/office/word/2006/wordml" xmlns:wps="http://schemas.microsoft.com/office/word/2010/wordprocessingShape" mc:Ignorable="w14 w15 w16se w16cid w16 w16cex w16sdtdh wp14">
+  <w:p>
     <w:pPr>
       <w:pStyle w:val="Header"/>
       <w:jc w:val="center"/>
@@ -1873,10 +1968,12 @@
 </file>
 
 <file path=word/numbering.xml><?xml version="1.0" encoding="utf-8"?>
-<w:numbering xmlns:wpc="http://schemas.microsoft.com/office/word/2010/wordprocessingCanvas" xmlns:cx="http://schemas.microsoft.com/office/drawing/2014/chartex" xmlns:cx1="http://schemas.microsoft.com/office/drawing/2015/9/8/chartex" xmlns:mc="http://schemas.openxmlformats.org/markup-compatibility/2006" xmlns:o="urn:schemas-microsoft-com:office:office" xmlns:r="http://schemas.openxmlformats.org/officeDocument/2006/relationships" xmlns:m="http://schemas.openxmlformats.org/officeDocument/2006/math" xmlns:v="urn:schemas-microsoft-com:vml" xmlns:wp14="http://schemas.microsoft.com/office/word/2010/wordprocessingDrawing" xmlns:wp="http://schemas.openxmlformats.org/drawingml/2006/wordprocessingDrawing" xmlns:w10="urn:schemas-microsoft-com:office:word" xmlns:w="http://schemas.openxmlformats.org/wordprocessingml/2006/main" xmlns:w14="http://schemas.microsoft.com/office/word/2010/wordml" xmlns:w15="http://schemas.microsoft.com/office/word/2012/wordml" xmlns:w16se="http://schemas.microsoft.com/office/word/2015/wordml/symex" xmlns:wpg="http://schemas.microsoft.com/office/word/2010/wordprocessingGroup" xmlns:wpi="http://schemas.microsoft.com/office/word/2010/wordprocessingInk" xmlns:wne="http://schemas.microsoft.com/office/word/2006/wordml" xmlns:wps="http://schemas.microsoft.com/office/word/2010/wordprocessingShape" mc:Ignorable="w14 w15 w16se wp14">
-  <w:abstractNum xmlns:w="http://schemas.openxmlformats.org/wordprocessingml/2006/main" w:abstractNumId="16">
-    <w:multiLevelType xmlns:w="http://schemas.openxmlformats.org/wordprocessingml/2006/main" w:val="hybridMultilevel"/>
-    <w:lvl xmlns:w="http://schemas.openxmlformats.org/wordprocessingml/2006/main" w:ilvl="0">
+<w:numbering xmlns:wpc="http://schemas.microsoft.com/office/word/2010/wordprocessingCanvas" xmlns:cx="http://schemas.microsoft.com/office/drawing/2014/chartex" xmlns:cx1="http://schemas.microsoft.com/office/drawing/2015/9/8/chartex" xmlns:cx2="http://schemas.microsoft.com/office/drawing/2015/10/21/chartex" xmlns:cx3="http://schemas.microsoft.com/office/drawing/2016/5/9/chartex" xmlns:cx4="http://schemas.microsoft.com/office/drawing/2016/5/10/chartex" xmlns:cx5="http://schemas.microsoft.com/office/drawing/2016/5/11/chartex" xmlns:cx6="http://schemas.microsoft.com/office/drawing/2016/5/12/chartex" xmlns:cx7="http://schemas.microsoft.com/office/drawing/2016/5/13/chartex" xmlns:cx8="http://schemas.microsoft.com/office/drawing/2016/5/14/chartex" xmlns:mc="http://schemas.openxmlformats.org/markup-compatibility/2006" xmlns:aink="http://schemas.microsoft.com/office/drawing/2016/ink" xmlns:am3d="http://schemas.microsoft.com/office/drawing/2017/model3d" xmlns:o="urn:schemas-microsoft-com:office:office" xmlns:oel="http://schemas.microsoft.com/office/2019/extlst" xmlns:r="http://schemas.openxmlformats.org/officeDocument/2006/relationships" xmlns:m="http://schemas.openxmlformats.org/officeDocument/2006/math" xmlns:v="urn:schemas-microsoft-com:vml" xmlns:wp14="http://schemas.microsoft.com/office/word/2010/wordprocessingDrawing" xmlns:wp="http://schemas.openxmlformats.org/drawingml/2006/wordprocessingDrawing" xmlns:w10="urn:schemas-microsoft-com:office:word" xmlns:w="http://schemas.openxmlformats.org/wordprocessingml/2006/main" xmlns:w14="http://schemas.microsoft.com/office/word/2010/wordml" xmlns:w15="http://schemas.microsoft.com/office/word/2012/wordml" xmlns:w16cex="http://schemas.microsoft.com/office/word/2018/wordml/cex" xmlns:w16cid="http://schemas.microsoft.com/office/word/2016/wordml/cid" xmlns:w16="http://schemas.microsoft.com/office/word/2018/wordml" xmlns:w16sdtdh="http://schemas.microsoft.com/office/word/2020/wordml/sdtdatahash" xmlns:w16se="http://schemas.microsoft.com/office/word/2015/wordml/symex" xmlns:wpg="http://schemas.microsoft.com/office/word/2010/wordprocessingGroup" xmlns:wpi="http://schemas.microsoft.com/office/word/2010/wordprocessingInk" xmlns:wne="http://schemas.microsoft.com/office/word/2006/wordml" xmlns:wps="http://schemas.microsoft.com/office/word/2010/wordprocessingShape" mc:Ignorable="w14 w15 w16se w16cid w16 w16cex w16sdtdh wp14">
+  <w:abstractNum w:abstractNumId="0" w15:restartNumberingAfterBreak="0">
+    <w:nsid w:val="040D0566"/>
+    <w:multiLevelType w:val="hybridMultilevel"/>
+    <w:tmpl w:val="718442A8"/>
+    <w:lvl w:ilvl="0" w:tplc="B7C2302A">
       <w:start w:val="1"/>
       <w:numFmt w:val="bullet"/>
       <w:lvlText w:val=""/>
@@ -1885,10 +1982,10 @@
         <w:ind w:left="720" w:hanging="360"/>
       </w:pPr>
       <w:rPr>
-        <w:rFonts w:hint="default" w:ascii="Symbol" w:hAnsi="Symbol"/>
-      </w:rPr>
-    </w:lvl>
-    <w:lvl xmlns:w="http://schemas.openxmlformats.org/wordprocessingml/2006/main" w:ilvl="1">
+        <w:rFonts w:ascii="Symbol" w:hAnsi="Symbol" w:hint="default"/>
+      </w:rPr>
+    </w:lvl>
+    <w:lvl w:ilvl="1" w:tplc="3E082AC8">
       <w:start w:val="1"/>
       <w:numFmt w:val="bullet"/>
       <w:lvlText w:val="o"/>
@@ -1897,10 +1994,10 @@
         <w:ind w:left="1440" w:hanging="360"/>
       </w:pPr>
       <w:rPr>
-        <w:rFonts w:hint="default" w:ascii="Courier New" w:hAnsi="Courier New"/>
-      </w:rPr>
-    </w:lvl>
-    <w:lvl xmlns:w="http://schemas.openxmlformats.org/wordprocessingml/2006/main" w:ilvl="2">
+        <w:rFonts w:ascii="Courier New" w:hAnsi="Courier New" w:hint="default"/>
+      </w:rPr>
+    </w:lvl>
+    <w:lvl w:ilvl="2" w:tplc="95349170">
       <w:start w:val="1"/>
       <w:numFmt w:val="bullet"/>
       <w:lvlText w:val=""/>
@@ -1909,10 +2006,10 @@
         <w:ind w:left="2160" w:hanging="360"/>
       </w:pPr>
       <w:rPr>
-        <w:rFonts w:hint="default" w:ascii="Wingdings" w:hAnsi="Wingdings"/>
-      </w:rPr>
-    </w:lvl>
-    <w:lvl xmlns:w="http://schemas.openxmlformats.org/wordprocessingml/2006/main" w:ilvl="3">
+        <w:rFonts w:ascii="Wingdings" w:hAnsi="Wingdings" w:hint="default"/>
+      </w:rPr>
+    </w:lvl>
+    <w:lvl w:ilvl="3" w:tplc="08D2A57E">
       <w:start w:val="1"/>
       <w:numFmt w:val="bullet"/>
       <w:lvlText w:val=""/>
@@ -1921,10 +2018,10 @@
         <w:ind w:left="2880" w:hanging="360"/>
       </w:pPr>
       <w:rPr>
-        <w:rFonts w:hint="default" w:ascii="Symbol" w:hAnsi="Symbol"/>
-      </w:rPr>
-    </w:lvl>
-    <w:lvl xmlns:w="http://schemas.openxmlformats.org/wordprocessingml/2006/main" w:ilvl="4">
+        <w:rFonts w:ascii="Symbol" w:hAnsi="Symbol" w:hint="default"/>
+      </w:rPr>
+    </w:lvl>
+    <w:lvl w:ilvl="4" w:tplc="42180092">
       <w:start w:val="1"/>
       <w:numFmt w:val="bullet"/>
       <w:lvlText w:val="o"/>
@@ -1933,10 +2030,10 @@
         <w:ind w:left="3600" w:hanging="360"/>
       </w:pPr>
       <w:rPr>
-        <w:rFonts w:hint="default" w:ascii="Courier New" w:hAnsi="Courier New"/>
-      </w:rPr>
-    </w:lvl>
-    <w:lvl xmlns:w="http://schemas.openxmlformats.org/wordprocessingml/2006/main" w:ilvl="5">
+        <w:rFonts w:ascii="Courier New" w:hAnsi="Courier New" w:hint="default"/>
+      </w:rPr>
+    </w:lvl>
+    <w:lvl w:ilvl="5" w:tplc="40E02BA4">
       <w:start w:val="1"/>
       <w:numFmt w:val="bullet"/>
       <w:lvlText w:val=""/>
@@ -1945,10 +2042,10 @@
         <w:ind w:left="4320" w:hanging="360"/>
       </w:pPr>
       <w:rPr>
-        <w:rFonts w:hint="default" w:ascii="Wingdings" w:hAnsi="Wingdings"/>
-      </w:rPr>
-    </w:lvl>
-    <w:lvl xmlns:w="http://schemas.openxmlformats.org/wordprocessingml/2006/main" w:ilvl="6">
+        <w:rFonts w:ascii="Wingdings" w:hAnsi="Wingdings" w:hint="default"/>
+      </w:rPr>
+    </w:lvl>
+    <w:lvl w:ilvl="6" w:tplc="9B1AC2F4">
       <w:start w:val="1"/>
       <w:numFmt w:val="bullet"/>
       <w:lvlText w:val=""/>
@@ -1957,10 +2054,10 @@
         <w:ind w:left="5040" w:hanging="360"/>
       </w:pPr>
       <w:rPr>
-        <w:rFonts w:hint="default" w:ascii="Symbol" w:hAnsi="Symbol"/>
-      </w:rPr>
-    </w:lvl>
-    <w:lvl xmlns:w="http://schemas.openxmlformats.org/wordprocessingml/2006/main" w:ilvl="7">
+        <w:rFonts w:ascii="Symbol" w:hAnsi="Symbol" w:hint="default"/>
+      </w:rPr>
+    </w:lvl>
+    <w:lvl w:ilvl="7" w:tplc="87BA52C4">
       <w:start w:val="1"/>
       <w:numFmt w:val="bullet"/>
       <w:lvlText w:val="o"/>
@@ -1969,10 +2066,10 @@
         <w:ind w:left="5760" w:hanging="360"/>
       </w:pPr>
       <w:rPr>
-        <w:rFonts w:hint="default" w:ascii="Courier New" w:hAnsi="Courier New"/>
-      </w:rPr>
-    </w:lvl>
-    <w:lvl xmlns:w="http://schemas.openxmlformats.org/wordprocessingml/2006/main" w:ilvl="8">
+        <w:rFonts w:ascii="Courier New" w:hAnsi="Courier New" w:hint="default"/>
+      </w:rPr>
+    </w:lvl>
+    <w:lvl w:ilvl="8" w:tplc="96583410">
       <w:start w:val="1"/>
       <w:numFmt w:val="bullet"/>
       <w:lvlText w:val=""/>
@@ -1981,455 +2078,11 @@
         <w:ind w:left="6480" w:hanging="360"/>
       </w:pPr>
       <w:rPr>
-        <w:rFonts w:hint="default" w:ascii="Wingdings" w:hAnsi="Wingdings"/>
+        <w:rFonts w:ascii="Wingdings" w:hAnsi="Wingdings" w:hint="default"/>
       </w:rPr>
     </w:lvl>
   </w:abstractNum>
-  <w:abstractNum xmlns:w="http://schemas.openxmlformats.org/wordprocessingml/2006/main" w:abstractNumId="15">
-    <w:multiLevelType xmlns:w="http://schemas.openxmlformats.org/wordprocessingml/2006/main" w:val="hybridMultilevel"/>
-    <w:lvl xmlns:w="http://schemas.openxmlformats.org/wordprocessingml/2006/main" w:ilvl="0">
-      <w:start w:val="1"/>
-      <w:numFmt w:val="bullet"/>
-      <w:lvlText w:val=""/>
-      <w:lvlJc w:val="left"/>
-      <w:pPr>
-        <w:ind w:left="720" w:hanging="360"/>
-      </w:pPr>
-      <w:rPr>
-        <w:rFonts w:hint="default" w:ascii="Symbol" w:hAnsi="Symbol"/>
-      </w:rPr>
-    </w:lvl>
-    <w:lvl xmlns:w="http://schemas.openxmlformats.org/wordprocessingml/2006/main" w:ilvl="1">
-      <w:start w:val="1"/>
-      <w:numFmt w:val="bullet"/>
-      <w:lvlText w:val="o"/>
-      <w:lvlJc w:val="left"/>
-      <w:pPr>
-        <w:ind w:left="1440" w:hanging="360"/>
-      </w:pPr>
-      <w:rPr>
-        <w:rFonts w:hint="default" w:ascii="Courier New" w:hAnsi="Courier New"/>
-      </w:rPr>
-    </w:lvl>
-    <w:lvl xmlns:w="http://schemas.openxmlformats.org/wordprocessingml/2006/main" w:ilvl="2">
-      <w:start w:val="1"/>
-      <w:numFmt w:val="bullet"/>
-      <w:lvlText w:val=""/>
-      <w:lvlJc w:val="left"/>
-      <w:pPr>
-        <w:ind w:left="2160" w:hanging="360"/>
-      </w:pPr>
-      <w:rPr>
-        <w:rFonts w:hint="default" w:ascii="Wingdings" w:hAnsi="Wingdings"/>
-      </w:rPr>
-    </w:lvl>
-    <w:lvl xmlns:w="http://schemas.openxmlformats.org/wordprocessingml/2006/main" w:ilvl="3">
-      <w:start w:val="1"/>
-      <w:numFmt w:val="bullet"/>
-      <w:lvlText w:val=""/>
-      <w:lvlJc w:val="left"/>
-      <w:pPr>
-        <w:ind w:left="2880" w:hanging="360"/>
-      </w:pPr>
-      <w:rPr>
-        <w:rFonts w:hint="default" w:ascii="Symbol" w:hAnsi="Symbol"/>
-      </w:rPr>
-    </w:lvl>
-    <w:lvl xmlns:w="http://schemas.openxmlformats.org/wordprocessingml/2006/main" w:ilvl="4">
-      <w:start w:val="1"/>
-      <w:numFmt w:val="bullet"/>
-      <w:lvlText w:val="o"/>
-      <w:lvlJc w:val="left"/>
-      <w:pPr>
-        <w:ind w:left="3600" w:hanging="360"/>
-      </w:pPr>
-      <w:rPr>
-        <w:rFonts w:hint="default" w:ascii="Courier New" w:hAnsi="Courier New"/>
-      </w:rPr>
-    </w:lvl>
-    <w:lvl xmlns:w="http://schemas.openxmlformats.org/wordprocessingml/2006/main" w:ilvl="5">
-      <w:start w:val="1"/>
-      <w:numFmt w:val="bullet"/>
-      <w:lvlText w:val=""/>
-      <w:lvlJc w:val="left"/>
-      <w:pPr>
-        <w:ind w:left="4320" w:hanging="360"/>
-      </w:pPr>
-      <w:rPr>
-        <w:rFonts w:hint="default" w:ascii="Wingdings" w:hAnsi="Wingdings"/>
-      </w:rPr>
-    </w:lvl>
-    <w:lvl xmlns:w="http://schemas.openxmlformats.org/wordprocessingml/2006/main" w:ilvl="6">
-      <w:start w:val="1"/>
-      <w:numFmt w:val="bullet"/>
-      <w:lvlText w:val=""/>
-      <w:lvlJc w:val="left"/>
-      <w:pPr>
-        <w:ind w:left="5040" w:hanging="360"/>
-      </w:pPr>
-      <w:rPr>
-        <w:rFonts w:hint="default" w:ascii="Symbol" w:hAnsi="Symbol"/>
-      </w:rPr>
-    </w:lvl>
-    <w:lvl xmlns:w="http://schemas.openxmlformats.org/wordprocessingml/2006/main" w:ilvl="7">
-      <w:start w:val="1"/>
-      <w:numFmt w:val="bullet"/>
-      <w:lvlText w:val="o"/>
-      <w:lvlJc w:val="left"/>
-      <w:pPr>
-        <w:ind w:left="5760" w:hanging="360"/>
-      </w:pPr>
-      <w:rPr>
-        <w:rFonts w:hint="default" w:ascii="Courier New" w:hAnsi="Courier New"/>
-      </w:rPr>
-    </w:lvl>
-    <w:lvl xmlns:w="http://schemas.openxmlformats.org/wordprocessingml/2006/main" w:ilvl="8">
-      <w:start w:val="1"/>
-      <w:numFmt w:val="bullet"/>
-      <w:lvlText w:val=""/>
-      <w:lvlJc w:val="left"/>
-      <w:pPr>
-        <w:ind w:left="6480" w:hanging="360"/>
-      </w:pPr>
-      <w:rPr>
-        <w:rFonts w:hint="default" w:ascii="Wingdings" w:hAnsi="Wingdings"/>
-      </w:rPr>
-    </w:lvl>
-  </w:abstractNum>
-  <w:abstractNum xmlns:w="http://schemas.openxmlformats.org/wordprocessingml/2006/main" w:abstractNumId="14">
-    <w:multiLevelType xmlns:w="http://schemas.openxmlformats.org/wordprocessingml/2006/main" w:val="hybridMultilevel"/>
-    <w:lvl xmlns:w="http://schemas.openxmlformats.org/wordprocessingml/2006/main" w:ilvl="0">
-      <w:start w:val="1"/>
-      <w:numFmt w:val="bullet"/>
-      <w:lvlText w:val=""/>
-      <w:lvlJc w:val="left"/>
-      <w:pPr>
-        <w:ind w:left="720" w:hanging="360"/>
-      </w:pPr>
-      <w:rPr>
-        <w:rFonts w:hint="default" w:ascii="Symbol" w:hAnsi="Symbol"/>
-      </w:rPr>
-    </w:lvl>
-    <w:lvl xmlns:w="http://schemas.openxmlformats.org/wordprocessingml/2006/main" w:ilvl="1">
-      <w:start w:val="1"/>
-      <w:numFmt w:val="bullet"/>
-      <w:lvlText w:val="o"/>
-      <w:lvlJc w:val="left"/>
-      <w:pPr>
-        <w:ind w:left="1440" w:hanging="360"/>
-      </w:pPr>
-      <w:rPr>
-        <w:rFonts w:hint="default" w:ascii="Courier New" w:hAnsi="Courier New"/>
-      </w:rPr>
-    </w:lvl>
-    <w:lvl xmlns:w="http://schemas.openxmlformats.org/wordprocessingml/2006/main" w:ilvl="2">
-      <w:start w:val="1"/>
-      <w:numFmt w:val="bullet"/>
-      <w:lvlText w:val=""/>
-      <w:lvlJc w:val="left"/>
-      <w:pPr>
-        <w:ind w:left="2160" w:hanging="360"/>
-      </w:pPr>
-      <w:rPr>
-        <w:rFonts w:hint="default" w:ascii="Wingdings" w:hAnsi="Wingdings"/>
-      </w:rPr>
-    </w:lvl>
-    <w:lvl xmlns:w="http://schemas.openxmlformats.org/wordprocessingml/2006/main" w:ilvl="3">
-      <w:start w:val="1"/>
-      <w:numFmt w:val="bullet"/>
-      <w:lvlText w:val=""/>
-      <w:lvlJc w:val="left"/>
-      <w:pPr>
-        <w:ind w:left="2880" w:hanging="360"/>
-      </w:pPr>
-      <w:rPr>
-        <w:rFonts w:hint="default" w:ascii="Symbol" w:hAnsi="Symbol"/>
-      </w:rPr>
-    </w:lvl>
-    <w:lvl xmlns:w="http://schemas.openxmlformats.org/wordprocessingml/2006/main" w:ilvl="4">
-      <w:start w:val="1"/>
-      <w:numFmt w:val="bullet"/>
-      <w:lvlText w:val="o"/>
-      <w:lvlJc w:val="left"/>
-      <w:pPr>
-        <w:ind w:left="3600" w:hanging="360"/>
-      </w:pPr>
-      <w:rPr>
-        <w:rFonts w:hint="default" w:ascii="Courier New" w:hAnsi="Courier New"/>
-      </w:rPr>
-    </w:lvl>
-    <w:lvl xmlns:w="http://schemas.openxmlformats.org/wordprocessingml/2006/main" w:ilvl="5">
-      <w:start w:val="1"/>
-      <w:numFmt w:val="bullet"/>
-      <w:lvlText w:val=""/>
-      <w:lvlJc w:val="left"/>
-      <w:pPr>
-        <w:ind w:left="4320" w:hanging="360"/>
-      </w:pPr>
-      <w:rPr>
-        <w:rFonts w:hint="default" w:ascii="Wingdings" w:hAnsi="Wingdings"/>
-      </w:rPr>
-    </w:lvl>
-    <w:lvl xmlns:w="http://schemas.openxmlformats.org/wordprocessingml/2006/main" w:ilvl="6">
-      <w:start w:val="1"/>
-      <w:numFmt w:val="bullet"/>
-      <w:lvlText w:val=""/>
-      <w:lvlJc w:val="left"/>
-      <w:pPr>
-        <w:ind w:left="5040" w:hanging="360"/>
-      </w:pPr>
-      <w:rPr>
-        <w:rFonts w:hint="default" w:ascii="Symbol" w:hAnsi="Symbol"/>
-      </w:rPr>
-    </w:lvl>
-    <w:lvl xmlns:w="http://schemas.openxmlformats.org/wordprocessingml/2006/main" w:ilvl="7">
-      <w:start w:val="1"/>
-      <w:numFmt w:val="bullet"/>
-      <w:lvlText w:val="o"/>
-      <w:lvlJc w:val="left"/>
-      <w:pPr>
-        <w:ind w:left="5760" w:hanging="360"/>
-      </w:pPr>
-      <w:rPr>
-        <w:rFonts w:hint="default" w:ascii="Courier New" w:hAnsi="Courier New"/>
-      </w:rPr>
-    </w:lvl>
-    <w:lvl xmlns:w="http://schemas.openxmlformats.org/wordprocessingml/2006/main" w:ilvl="8">
-      <w:start w:val="1"/>
-      <w:numFmt w:val="bullet"/>
-      <w:lvlText w:val=""/>
-      <w:lvlJc w:val="left"/>
-      <w:pPr>
-        <w:ind w:left="6480" w:hanging="360"/>
-      </w:pPr>
-      <w:rPr>
-        <w:rFonts w:hint="default" w:ascii="Wingdings" w:hAnsi="Wingdings"/>
-      </w:rPr>
-    </w:lvl>
-  </w:abstractNum>
-  <w:abstractNum xmlns:w="http://schemas.openxmlformats.org/wordprocessingml/2006/main" w:abstractNumId="13">
-    <w:multiLevelType xmlns:w="http://schemas.openxmlformats.org/wordprocessingml/2006/main" w:val="hybridMultilevel"/>
-    <w:lvl xmlns:w="http://schemas.openxmlformats.org/wordprocessingml/2006/main" w:ilvl="0">
-      <w:start w:val="1"/>
-      <w:numFmt w:val="bullet"/>
-      <w:lvlText w:val=""/>
-      <w:lvlJc w:val="left"/>
-      <w:pPr>
-        <w:ind w:left="720" w:hanging="360"/>
-      </w:pPr>
-      <w:rPr>
-        <w:rFonts w:hint="default" w:ascii="Symbol" w:hAnsi="Symbol"/>
-      </w:rPr>
-    </w:lvl>
-    <w:lvl xmlns:w="http://schemas.openxmlformats.org/wordprocessingml/2006/main" w:ilvl="1">
-      <w:start w:val="1"/>
-      <w:numFmt w:val="bullet"/>
-      <w:lvlText w:val="o"/>
-      <w:lvlJc w:val="left"/>
-      <w:pPr>
-        <w:ind w:left="1440" w:hanging="360"/>
-      </w:pPr>
-      <w:rPr>
-        <w:rFonts w:hint="default" w:ascii="Courier New" w:hAnsi="Courier New"/>
-      </w:rPr>
-    </w:lvl>
-    <w:lvl xmlns:w="http://schemas.openxmlformats.org/wordprocessingml/2006/main" w:ilvl="2">
-      <w:start w:val="1"/>
-      <w:numFmt w:val="bullet"/>
-      <w:lvlText w:val=""/>
-      <w:lvlJc w:val="left"/>
-      <w:pPr>
-        <w:ind w:left="2160" w:hanging="360"/>
-      </w:pPr>
-      <w:rPr>
-        <w:rFonts w:hint="default" w:ascii="Wingdings" w:hAnsi="Wingdings"/>
-      </w:rPr>
-    </w:lvl>
-    <w:lvl xmlns:w="http://schemas.openxmlformats.org/wordprocessingml/2006/main" w:ilvl="3">
-      <w:start w:val="1"/>
-      <w:numFmt w:val="bullet"/>
-      <w:lvlText w:val=""/>
-      <w:lvlJc w:val="left"/>
-      <w:pPr>
-        <w:ind w:left="2880" w:hanging="360"/>
-      </w:pPr>
-      <w:rPr>
-        <w:rFonts w:hint="default" w:ascii="Symbol" w:hAnsi="Symbol"/>
-      </w:rPr>
-    </w:lvl>
-    <w:lvl xmlns:w="http://schemas.openxmlformats.org/wordprocessingml/2006/main" w:ilvl="4">
-      <w:start w:val="1"/>
-      <w:numFmt w:val="bullet"/>
-      <w:lvlText w:val="o"/>
-      <w:lvlJc w:val="left"/>
-      <w:pPr>
-        <w:ind w:left="3600" w:hanging="360"/>
-      </w:pPr>
-      <w:rPr>
-        <w:rFonts w:hint="default" w:ascii="Courier New" w:hAnsi="Courier New"/>
-      </w:rPr>
-    </w:lvl>
-    <w:lvl xmlns:w="http://schemas.openxmlformats.org/wordprocessingml/2006/main" w:ilvl="5">
-      <w:start w:val="1"/>
-      <w:numFmt w:val="bullet"/>
-      <w:lvlText w:val=""/>
-      <w:lvlJc w:val="left"/>
-      <w:pPr>
-        <w:ind w:left="4320" w:hanging="360"/>
-      </w:pPr>
-      <w:rPr>
-        <w:rFonts w:hint="default" w:ascii="Wingdings" w:hAnsi="Wingdings"/>
-      </w:rPr>
-    </w:lvl>
-    <w:lvl xmlns:w="http://schemas.openxmlformats.org/wordprocessingml/2006/main" w:ilvl="6">
-      <w:start w:val="1"/>
-      <w:numFmt w:val="bullet"/>
-      <w:lvlText w:val=""/>
-      <w:lvlJc w:val="left"/>
-      <w:pPr>
-        <w:ind w:left="5040" w:hanging="360"/>
-      </w:pPr>
-      <w:rPr>
-        <w:rFonts w:hint="default" w:ascii="Symbol" w:hAnsi="Symbol"/>
-      </w:rPr>
-    </w:lvl>
-    <w:lvl xmlns:w="http://schemas.openxmlformats.org/wordprocessingml/2006/main" w:ilvl="7">
-      <w:start w:val="1"/>
-      <w:numFmt w:val="bullet"/>
-      <w:lvlText w:val="o"/>
-      <w:lvlJc w:val="left"/>
-      <w:pPr>
-        <w:ind w:left="5760" w:hanging="360"/>
-      </w:pPr>
-      <w:rPr>
-        <w:rFonts w:hint="default" w:ascii="Courier New" w:hAnsi="Courier New"/>
-      </w:rPr>
-    </w:lvl>
-    <w:lvl xmlns:w="http://schemas.openxmlformats.org/wordprocessingml/2006/main" w:ilvl="8">
-      <w:start w:val="1"/>
-      <w:numFmt w:val="bullet"/>
-      <w:lvlText w:val=""/>
-      <w:lvlJc w:val="left"/>
-      <w:pPr>
-        <w:ind w:left="6480" w:hanging="360"/>
-      </w:pPr>
-      <w:rPr>
-        <w:rFonts w:hint="default" w:ascii="Wingdings" w:hAnsi="Wingdings"/>
-      </w:rPr>
-    </w:lvl>
-  </w:abstractNum>
-  <w:abstractNum xmlns:w="http://schemas.openxmlformats.org/wordprocessingml/2006/main" w:abstractNumId="12">
-    <w:multiLevelType xmlns:w="http://schemas.openxmlformats.org/wordprocessingml/2006/main" w:val="hybridMultilevel"/>
-    <w:lvl xmlns:w="http://schemas.openxmlformats.org/wordprocessingml/2006/main" w:ilvl="0">
-      <w:start w:val="1"/>
-      <w:numFmt w:val="bullet"/>
-      <w:lvlText w:val=""/>
-      <w:lvlJc w:val="left"/>
-      <w:pPr>
-        <w:ind w:left="720" w:hanging="360"/>
-      </w:pPr>
-      <w:rPr>
-        <w:rFonts w:hint="default" w:ascii="Symbol" w:hAnsi="Symbol"/>
-      </w:rPr>
-    </w:lvl>
-    <w:lvl xmlns:w="http://schemas.openxmlformats.org/wordprocessingml/2006/main" w:ilvl="1">
-      <w:start w:val="1"/>
-      <w:numFmt w:val="bullet"/>
-      <w:lvlText w:val="o"/>
-      <w:lvlJc w:val="left"/>
-      <w:pPr>
-        <w:ind w:left="1440" w:hanging="360"/>
-      </w:pPr>
-      <w:rPr>
-        <w:rFonts w:hint="default" w:ascii="Courier New" w:hAnsi="Courier New"/>
-      </w:rPr>
-    </w:lvl>
-    <w:lvl xmlns:w="http://schemas.openxmlformats.org/wordprocessingml/2006/main" w:ilvl="2">
-      <w:start w:val="1"/>
-      <w:numFmt w:val="bullet"/>
-      <w:lvlText w:val=""/>
-      <w:lvlJc w:val="left"/>
-      <w:pPr>
-        <w:ind w:left="2160" w:hanging="360"/>
-      </w:pPr>
-      <w:rPr>
-        <w:rFonts w:hint="default" w:ascii="Wingdings" w:hAnsi="Wingdings"/>
-      </w:rPr>
-    </w:lvl>
-    <w:lvl xmlns:w="http://schemas.openxmlformats.org/wordprocessingml/2006/main" w:ilvl="3">
-      <w:start w:val="1"/>
-      <w:numFmt w:val="bullet"/>
-      <w:lvlText w:val=""/>
-      <w:lvlJc w:val="left"/>
-      <w:pPr>
-        <w:ind w:left="2880" w:hanging="360"/>
-      </w:pPr>
-      <w:rPr>
-        <w:rFonts w:hint="default" w:ascii="Symbol" w:hAnsi="Symbol"/>
-      </w:rPr>
-    </w:lvl>
-    <w:lvl xmlns:w="http://schemas.openxmlformats.org/wordprocessingml/2006/main" w:ilvl="4">
-      <w:start w:val="1"/>
-      <w:numFmt w:val="bullet"/>
-      <w:lvlText w:val="o"/>
-      <w:lvlJc w:val="left"/>
-      <w:pPr>
-        <w:ind w:left="3600" w:hanging="360"/>
-      </w:pPr>
-      <w:rPr>
-        <w:rFonts w:hint="default" w:ascii="Courier New" w:hAnsi="Courier New"/>
-      </w:rPr>
-    </w:lvl>
-    <w:lvl xmlns:w="http://schemas.openxmlformats.org/wordprocessingml/2006/main" w:ilvl="5">
-      <w:start w:val="1"/>
-      <w:numFmt w:val="bullet"/>
-      <w:lvlText w:val=""/>
-      <w:lvlJc w:val="left"/>
-      <w:pPr>
-        <w:ind w:left="4320" w:hanging="360"/>
-      </w:pPr>
-      <w:rPr>
-        <w:rFonts w:hint="default" w:ascii="Wingdings" w:hAnsi="Wingdings"/>
-      </w:rPr>
-    </w:lvl>
-    <w:lvl xmlns:w="http://schemas.openxmlformats.org/wordprocessingml/2006/main" w:ilvl="6">
-      <w:start w:val="1"/>
-      <w:numFmt w:val="bullet"/>
-      <w:lvlText w:val=""/>
-      <w:lvlJc w:val="left"/>
-      <w:pPr>
-        <w:ind w:left="5040" w:hanging="360"/>
-      </w:pPr>
-      <w:rPr>
-        <w:rFonts w:hint="default" w:ascii="Symbol" w:hAnsi="Symbol"/>
-      </w:rPr>
-    </w:lvl>
-    <w:lvl xmlns:w="http://schemas.openxmlformats.org/wordprocessingml/2006/main" w:ilvl="7">
-      <w:start w:val="1"/>
-      <w:numFmt w:val="bullet"/>
-      <w:lvlText w:val="o"/>
-      <w:lvlJc w:val="left"/>
-      <w:pPr>
-        <w:ind w:left="5760" w:hanging="360"/>
-      </w:pPr>
-      <w:rPr>
-        <w:rFonts w:hint="default" w:ascii="Courier New" w:hAnsi="Courier New"/>
-      </w:rPr>
-    </w:lvl>
-    <w:lvl xmlns:w="http://schemas.openxmlformats.org/wordprocessingml/2006/main" w:ilvl="8">
-      <w:start w:val="1"/>
-      <w:numFmt w:val="bullet"/>
-      <w:lvlText w:val=""/>
-      <w:lvlJc w:val="left"/>
-      <w:pPr>
-        <w:ind w:left="6480" w:hanging="360"/>
-      </w:pPr>
-      <w:rPr>
-        <w:rFonts w:hint="default" w:ascii="Wingdings" w:hAnsi="Wingdings"/>
-      </w:rPr>
-    </w:lvl>
-  </w:abstractNum>
-  <w:abstractNum w:abstractNumId="0" w15:restartNumberingAfterBreak="0">
+  <w:abstractNum w:abstractNumId="1" w15:restartNumberingAfterBreak="0">
     <w:nsid w:val="07C422D4"/>
     <w:multiLevelType w:val="multilevel"/>
     <w:tmpl w:val="D3EA3DB2"/>
@@ -2445,7 +2098,7 @@
         <w:ind w:left="720" w:hanging="360"/>
       </w:pPr>
       <w:rPr>
-        <w:rFonts w:hint="default" w:ascii="Symbol" w:hAnsi="Symbol"/>
+        <w:rFonts w:ascii="Symbol" w:hAnsi="Symbol" w:hint="default"/>
         <w:sz w:val="20"/>
       </w:rPr>
     </w:lvl>
@@ -2461,7 +2114,7 @@
         <w:ind w:left="1440" w:hanging="360"/>
       </w:pPr>
       <w:rPr>
-        <w:rFonts w:hint="default" w:ascii="Courier New" w:hAnsi="Courier New"/>
+        <w:rFonts w:ascii="Courier New" w:hAnsi="Courier New" w:hint="default"/>
         <w:sz w:val="20"/>
       </w:rPr>
     </w:lvl>
@@ -2477,7 +2130,7 @@
         <w:ind w:left="2160" w:hanging="360"/>
       </w:pPr>
       <w:rPr>
-        <w:rFonts w:hint="default" w:ascii="Wingdings" w:hAnsi="Wingdings"/>
+        <w:rFonts w:ascii="Wingdings" w:hAnsi="Wingdings" w:hint="default"/>
         <w:sz w:val="20"/>
       </w:rPr>
     </w:lvl>
@@ -2493,7 +2146,7 @@
         <w:ind w:left="2880" w:hanging="360"/>
       </w:pPr>
       <w:rPr>
-        <w:rFonts w:hint="default" w:ascii="Wingdings" w:hAnsi="Wingdings"/>
+        <w:rFonts w:ascii="Wingdings" w:hAnsi="Wingdings" w:hint="default"/>
         <w:sz w:val="20"/>
       </w:rPr>
     </w:lvl>
@@ -2509,7 +2162,7 @@
         <w:ind w:left="3600" w:hanging="360"/>
       </w:pPr>
       <w:rPr>
-        <w:rFonts w:hint="default" w:ascii="Wingdings" w:hAnsi="Wingdings"/>
+        <w:rFonts w:ascii="Wingdings" w:hAnsi="Wingdings" w:hint="default"/>
         <w:sz w:val="20"/>
       </w:rPr>
     </w:lvl>
@@ -2525,7 +2178,7 @@
         <w:ind w:left="4320" w:hanging="360"/>
       </w:pPr>
       <w:rPr>
-        <w:rFonts w:hint="default" w:ascii="Wingdings" w:hAnsi="Wingdings"/>
+        <w:rFonts w:ascii="Wingdings" w:hAnsi="Wingdings" w:hint="default"/>
         <w:sz w:val="20"/>
       </w:rPr>
     </w:lvl>
@@ -2541,7 +2194,7 @@
         <w:ind w:left="5040" w:hanging="360"/>
       </w:pPr>
       <w:rPr>
-        <w:rFonts w:hint="default" w:ascii="Wingdings" w:hAnsi="Wingdings"/>
+        <w:rFonts w:ascii="Wingdings" w:hAnsi="Wingdings" w:hint="default"/>
         <w:sz w:val="20"/>
       </w:rPr>
     </w:lvl>
@@ -2557,7 +2210,7 @@
         <w:ind w:left="5760" w:hanging="360"/>
       </w:pPr>
       <w:rPr>
-        <w:rFonts w:hint="default" w:ascii="Wingdings" w:hAnsi="Wingdings"/>
+        <w:rFonts w:ascii="Wingdings" w:hAnsi="Wingdings" w:hint="default"/>
         <w:sz w:val="20"/>
       </w:rPr>
     </w:lvl>
@@ -2573,12 +2226,12 @@
         <w:ind w:left="6480" w:hanging="360"/>
       </w:pPr>
       <w:rPr>
-        <w:rFonts w:hint="default" w:ascii="Wingdings" w:hAnsi="Wingdings"/>
+        <w:rFonts w:ascii="Wingdings" w:hAnsi="Wingdings" w:hint="default"/>
         <w:sz w:val="20"/>
       </w:rPr>
     </w:lvl>
   </w:abstractNum>
-  <w:abstractNum w:abstractNumId="1" w15:restartNumberingAfterBreak="0">
+  <w:abstractNum w:abstractNumId="2" w15:restartNumberingAfterBreak="0">
     <w:nsid w:val="0E0B761B"/>
     <w:multiLevelType w:val="multilevel"/>
     <w:tmpl w:val="803E6E8A"/>
@@ -2594,7 +2247,7 @@
         <w:ind w:left="720" w:hanging="360"/>
       </w:pPr>
       <w:rPr>
-        <w:rFonts w:hint="default" w:ascii="Symbol" w:hAnsi="Symbol"/>
+        <w:rFonts w:ascii="Symbol" w:hAnsi="Symbol" w:hint="default"/>
         <w:sz w:val="20"/>
       </w:rPr>
     </w:lvl>
@@ -2610,7 +2263,7 @@
         <w:ind w:left="1440" w:hanging="360"/>
       </w:pPr>
       <w:rPr>
-        <w:rFonts w:hint="default" w:ascii="Courier New" w:hAnsi="Courier New"/>
+        <w:rFonts w:ascii="Courier New" w:hAnsi="Courier New" w:hint="default"/>
         <w:sz w:val="20"/>
       </w:rPr>
     </w:lvl>
@@ -2626,7 +2279,7 @@
         <w:ind w:left="2160" w:hanging="360"/>
       </w:pPr>
       <w:rPr>
-        <w:rFonts w:hint="default" w:ascii="Wingdings" w:hAnsi="Wingdings"/>
+        <w:rFonts w:ascii="Wingdings" w:hAnsi="Wingdings" w:hint="default"/>
         <w:sz w:val="20"/>
       </w:rPr>
     </w:lvl>
@@ -2642,7 +2295,7 @@
         <w:ind w:left="2880" w:hanging="360"/>
       </w:pPr>
       <w:rPr>
-        <w:rFonts w:hint="default" w:ascii="Wingdings" w:hAnsi="Wingdings"/>
+        <w:rFonts w:ascii="Wingdings" w:hAnsi="Wingdings" w:hint="default"/>
         <w:sz w:val="20"/>
       </w:rPr>
     </w:lvl>
@@ -2658,7 +2311,7 @@
         <w:ind w:left="3600" w:hanging="360"/>
       </w:pPr>
       <w:rPr>
-        <w:rFonts w:hint="default" w:ascii="Wingdings" w:hAnsi="Wingdings"/>
+        <w:rFonts w:ascii="Wingdings" w:hAnsi="Wingdings" w:hint="default"/>
         <w:sz w:val="20"/>
       </w:rPr>
     </w:lvl>
@@ -2674,7 +2327,7 @@
         <w:ind w:left="4320" w:hanging="360"/>
       </w:pPr>
       <w:rPr>
-        <w:rFonts w:hint="default" w:ascii="Wingdings" w:hAnsi="Wingdings"/>
+        <w:rFonts w:ascii="Wingdings" w:hAnsi="Wingdings" w:hint="default"/>
         <w:sz w:val="20"/>
       </w:rPr>
     </w:lvl>
@@ -2690,7 +2343,7 @@
         <w:ind w:left="5040" w:hanging="360"/>
       </w:pPr>
       <w:rPr>
-        <w:rFonts w:hint="default" w:ascii="Wingdings" w:hAnsi="Wingdings"/>
+        <w:rFonts w:ascii="Wingdings" w:hAnsi="Wingdings" w:hint="default"/>
         <w:sz w:val="20"/>
       </w:rPr>
     </w:lvl>
@@ -2706,7 +2359,7 @@
         <w:ind w:left="5760" w:hanging="360"/>
       </w:pPr>
       <w:rPr>
-        <w:rFonts w:hint="default" w:ascii="Wingdings" w:hAnsi="Wingdings"/>
+        <w:rFonts w:ascii="Wingdings" w:hAnsi="Wingdings" w:hint="default"/>
         <w:sz w:val="20"/>
       </w:rPr>
     </w:lvl>
@@ -2722,12 +2375,12 @@
         <w:ind w:left="6480" w:hanging="360"/>
       </w:pPr>
       <w:rPr>
-        <w:rFonts w:hint="default" w:ascii="Wingdings" w:hAnsi="Wingdings"/>
+        <w:rFonts w:ascii="Wingdings" w:hAnsi="Wingdings" w:hint="default"/>
         <w:sz w:val="20"/>
       </w:rPr>
     </w:lvl>
   </w:abstractNum>
-  <w:abstractNum w:abstractNumId="2" w15:restartNumberingAfterBreak="0">
+  <w:abstractNum w:abstractNumId="3" w15:restartNumberingAfterBreak="0">
     <w:nsid w:val="0E2B4C6F"/>
     <w:multiLevelType w:val="multilevel"/>
     <w:tmpl w:val="F7A03D80"/>
@@ -2743,7 +2396,7 @@
         <w:ind w:left="720" w:hanging="360"/>
       </w:pPr>
       <w:rPr>
-        <w:rFonts w:hint="default" w:ascii="Symbol" w:hAnsi="Symbol"/>
+        <w:rFonts w:ascii="Symbol" w:hAnsi="Symbol" w:hint="default"/>
         <w:sz w:val="20"/>
       </w:rPr>
     </w:lvl>
@@ -2759,7 +2412,7 @@
         <w:ind w:left="1440" w:hanging="360"/>
       </w:pPr>
       <w:rPr>
-        <w:rFonts w:hint="default" w:ascii="Courier New" w:hAnsi="Courier New"/>
+        <w:rFonts w:ascii="Courier New" w:hAnsi="Courier New" w:hint="default"/>
         <w:sz w:val="20"/>
       </w:rPr>
     </w:lvl>
@@ -2775,7 +2428,7 @@
         <w:ind w:left="2160" w:hanging="360"/>
       </w:pPr>
       <w:rPr>
-        <w:rFonts w:hint="default" w:ascii="Wingdings" w:hAnsi="Wingdings"/>
+        <w:rFonts w:ascii="Wingdings" w:hAnsi="Wingdings" w:hint="default"/>
         <w:sz w:val="20"/>
       </w:rPr>
     </w:lvl>
@@ -2791,7 +2444,7 @@
         <w:ind w:left="2880" w:hanging="360"/>
       </w:pPr>
       <w:rPr>
-        <w:rFonts w:hint="default" w:ascii="Wingdings" w:hAnsi="Wingdings"/>
+        <w:rFonts w:ascii="Wingdings" w:hAnsi="Wingdings" w:hint="default"/>
         <w:sz w:val="20"/>
       </w:rPr>
     </w:lvl>
@@ -2807,7 +2460,7 @@
         <w:ind w:left="3600" w:hanging="360"/>
       </w:pPr>
       <w:rPr>
-        <w:rFonts w:hint="default" w:ascii="Wingdings" w:hAnsi="Wingdings"/>
+        <w:rFonts w:ascii="Wingdings" w:hAnsi="Wingdings" w:hint="default"/>
         <w:sz w:val="20"/>
       </w:rPr>
     </w:lvl>
@@ -2823,7 +2476,7 @@
         <w:ind w:left="4320" w:hanging="360"/>
       </w:pPr>
       <w:rPr>
-        <w:rFonts w:hint="default" w:ascii="Wingdings" w:hAnsi="Wingdings"/>
+        <w:rFonts w:ascii="Wingdings" w:hAnsi="Wingdings" w:hint="default"/>
         <w:sz w:val="20"/>
       </w:rPr>
     </w:lvl>
@@ -2839,7 +2492,7 @@
         <w:ind w:left="5040" w:hanging="360"/>
       </w:pPr>
       <w:rPr>
-        <w:rFonts w:hint="default" w:ascii="Wingdings" w:hAnsi="Wingdings"/>
+        <w:rFonts w:ascii="Wingdings" w:hAnsi="Wingdings" w:hint="default"/>
         <w:sz w:val="20"/>
       </w:rPr>
     </w:lvl>
@@ -2855,7 +2508,7 @@
         <w:ind w:left="5760" w:hanging="360"/>
       </w:pPr>
       <w:rPr>
-        <w:rFonts w:hint="default" w:ascii="Wingdings" w:hAnsi="Wingdings"/>
+        <w:rFonts w:ascii="Wingdings" w:hAnsi="Wingdings" w:hint="default"/>
         <w:sz w:val="20"/>
       </w:rPr>
     </w:lvl>
@@ -2871,12 +2524,12 @@
         <w:ind w:left="6480" w:hanging="360"/>
       </w:pPr>
       <w:rPr>
-        <w:rFonts w:hint="default" w:ascii="Wingdings" w:hAnsi="Wingdings"/>
+        <w:rFonts w:ascii="Wingdings" w:hAnsi="Wingdings" w:hint="default"/>
         <w:sz w:val="20"/>
       </w:rPr>
     </w:lvl>
   </w:abstractNum>
-  <w:abstractNum w:abstractNumId="3" w15:restartNumberingAfterBreak="0">
+  <w:abstractNum w:abstractNumId="4" w15:restartNumberingAfterBreak="0">
     <w:nsid w:val="15FE55BF"/>
     <w:multiLevelType w:val="multilevel"/>
     <w:tmpl w:val="A9DCED32"/>
@@ -2892,7 +2545,7 @@
         <w:ind w:left="720" w:hanging="360"/>
       </w:pPr>
       <w:rPr>
-        <w:rFonts w:hint="default" w:ascii="Symbol" w:hAnsi="Symbol"/>
+        <w:rFonts w:ascii="Symbol" w:hAnsi="Symbol" w:hint="default"/>
         <w:sz w:val="20"/>
       </w:rPr>
     </w:lvl>
@@ -2908,7 +2561,7 @@
         <w:ind w:left="1440" w:hanging="360"/>
       </w:pPr>
       <w:rPr>
-        <w:rFonts w:hint="default" w:ascii="Courier New" w:hAnsi="Courier New"/>
+        <w:rFonts w:ascii="Courier New" w:hAnsi="Courier New" w:hint="default"/>
         <w:sz w:val="20"/>
       </w:rPr>
     </w:lvl>
@@ -2924,7 +2577,7 @@
         <w:ind w:left="2160" w:hanging="360"/>
       </w:pPr>
       <w:rPr>
-        <w:rFonts w:hint="default" w:ascii="Wingdings" w:hAnsi="Wingdings"/>
+        <w:rFonts w:ascii="Wingdings" w:hAnsi="Wingdings" w:hint="default"/>
         <w:sz w:val="20"/>
       </w:rPr>
     </w:lvl>
@@ -2940,7 +2593,7 @@
         <w:ind w:left="2880" w:hanging="360"/>
       </w:pPr>
       <w:rPr>
-        <w:rFonts w:hint="default" w:ascii="Wingdings" w:hAnsi="Wingdings"/>
+        <w:rFonts w:ascii="Wingdings" w:hAnsi="Wingdings" w:hint="default"/>
         <w:sz w:val="20"/>
       </w:rPr>
     </w:lvl>
@@ -2956,7 +2609,7 @@
         <w:ind w:left="3600" w:hanging="360"/>
       </w:pPr>
       <w:rPr>
-        <w:rFonts w:hint="default" w:ascii="Wingdings" w:hAnsi="Wingdings"/>
+        <w:rFonts w:ascii="Wingdings" w:hAnsi="Wingdings" w:hint="default"/>
         <w:sz w:val="20"/>
       </w:rPr>
     </w:lvl>
@@ -2972,7 +2625,7 @@
         <w:ind w:left="4320" w:hanging="360"/>
       </w:pPr>
       <w:rPr>
-        <w:rFonts w:hint="default" w:ascii="Wingdings" w:hAnsi="Wingdings"/>
+        <w:rFonts w:ascii="Wingdings" w:hAnsi="Wingdings" w:hint="default"/>
         <w:sz w:val="20"/>
       </w:rPr>
     </w:lvl>
@@ -2988,7 +2641,7 @@
         <w:ind w:left="5040" w:hanging="360"/>
       </w:pPr>
       <w:rPr>
-        <w:rFonts w:hint="default" w:ascii="Wingdings" w:hAnsi="Wingdings"/>
+        <w:rFonts w:ascii="Wingdings" w:hAnsi="Wingdings" w:hint="default"/>
         <w:sz w:val="20"/>
       </w:rPr>
     </w:lvl>
@@ -3004,7 +2657,7 @@
         <w:ind w:left="5760" w:hanging="360"/>
       </w:pPr>
       <w:rPr>
-        <w:rFonts w:hint="default" w:ascii="Wingdings" w:hAnsi="Wingdings"/>
+        <w:rFonts w:ascii="Wingdings" w:hAnsi="Wingdings" w:hint="default"/>
         <w:sz w:val="20"/>
       </w:rPr>
     </w:lvl>
@@ -3020,12 +2673,12 @@
         <w:ind w:left="6480" w:hanging="360"/>
       </w:pPr>
       <w:rPr>
-        <w:rFonts w:hint="default" w:ascii="Wingdings" w:hAnsi="Wingdings"/>
+        <w:rFonts w:ascii="Wingdings" w:hAnsi="Wingdings" w:hint="default"/>
         <w:sz w:val="20"/>
       </w:rPr>
     </w:lvl>
   </w:abstractNum>
-  <w:abstractNum w:abstractNumId="4" w15:restartNumberingAfterBreak="0">
+  <w:abstractNum w:abstractNumId="5" w15:restartNumberingAfterBreak="0">
     <w:nsid w:val="16F90FDE"/>
     <w:multiLevelType w:val="multilevel"/>
     <w:tmpl w:val="BDFC0548"/>
@@ -3041,7 +2694,7 @@
         <w:ind w:left="720" w:hanging="360"/>
       </w:pPr>
       <w:rPr>
-        <w:rFonts w:hint="default" w:ascii="Symbol" w:hAnsi="Symbol"/>
+        <w:rFonts w:ascii="Symbol" w:hAnsi="Symbol" w:hint="default"/>
         <w:sz w:val="20"/>
       </w:rPr>
     </w:lvl>
@@ -3057,7 +2710,7 @@
         <w:ind w:left="1440" w:hanging="360"/>
       </w:pPr>
       <w:rPr>
-        <w:rFonts w:hint="default" w:ascii="Courier New" w:hAnsi="Courier New"/>
+        <w:rFonts w:ascii="Courier New" w:hAnsi="Courier New" w:hint="default"/>
         <w:sz w:val="20"/>
       </w:rPr>
     </w:lvl>
@@ -3073,7 +2726,7 @@
         <w:ind w:left="2160" w:hanging="360"/>
       </w:pPr>
       <w:rPr>
-        <w:rFonts w:hint="default" w:ascii="Wingdings" w:hAnsi="Wingdings"/>
+        <w:rFonts w:ascii="Wingdings" w:hAnsi="Wingdings" w:hint="default"/>
         <w:sz w:val="20"/>
       </w:rPr>
     </w:lvl>
@@ -3089,7 +2742,7 @@
         <w:ind w:left="2880" w:hanging="360"/>
       </w:pPr>
       <w:rPr>
-        <w:rFonts w:hint="default" w:ascii="Wingdings" w:hAnsi="Wingdings"/>
+        <w:rFonts w:ascii="Wingdings" w:hAnsi="Wingdings" w:hint="default"/>
         <w:sz w:val="20"/>
       </w:rPr>
     </w:lvl>
@@ -3105,7 +2758,7 @@
         <w:ind w:left="3600" w:hanging="360"/>
       </w:pPr>
       <w:rPr>
-        <w:rFonts w:hint="default" w:ascii="Wingdings" w:hAnsi="Wingdings"/>
+        <w:rFonts w:ascii="Wingdings" w:hAnsi="Wingdings" w:hint="default"/>
         <w:sz w:val="20"/>
       </w:rPr>
     </w:lvl>
@@ -3121,7 +2774,7 @@
         <w:ind w:left="4320" w:hanging="360"/>
       </w:pPr>
       <w:rPr>
-        <w:rFonts w:hint="default" w:ascii="Wingdings" w:hAnsi="Wingdings"/>
+        <w:rFonts w:ascii="Wingdings" w:hAnsi="Wingdings" w:hint="default"/>
         <w:sz w:val="20"/>
       </w:rPr>
     </w:lvl>
@@ -3137,7 +2790,7 @@
         <w:ind w:left="5040" w:hanging="360"/>
       </w:pPr>
       <w:rPr>
-        <w:rFonts w:hint="default" w:ascii="Wingdings" w:hAnsi="Wingdings"/>
+        <w:rFonts w:ascii="Wingdings" w:hAnsi="Wingdings" w:hint="default"/>
         <w:sz w:val="20"/>
       </w:rPr>
     </w:lvl>
@@ -3153,7 +2806,7 @@
         <w:ind w:left="5760" w:hanging="360"/>
       </w:pPr>
       <w:rPr>
-        <w:rFonts w:hint="default" w:ascii="Wingdings" w:hAnsi="Wingdings"/>
+        <w:rFonts w:ascii="Wingdings" w:hAnsi="Wingdings" w:hint="default"/>
         <w:sz w:val="20"/>
       </w:rPr>
     </w:lvl>
@@ -3169,12 +2822,12 @@
         <w:ind w:left="6480" w:hanging="360"/>
       </w:pPr>
       <w:rPr>
-        <w:rFonts w:hint="default" w:ascii="Wingdings" w:hAnsi="Wingdings"/>
+        <w:rFonts w:ascii="Wingdings" w:hAnsi="Wingdings" w:hint="default"/>
         <w:sz w:val="20"/>
       </w:rPr>
     </w:lvl>
   </w:abstractNum>
-  <w:abstractNum w:abstractNumId="5" w15:restartNumberingAfterBreak="0">
+  <w:abstractNum w:abstractNumId="6" w15:restartNumberingAfterBreak="0">
     <w:nsid w:val="19B7284D"/>
     <w:multiLevelType w:val="multilevel"/>
     <w:tmpl w:val="A5F65954"/>
@@ -3190,7 +2843,7 @@
         <w:ind w:left="720" w:hanging="360"/>
       </w:pPr>
       <w:rPr>
-        <w:rFonts w:hint="default" w:ascii="Symbol" w:hAnsi="Symbol"/>
+        <w:rFonts w:ascii="Symbol" w:hAnsi="Symbol" w:hint="default"/>
         <w:sz w:val="20"/>
       </w:rPr>
     </w:lvl>
@@ -3206,7 +2859,7 @@
         <w:ind w:left="1440" w:hanging="360"/>
       </w:pPr>
       <w:rPr>
-        <w:rFonts w:hint="default" w:ascii="Courier New" w:hAnsi="Courier New"/>
+        <w:rFonts w:ascii="Courier New" w:hAnsi="Courier New" w:hint="default"/>
         <w:sz w:val="20"/>
       </w:rPr>
     </w:lvl>
@@ -3222,7 +2875,7 @@
         <w:ind w:left="2160" w:hanging="360"/>
       </w:pPr>
       <w:rPr>
-        <w:rFonts w:hint="default" w:ascii="Wingdings" w:hAnsi="Wingdings"/>
+        <w:rFonts w:ascii="Wingdings" w:hAnsi="Wingdings" w:hint="default"/>
         <w:sz w:val="20"/>
       </w:rPr>
     </w:lvl>
@@ -3238,7 +2891,7 @@
         <w:ind w:left="2880" w:hanging="360"/>
       </w:pPr>
       <w:rPr>
-        <w:rFonts w:hint="default" w:ascii="Wingdings" w:hAnsi="Wingdings"/>
+        <w:rFonts w:ascii="Wingdings" w:hAnsi="Wingdings" w:hint="default"/>
         <w:sz w:val="20"/>
       </w:rPr>
     </w:lvl>
@@ -3254,7 +2907,7 @@
         <w:ind w:left="3600" w:hanging="360"/>
       </w:pPr>
       <w:rPr>
-        <w:rFonts w:hint="default" w:ascii="Wingdings" w:hAnsi="Wingdings"/>
+        <w:rFonts w:ascii="Wingdings" w:hAnsi="Wingdings" w:hint="default"/>
         <w:sz w:val="20"/>
       </w:rPr>
     </w:lvl>
@@ -3270,7 +2923,7 @@
         <w:ind w:left="4320" w:hanging="360"/>
       </w:pPr>
       <w:rPr>
-        <w:rFonts w:hint="default" w:ascii="Wingdings" w:hAnsi="Wingdings"/>
+        <w:rFonts w:ascii="Wingdings" w:hAnsi="Wingdings" w:hint="default"/>
         <w:sz w:val="20"/>
       </w:rPr>
     </w:lvl>
@@ -3286,7 +2939,7 @@
         <w:ind w:left="5040" w:hanging="360"/>
       </w:pPr>
       <w:rPr>
-        <w:rFonts w:hint="default" w:ascii="Wingdings" w:hAnsi="Wingdings"/>
+        <w:rFonts w:ascii="Wingdings" w:hAnsi="Wingdings" w:hint="default"/>
         <w:sz w:val="20"/>
       </w:rPr>
     </w:lvl>
@@ -3302,7 +2955,7 @@
         <w:ind w:left="5760" w:hanging="360"/>
       </w:pPr>
       <w:rPr>
-        <w:rFonts w:hint="default" w:ascii="Wingdings" w:hAnsi="Wingdings"/>
+        <w:rFonts w:ascii="Wingdings" w:hAnsi="Wingdings" w:hint="default"/>
         <w:sz w:val="20"/>
       </w:rPr>
     </w:lvl>
@@ -3318,12 +2971,125 @@
         <w:ind w:left="6480" w:hanging="360"/>
       </w:pPr>
       <w:rPr>
-        <w:rFonts w:hint="default" w:ascii="Wingdings" w:hAnsi="Wingdings"/>
+        <w:rFonts w:ascii="Wingdings" w:hAnsi="Wingdings" w:hint="default"/>
         <w:sz w:val="20"/>
       </w:rPr>
     </w:lvl>
   </w:abstractNum>
-  <w:abstractNum w:abstractNumId="6" w15:restartNumberingAfterBreak="0">
+  <w:abstractNum w:abstractNumId="7" w15:restartNumberingAfterBreak="0">
+    <w:nsid w:val="277F7C02"/>
+    <w:multiLevelType w:val="hybridMultilevel"/>
+    <w:tmpl w:val="79CC2874"/>
+    <w:lvl w:ilvl="0" w:tplc="66CAC5F0">
+      <w:start w:val="1"/>
+      <w:numFmt w:val="bullet"/>
+      <w:lvlText w:val=""/>
+      <w:lvlJc w:val="left"/>
+      <w:pPr>
+        <w:ind w:left="720" w:hanging="360"/>
+      </w:pPr>
+      <w:rPr>
+        <w:rFonts w:ascii="Symbol" w:hAnsi="Symbol" w:hint="default"/>
+      </w:rPr>
+    </w:lvl>
+    <w:lvl w:ilvl="1" w:tplc="3C1E9684">
+      <w:start w:val="1"/>
+      <w:numFmt w:val="bullet"/>
+      <w:lvlText w:val="o"/>
+      <w:lvlJc w:val="left"/>
+      <w:pPr>
+        <w:ind w:left="1440" w:hanging="360"/>
+      </w:pPr>
+      <w:rPr>
+        <w:rFonts w:ascii="Courier New" w:hAnsi="Courier New" w:hint="default"/>
+      </w:rPr>
+    </w:lvl>
+    <w:lvl w:ilvl="2" w:tplc="D23846E6">
+      <w:start w:val="1"/>
+      <w:numFmt w:val="bullet"/>
+      <w:lvlText w:val=""/>
+      <w:lvlJc w:val="left"/>
+      <w:pPr>
+        <w:ind w:left="2160" w:hanging="360"/>
+      </w:pPr>
+      <w:rPr>
+        <w:rFonts w:ascii="Wingdings" w:hAnsi="Wingdings" w:hint="default"/>
+      </w:rPr>
+    </w:lvl>
+    <w:lvl w:ilvl="3" w:tplc="69F66722">
+      <w:start w:val="1"/>
+      <w:numFmt w:val="bullet"/>
+      <w:lvlText w:val=""/>
+      <w:lvlJc w:val="left"/>
+      <w:pPr>
+        <w:ind w:left="2880" w:hanging="360"/>
+      </w:pPr>
+      <w:rPr>
+        <w:rFonts w:ascii="Symbol" w:hAnsi="Symbol" w:hint="default"/>
+      </w:rPr>
+    </w:lvl>
+    <w:lvl w:ilvl="4" w:tplc="1C30BB8E">
+      <w:start w:val="1"/>
+      <w:numFmt w:val="bullet"/>
+      <w:lvlText w:val="o"/>
+      <w:lvlJc w:val="left"/>
+      <w:pPr>
+        <w:ind w:left="3600" w:hanging="360"/>
+      </w:pPr>
+      <w:rPr>
+        <w:rFonts w:ascii="Courier New" w:hAnsi="Courier New" w:hint="default"/>
+      </w:rPr>
+    </w:lvl>
+    <w:lvl w:ilvl="5" w:tplc="EFC61DD2">
+      <w:start w:val="1"/>
+      <w:numFmt w:val="bullet"/>
+      <w:lvlText w:val=""/>
+      <w:lvlJc w:val="left"/>
+      <w:pPr>
+        <w:ind w:left="4320" w:hanging="360"/>
+      </w:pPr>
+      <w:rPr>
+        <w:rFonts w:ascii="Wingdings" w:hAnsi="Wingdings" w:hint="default"/>
+      </w:rPr>
+    </w:lvl>
+    <w:lvl w:ilvl="6" w:tplc="69A671AC">
+      <w:start w:val="1"/>
+      <w:numFmt w:val="bullet"/>
+      <w:lvlText w:val=""/>
+      <w:lvlJc w:val="left"/>
+      <w:pPr>
+        <w:ind w:left="5040" w:hanging="360"/>
+      </w:pPr>
+      <w:rPr>
+        <w:rFonts w:ascii="Symbol" w:hAnsi="Symbol" w:hint="default"/>
+      </w:rPr>
+    </w:lvl>
+    <w:lvl w:ilvl="7" w:tplc="34DEAB84">
+      <w:start w:val="1"/>
+      <w:numFmt w:val="bullet"/>
+      <w:lvlText w:val="o"/>
+      <w:lvlJc w:val="left"/>
+      <w:pPr>
+        <w:ind w:left="5760" w:hanging="360"/>
+      </w:pPr>
+      <w:rPr>
+        <w:rFonts w:ascii="Courier New" w:hAnsi="Courier New" w:hint="default"/>
+      </w:rPr>
+    </w:lvl>
+    <w:lvl w:ilvl="8" w:tplc="731EC2B6">
+      <w:start w:val="1"/>
+      <w:numFmt w:val="bullet"/>
+      <w:lvlText w:val=""/>
+      <w:lvlJc w:val="left"/>
+      <w:pPr>
+        <w:ind w:left="6480" w:hanging="360"/>
+      </w:pPr>
+      <w:rPr>
+        <w:rFonts w:ascii="Wingdings" w:hAnsi="Wingdings" w:hint="default"/>
+      </w:rPr>
+    </w:lvl>
+  </w:abstractNum>
+  <w:abstractNum w:abstractNumId="8" w15:restartNumberingAfterBreak="0">
     <w:nsid w:val="2CA57617"/>
     <w:multiLevelType w:val="multilevel"/>
     <w:tmpl w:val="4B348A2C"/>
@@ -3339,7 +3105,7 @@
         <w:ind w:left="720" w:hanging="360"/>
       </w:pPr>
       <w:rPr>
-        <w:rFonts w:hint="default" w:ascii="Symbol" w:hAnsi="Symbol"/>
+        <w:rFonts w:ascii="Symbol" w:hAnsi="Symbol" w:hint="default"/>
         <w:sz w:val="20"/>
       </w:rPr>
     </w:lvl>
@@ -3355,7 +3121,7 @@
         <w:ind w:left="1440" w:hanging="360"/>
       </w:pPr>
       <w:rPr>
-        <w:rFonts w:hint="default" w:ascii="Courier New" w:hAnsi="Courier New"/>
+        <w:rFonts w:ascii="Courier New" w:hAnsi="Courier New" w:hint="default"/>
         <w:sz w:val="20"/>
       </w:rPr>
     </w:lvl>
@@ -3371,7 +3137,7 @@
         <w:ind w:left="2160" w:hanging="360"/>
       </w:pPr>
       <w:rPr>
-        <w:rFonts w:hint="default" w:ascii="Wingdings" w:hAnsi="Wingdings"/>
+        <w:rFonts w:ascii="Wingdings" w:hAnsi="Wingdings" w:hint="default"/>
         <w:sz w:val="20"/>
       </w:rPr>
     </w:lvl>
@@ -3387,7 +3153,7 @@
         <w:ind w:left="2880" w:hanging="360"/>
       </w:pPr>
       <w:rPr>
-        <w:rFonts w:hint="default" w:ascii="Wingdings" w:hAnsi="Wingdings"/>
+        <w:rFonts w:ascii="Wingdings" w:hAnsi="Wingdings" w:hint="default"/>
         <w:sz w:val="20"/>
       </w:rPr>
     </w:lvl>
@@ -3403,7 +3169,7 @@
         <w:ind w:left="3600" w:hanging="360"/>
       </w:pPr>
       <w:rPr>
-        <w:rFonts w:hint="default" w:ascii="Wingdings" w:hAnsi="Wingdings"/>
+        <w:rFonts w:ascii="Wingdings" w:hAnsi="Wingdings" w:hint="default"/>
         <w:sz w:val="20"/>
       </w:rPr>
     </w:lvl>
@@ -3419,7 +3185,7 @@
         <w:ind w:left="4320" w:hanging="360"/>
       </w:pPr>
       <w:rPr>
-        <w:rFonts w:hint="default" w:ascii="Wingdings" w:hAnsi="Wingdings"/>
+        <w:rFonts w:ascii="Wingdings" w:hAnsi="Wingdings" w:hint="default"/>
         <w:sz w:val="20"/>
       </w:rPr>
     </w:lvl>
@@ -3435,7 +3201,7 @@
         <w:ind w:left="5040" w:hanging="360"/>
       </w:pPr>
       <w:rPr>
-        <w:rFonts w:hint="default" w:ascii="Wingdings" w:hAnsi="Wingdings"/>
+        <w:rFonts w:ascii="Wingdings" w:hAnsi="Wingdings" w:hint="default"/>
         <w:sz w:val="20"/>
       </w:rPr>
     </w:lvl>
@@ -3451,7 +3217,7 @@
         <w:ind w:left="5760" w:hanging="360"/>
       </w:pPr>
       <w:rPr>
-        <w:rFonts w:hint="default" w:ascii="Wingdings" w:hAnsi="Wingdings"/>
+        <w:rFonts w:ascii="Wingdings" w:hAnsi="Wingdings" w:hint="default"/>
         <w:sz w:val="20"/>
       </w:rPr>
     </w:lvl>
@@ -3467,12 +3233,12 @@
         <w:ind w:left="6480" w:hanging="360"/>
       </w:pPr>
       <w:rPr>
-        <w:rFonts w:hint="default" w:ascii="Wingdings" w:hAnsi="Wingdings"/>
+        <w:rFonts w:ascii="Wingdings" w:hAnsi="Wingdings" w:hint="default"/>
         <w:sz w:val="20"/>
       </w:rPr>
     </w:lvl>
   </w:abstractNum>
-  <w:abstractNum w:abstractNumId="7" w15:restartNumberingAfterBreak="0">
+  <w:abstractNum w:abstractNumId="9" w15:restartNumberingAfterBreak="0">
     <w:nsid w:val="2F935C13"/>
     <w:multiLevelType w:val="multilevel"/>
     <w:tmpl w:val="0ED6A48A"/>
@@ -3488,7 +3254,7 @@
         <w:ind w:left="720" w:hanging="360"/>
       </w:pPr>
       <w:rPr>
-        <w:rFonts w:hint="default" w:ascii="Symbol" w:hAnsi="Symbol"/>
+        <w:rFonts w:ascii="Symbol" w:hAnsi="Symbol" w:hint="default"/>
         <w:sz w:val="20"/>
       </w:rPr>
     </w:lvl>
@@ -3504,7 +3270,7 @@
         <w:ind w:left="1440" w:hanging="360"/>
       </w:pPr>
       <w:rPr>
-        <w:rFonts w:hint="default" w:ascii="Courier New" w:hAnsi="Courier New"/>
+        <w:rFonts w:ascii="Courier New" w:hAnsi="Courier New" w:hint="default"/>
         <w:sz w:val="20"/>
       </w:rPr>
     </w:lvl>
@@ -3520,7 +3286,7 @@
         <w:ind w:left="2160" w:hanging="360"/>
       </w:pPr>
       <w:rPr>
-        <w:rFonts w:hint="default" w:ascii="Wingdings" w:hAnsi="Wingdings"/>
+        <w:rFonts w:ascii="Wingdings" w:hAnsi="Wingdings" w:hint="default"/>
         <w:sz w:val="20"/>
       </w:rPr>
     </w:lvl>
@@ -3536,7 +3302,7 @@
         <w:ind w:left="2880" w:hanging="360"/>
       </w:pPr>
       <w:rPr>
-        <w:rFonts w:hint="default" w:ascii="Wingdings" w:hAnsi="Wingdings"/>
+        <w:rFonts w:ascii="Wingdings" w:hAnsi="Wingdings" w:hint="default"/>
         <w:sz w:val="20"/>
       </w:rPr>
     </w:lvl>
@@ -3552,7 +3318,7 @@
         <w:ind w:left="3600" w:hanging="360"/>
       </w:pPr>
       <w:rPr>
-        <w:rFonts w:hint="default" w:ascii="Wingdings" w:hAnsi="Wingdings"/>
+        <w:rFonts w:ascii="Wingdings" w:hAnsi="Wingdings" w:hint="default"/>
         <w:sz w:val="20"/>
       </w:rPr>
     </w:lvl>
@@ -3568,7 +3334,7 @@
         <w:ind w:left="4320" w:hanging="360"/>
       </w:pPr>
       <w:rPr>
-        <w:rFonts w:hint="default" w:ascii="Wingdings" w:hAnsi="Wingdings"/>
+        <w:rFonts w:ascii="Wingdings" w:hAnsi="Wingdings" w:hint="default"/>
         <w:sz w:val="20"/>
       </w:rPr>
     </w:lvl>
@@ -3584,7 +3350,7 @@
         <w:ind w:left="5040" w:hanging="360"/>
       </w:pPr>
       <w:rPr>
-        <w:rFonts w:hint="default" w:ascii="Wingdings" w:hAnsi="Wingdings"/>
+        <w:rFonts w:ascii="Wingdings" w:hAnsi="Wingdings" w:hint="default"/>
         <w:sz w:val="20"/>
       </w:rPr>
     </w:lvl>
@@ -3600,7 +3366,7 @@
         <w:ind w:left="5760" w:hanging="360"/>
       </w:pPr>
       <w:rPr>
-        <w:rFonts w:hint="default" w:ascii="Wingdings" w:hAnsi="Wingdings"/>
+        <w:rFonts w:ascii="Wingdings" w:hAnsi="Wingdings" w:hint="default"/>
         <w:sz w:val="20"/>
       </w:rPr>
     </w:lvl>
@@ -3616,12 +3382,12 @@
         <w:ind w:left="6480" w:hanging="360"/>
       </w:pPr>
       <w:rPr>
-        <w:rFonts w:hint="default" w:ascii="Wingdings" w:hAnsi="Wingdings"/>
+        <w:rFonts w:ascii="Wingdings" w:hAnsi="Wingdings" w:hint="default"/>
         <w:sz w:val="20"/>
       </w:rPr>
     </w:lvl>
   </w:abstractNum>
-  <w:abstractNum w:abstractNumId="8" w15:restartNumberingAfterBreak="0">
+  <w:abstractNum w:abstractNumId="10" w15:restartNumberingAfterBreak="0">
     <w:nsid w:val="3588537E"/>
     <w:multiLevelType w:val="multilevel"/>
     <w:tmpl w:val="97643BCC"/>
@@ -3637,7 +3403,7 @@
         <w:ind w:left="720" w:hanging="360"/>
       </w:pPr>
       <w:rPr>
-        <w:rFonts w:hint="default" w:ascii="Symbol" w:hAnsi="Symbol"/>
+        <w:rFonts w:ascii="Symbol" w:hAnsi="Symbol" w:hint="default"/>
         <w:sz w:val="20"/>
       </w:rPr>
     </w:lvl>
@@ -3653,7 +3419,7 @@
         <w:ind w:left="1440" w:hanging="360"/>
       </w:pPr>
       <w:rPr>
-        <w:rFonts w:hint="default" w:ascii="Courier New" w:hAnsi="Courier New"/>
+        <w:rFonts w:ascii="Courier New" w:hAnsi="Courier New" w:hint="default"/>
         <w:sz w:val="20"/>
       </w:rPr>
     </w:lvl>
@@ -3669,7 +3435,7 @@
         <w:ind w:left="2160" w:hanging="360"/>
       </w:pPr>
       <w:rPr>
-        <w:rFonts w:hint="default" w:ascii="Wingdings" w:hAnsi="Wingdings"/>
+        <w:rFonts w:ascii="Wingdings" w:hAnsi="Wingdings" w:hint="default"/>
         <w:sz w:val="20"/>
       </w:rPr>
     </w:lvl>
@@ -3685,7 +3451,7 @@
         <w:ind w:left="2880" w:hanging="360"/>
       </w:pPr>
       <w:rPr>
-        <w:rFonts w:hint="default" w:ascii="Wingdings" w:hAnsi="Wingdings"/>
+        <w:rFonts w:ascii="Wingdings" w:hAnsi="Wingdings" w:hint="default"/>
         <w:sz w:val="20"/>
       </w:rPr>
     </w:lvl>
@@ -3701,7 +3467,7 @@
         <w:ind w:left="3600" w:hanging="360"/>
       </w:pPr>
       <w:rPr>
-        <w:rFonts w:hint="default" w:ascii="Wingdings" w:hAnsi="Wingdings"/>
+        <w:rFonts w:ascii="Wingdings" w:hAnsi="Wingdings" w:hint="default"/>
         <w:sz w:val="20"/>
       </w:rPr>
     </w:lvl>
@@ -3717,7 +3483,7 @@
         <w:ind w:left="4320" w:hanging="360"/>
       </w:pPr>
       <w:rPr>
-        <w:rFonts w:hint="default" w:ascii="Wingdings" w:hAnsi="Wingdings"/>
+        <w:rFonts w:ascii="Wingdings" w:hAnsi="Wingdings" w:hint="default"/>
         <w:sz w:val="20"/>
       </w:rPr>
     </w:lvl>
@@ -3733,7 +3499,7 @@
         <w:ind w:left="5040" w:hanging="360"/>
       </w:pPr>
       <w:rPr>
-        <w:rFonts w:hint="default" w:ascii="Wingdings" w:hAnsi="Wingdings"/>
+        <w:rFonts w:ascii="Wingdings" w:hAnsi="Wingdings" w:hint="default"/>
         <w:sz w:val="20"/>
       </w:rPr>
     </w:lvl>
@@ -3749,7 +3515,7 @@
         <w:ind w:left="5760" w:hanging="360"/>
       </w:pPr>
       <w:rPr>
-        <w:rFonts w:hint="default" w:ascii="Wingdings" w:hAnsi="Wingdings"/>
+        <w:rFonts w:ascii="Wingdings" w:hAnsi="Wingdings" w:hint="default"/>
         <w:sz w:val="20"/>
       </w:rPr>
     </w:lvl>
@@ -3765,12 +3531,12 @@
         <w:ind w:left="6480" w:hanging="360"/>
       </w:pPr>
       <w:rPr>
-        <w:rFonts w:hint="default" w:ascii="Wingdings" w:hAnsi="Wingdings"/>
+        <w:rFonts w:ascii="Wingdings" w:hAnsi="Wingdings" w:hint="default"/>
         <w:sz w:val="20"/>
       </w:rPr>
     </w:lvl>
   </w:abstractNum>
-  <w:abstractNum w:abstractNumId="9" w15:restartNumberingAfterBreak="0">
+  <w:abstractNum w:abstractNumId="11" w15:restartNumberingAfterBreak="0">
     <w:nsid w:val="39703BC3"/>
     <w:multiLevelType w:val="multilevel"/>
     <w:tmpl w:val="DCDC70B4"/>
@@ -3786,7 +3552,7 @@
         <w:ind w:left="720" w:hanging="360"/>
       </w:pPr>
       <w:rPr>
-        <w:rFonts w:hint="default" w:ascii="Symbol" w:hAnsi="Symbol"/>
+        <w:rFonts w:ascii="Symbol" w:hAnsi="Symbol" w:hint="default"/>
         <w:sz w:val="20"/>
       </w:rPr>
     </w:lvl>
@@ -3802,7 +3568,7 @@
         <w:ind w:left="1440" w:hanging="360"/>
       </w:pPr>
       <w:rPr>
-        <w:rFonts w:hint="default" w:ascii="Courier New" w:hAnsi="Courier New"/>
+        <w:rFonts w:ascii="Courier New" w:hAnsi="Courier New" w:hint="default"/>
         <w:sz w:val="20"/>
       </w:rPr>
     </w:lvl>
@@ -3818,7 +3584,7 @@
         <w:ind w:left="2160" w:hanging="360"/>
       </w:pPr>
       <w:rPr>
-        <w:rFonts w:hint="default" w:ascii="Wingdings" w:hAnsi="Wingdings"/>
+        <w:rFonts w:ascii="Wingdings" w:hAnsi="Wingdings" w:hint="default"/>
         <w:sz w:val="20"/>
       </w:rPr>
     </w:lvl>
@@ -3834,7 +3600,7 @@
         <w:ind w:left="2880" w:hanging="360"/>
       </w:pPr>
       <w:rPr>
-        <w:rFonts w:hint="default" w:ascii="Wingdings" w:hAnsi="Wingdings"/>
+        <w:rFonts w:ascii="Wingdings" w:hAnsi="Wingdings" w:hint="default"/>
         <w:sz w:val="20"/>
       </w:rPr>
     </w:lvl>
@@ -3850,7 +3616,7 @@
         <w:ind w:left="3600" w:hanging="360"/>
       </w:pPr>
       <w:rPr>
-        <w:rFonts w:hint="default" w:ascii="Wingdings" w:hAnsi="Wingdings"/>
+        <w:rFonts w:ascii="Wingdings" w:hAnsi="Wingdings" w:hint="default"/>
         <w:sz w:val="20"/>
       </w:rPr>
     </w:lvl>
@@ -3866,7 +3632,7 @@
         <w:ind w:left="4320" w:hanging="360"/>
       </w:pPr>
       <w:rPr>
-        <w:rFonts w:hint="default" w:ascii="Wingdings" w:hAnsi="Wingdings"/>
+        <w:rFonts w:ascii="Wingdings" w:hAnsi="Wingdings" w:hint="default"/>
         <w:sz w:val="20"/>
       </w:rPr>
     </w:lvl>
@@ -3882,7 +3648,7 @@
         <w:ind w:left="5040" w:hanging="360"/>
       </w:pPr>
       <w:rPr>
-        <w:rFonts w:hint="default" w:ascii="Wingdings" w:hAnsi="Wingdings"/>
+        <w:rFonts w:ascii="Wingdings" w:hAnsi="Wingdings" w:hint="default"/>
         <w:sz w:val="20"/>
       </w:rPr>
     </w:lvl>
@@ -3898,7 +3664,7 @@
         <w:ind w:left="5760" w:hanging="360"/>
       </w:pPr>
       <w:rPr>
-        <w:rFonts w:hint="default" w:ascii="Wingdings" w:hAnsi="Wingdings"/>
+        <w:rFonts w:ascii="Wingdings" w:hAnsi="Wingdings" w:hint="default"/>
         <w:sz w:val="20"/>
       </w:rPr>
     </w:lvl>
@@ -3914,12 +3680,351 @@
         <w:ind w:left="6480" w:hanging="360"/>
       </w:pPr>
       <w:rPr>
-        <w:rFonts w:hint="default" w:ascii="Wingdings" w:hAnsi="Wingdings"/>
+        <w:rFonts w:ascii="Wingdings" w:hAnsi="Wingdings" w:hint="default"/>
         <w:sz w:val="20"/>
       </w:rPr>
     </w:lvl>
   </w:abstractNum>
-  <w:abstractNum w:abstractNumId="10" w15:restartNumberingAfterBreak="0">
+  <w:abstractNum w:abstractNumId="12" w15:restartNumberingAfterBreak="0">
+    <w:nsid w:val="3CCB7087"/>
+    <w:multiLevelType w:val="hybridMultilevel"/>
+    <w:tmpl w:val="61021864"/>
+    <w:lvl w:ilvl="0" w:tplc="F340637A">
+      <w:start w:val="1"/>
+      <w:numFmt w:val="bullet"/>
+      <w:lvlText w:val=""/>
+      <w:lvlJc w:val="left"/>
+      <w:pPr>
+        <w:ind w:left="720" w:hanging="360"/>
+      </w:pPr>
+      <w:rPr>
+        <w:rFonts w:ascii="Symbol" w:hAnsi="Symbol" w:hint="default"/>
+      </w:rPr>
+    </w:lvl>
+    <w:lvl w:ilvl="1" w:tplc="D9D8EDC8">
+      <w:start w:val="1"/>
+      <w:numFmt w:val="bullet"/>
+      <w:lvlText w:val="o"/>
+      <w:lvlJc w:val="left"/>
+      <w:pPr>
+        <w:ind w:left="1440" w:hanging="360"/>
+      </w:pPr>
+      <w:rPr>
+        <w:rFonts w:ascii="Courier New" w:hAnsi="Courier New" w:hint="default"/>
+      </w:rPr>
+    </w:lvl>
+    <w:lvl w:ilvl="2" w:tplc="B6988C88">
+      <w:start w:val="1"/>
+      <w:numFmt w:val="bullet"/>
+      <w:lvlText w:val=""/>
+      <w:lvlJc w:val="left"/>
+      <w:pPr>
+        <w:ind w:left="2160" w:hanging="360"/>
+      </w:pPr>
+      <w:rPr>
+        <w:rFonts w:ascii="Wingdings" w:hAnsi="Wingdings" w:hint="default"/>
+      </w:rPr>
+    </w:lvl>
+    <w:lvl w:ilvl="3" w:tplc="B64E87C6">
+      <w:start w:val="1"/>
+      <w:numFmt w:val="bullet"/>
+      <w:lvlText w:val=""/>
+      <w:lvlJc w:val="left"/>
+      <w:pPr>
+        <w:ind w:left="2880" w:hanging="360"/>
+      </w:pPr>
+      <w:rPr>
+        <w:rFonts w:ascii="Symbol" w:hAnsi="Symbol" w:hint="default"/>
+      </w:rPr>
+    </w:lvl>
+    <w:lvl w:ilvl="4" w:tplc="3B8A9778">
+      <w:start w:val="1"/>
+      <w:numFmt w:val="bullet"/>
+      <w:lvlText w:val="o"/>
+      <w:lvlJc w:val="left"/>
+      <w:pPr>
+        <w:ind w:left="3600" w:hanging="360"/>
+      </w:pPr>
+      <w:rPr>
+        <w:rFonts w:ascii="Courier New" w:hAnsi="Courier New" w:hint="default"/>
+      </w:rPr>
+    </w:lvl>
+    <w:lvl w:ilvl="5" w:tplc="53BA7036">
+      <w:start w:val="1"/>
+      <w:numFmt w:val="bullet"/>
+      <w:lvlText w:val=""/>
+      <w:lvlJc w:val="left"/>
+      <w:pPr>
+        <w:ind w:left="4320" w:hanging="360"/>
+      </w:pPr>
+      <w:rPr>
+        <w:rFonts w:ascii="Wingdings" w:hAnsi="Wingdings" w:hint="default"/>
+      </w:rPr>
+    </w:lvl>
+    <w:lvl w:ilvl="6" w:tplc="3D50AC08">
+      <w:start w:val="1"/>
+      <w:numFmt w:val="bullet"/>
+      <w:lvlText w:val=""/>
+      <w:lvlJc w:val="left"/>
+      <w:pPr>
+        <w:ind w:left="5040" w:hanging="360"/>
+      </w:pPr>
+      <w:rPr>
+        <w:rFonts w:ascii="Symbol" w:hAnsi="Symbol" w:hint="default"/>
+      </w:rPr>
+    </w:lvl>
+    <w:lvl w:ilvl="7" w:tplc="3892B2DE">
+      <w:start w:val="1"/>
+      <w:numFmt w:val="bullet"/>
+      <w:lvlText w:val="o"/>
+      <w:lvlJc w:val="left"/>
+      <w:pPr>
+        <w:ind w:left="5760" w:hanging="360"/>
+      </w:pPr>
+      <w:rPr>
+        <w:rFonts w:ascii="Courier New" w:hAnsi="Courier New" w:hint="default"/>
+      </w:rPr>
+    </w:lvl>
+    <w:lvl w:ilvl="8" w:tplc="9564AD9A">
+      <w:start w:val="1"/>
+      <w:numFmt w:val="bullet"/>
+      <w:lvlText w:val=""/>
+      <w:lvlJc w:val="left"/>
+      <w:pPr>
+        <w:ind w:left="6480" w:hanging="360"/>
+      </w:pPr>
+      <w:rPr>
+        <w:rFonts w:ascii="Wingdings" w:hAnsi="Wingdings" w:hint="default"/>
+      </w:rPr>
+    </w:lvl>
+  </w:abstractNum>
+  <w:abstractNum w:abstractNumId="13" w15:restartNumberingAfterBreak="0">
+    <w:nsid w:val="4AB2509B"/>
+    <w:multiLevelType w:val="hybridMultilevel"/>
+    <w:tmpl w:val="FE1ADA2E"/>
+    <w:lvl w:ilvl="0" w:tplc="AED825C6">
+      <w:start w:val="1"/>
+      <w:numFmt w:val="bullet"/>
+      <w:lvlText w:val=""/>
+      <w:lvlJc w:val="left"/>
+      <w:pPr>
+        <w:ind w:left="720" w:hanging="360"/>
+      </w:pPr>
+      <w:rPr>
+        <w:rFonts w:ascii="Symbol" w:hAnsi="Symbol" w:hint="default"/>
+      </w:rPr>
+    </w:lvl>
+    <w:lvl w:ilvl="1" w:tplc="8E4470B8">
+      <w:start w:val="1"/>
+      <w:numFmt w:val="bullet"/>
+      <w:lvlText w:val="o"/>
+      <w:lvlJc w:val="left"/>
+      <w:pPr>
+        <w:ind w:left="1440" w:hanging="360"/>
+      </w:pPr>
+      <w:rPr>
+        <w:rFonts w:ascii="Courier New" w:hAnsi="Courier New" w:hint="default"/>
+      </w:rPr>
+    </w:lvl>
+    <w:lvl w:ilvl="2" w:tplc="A99089AE">
+      <w:start w:val="1"/>
+      <w:numFmt w:val="bullet"/>
+      <w:lvlText w:val=""/>
+      <w:lvlJc w:val="left"/>
+      <w:pPr>
+        <w:ind w:left="2160" w:hanging="360"/>
+      </w:pPr>
+      <w:rPr>
+        <w:rFonts w:ascii="Wingdings" w:hAnsi="Wingdings" w:hint="default"/>
+      </w:rPr>
+    </w:lvl>
+    <w:lvl w:ilvl="3" w:tplc="3B742992">
+      <w:start w:val="1"/>
+      <w:numFmt w:val="bullet"/>
+      <w:lvlText w:val=""/>
+      <w:lvlJc w:val="left"/>
+      <w:pPr>
+        <w:ind w:left="2880" w:hanging="360"/>
+      </w:pPr>
+      <w:rPr>
+        <w:rFonts w:ascii="Symbol" w:hAnsi="Symbol" w:hint="default"/>
+      </w:rPr>
+    </w:lvl>
+    <w:lvl w:ilvl="4" w:tplc="2F227034">
+      <w:start w:val="1"/>
+      <w:numFmt w:val="bullet"/>
+      <w:lvlText w:val="o"/>
+      <w:lvlJc w:val="left"/>
+      <w:pPr>
+        <w:ind w:left="3600" w:hanging="360"/>
+      </w:pPr>
+      <w:rPr>
+        <w:rFonts w:ascii="Courier New" w:hAnsi="Courier New" w:hint="default"/>
+      </w:rPr>
+    </w:lvl>
+    <w:lvl w:ilvl="5" w:tplc="04325360">
+      <w:start w:val="1"/>
+      <w:numFmt w:val="bullet"/>
+      <w:lvlText w:val=""/>
+      <w:lvlJc w:val="left"/>
+      <w:pPr>
+        <w:ind w:left="4320" w:hanging="360"/>
+      </w:pPr>
+      <w:rPr>
+        <w:rFonts w:ascii="Wingdings" w:hAnsi="Wingdings" w:hint="default"/>
+      </w:rPr>
+    </w:lvl>
+    <w:lvl w:ilvl="6" w:tplc="0666BF4C">
+      <w:start w:val="1"/>
+      <w:numFmt w:val="bullet"/>
+      <w:lvlText w:val=""/>
+      <w:lvlJc w:val="left"/>
+      <w:pPr>
+        <w:ind w:left="5040" w:hanging="360"/>
+      </w:pPr>
+      <w:rPr>
+        <w:rFonts w:ascii="Symbol" w:hAnsi="Symbol" w:hint="default"/>
+      </w:rPr>
+    </w:lvl>
+    <w:lvl w:ilvl="7" w:tplc="4D18FB18">
+      <w:start w:val="1"/>
+      <w:numFmt w:val="bullet"/>
+      <w:lvlText w:val="o"/>
+      <w:lvlJc w:val="left"/>
+      <w:pPr>
+        <w:ind w:left="5760" w:hanging="360"/>
+      </w:pPr>
+      <w:rPr>
+        <w:rFonts w:ascii="Courier New" w:hAnsi="Courier New" w:hint="default"/>
+      </w:rPr>
+    </w:lvl>
+    <w:lvl w:ilvl="8" w:tplc="7374BFDA">
+      <w:start w:val="1"/>
+      <w:numFmt w:val="bullet"/>
+      <w:lvlText w:val=""/>
+      <w:lvlJc w:val="left"/>
+      <w:pPr>
+        <w:ind w:left="6480" w:hanging="360"/>
+      </w:pPr>
+      <w:rPr>
+        <w:rFonts w:ascii="Wingdings" w:hAnsi="Wingdings" w:hint="default"/>
+      </w:rPr>
+    </w:lvl>
+  </w:abstractNum>
+  <w:abstractNum w:abstractNumId="14" w15:restartNumberingAfterBreak="0">
+    <w:nsid w:val="566D4C1D"/>
+    <w:multiLevelType w:val="hybridMultilevel"/>
+    <w:tmpl w:val="69985C50"/>
+    <w:lvl w:ilvl="0" w:tplc="F3B0484C">
+      <w:start w:val="1"/>
+      <w:numFmt w:val="bullet"/>
+      <w:lvlText w:val=""/>
+      <w:lvlJc w:val="left"/>
+      <w:pPr>
+        <w:ind w:left="720" w:hanging="360"/>
+      </w:pPr>
+      <w:rPr>
+        <w:rFonts w:ascii="Symbol" w:hAnsi="Symbol" w:hint="default"/>
+      </w:rPr>
+    </w:lvl>
+    <w:lvl w:ilvl="1" w:tplc="10DC08FE">
+      <w:start w:val="1"/>
+      <w:numFmt w:val="bullet"/>
+      <w:lvlText w:val="o"/>
+      <w:lvlJc w:val="left"/>
+      <w:pPr>
+        <w:ind w:left="1440" w:hanging="360"/>
+      </w:pPr>
+      <w:rPr>
+        <w:rFonts w:ascii="Courier New" w:hAnsi="Courier New" w:hint="default"/>
+      </w:rPr>
+    </w:lvl>
+    <w:lvl w:ilvl="2" w:tplc="45F8909E">
+      <w:start w:val="1"/>
+      <w:numFmt w:val="bullet"/>
+      <w:lvlText w:val=""/>
+      <w:lvlJc w:val="left"/>
+      <w:pPr>
+        <w:ind w:left="2160" w:hanging="360"/>
+      </w:pPr>
+      <w:rPr>
+        <w:rFonts w:ascii="Wingdings" w:hAnsi="Wingdings" w:hint="default"/>
+      </w:rPr>
+    </w:lvl>
+    <w:lvl w:ilvl="3" w:tplc="8BBAE536">
+      <w:start w:val="1"/>
+      <w:numFmt w:val="bullet"/>
+      <w:lvlText w:val=""/>
+      <w:lvlJc w:val="left"/>
+      <w:pPr>
+        <w:ind w:left="2880" w:hanging="360"/>
+      </w:pPr>
+      <w:rPr>
+        <w:rFonts w:ascii="Symbol" w:hAnsi="Symbol" w:hint="default"/>
+      </w:rPr>
+    </w:lvl>
+    <w:lvl w:ilvl="4" w:tplc="FC3656B2">
+      <w:start w:val="1"/>
+      <w:numFmt w:val="bullet"/>
+      <w:lvlText w:val="o"/>
+      <w:lvlJc w:val="left"/>
+      <w:pPr>
+        <w:ind w:left="3600" w:hanging="360"/>
+      </w:pPr>
+      <w:rPr>
+        <w:rFonts w:ascii="Courier New" w:hAnsi="Courier New" w:hint="default"/>
+      </w:rPr>
+    </w:lvl>
+    <w:lvl w:ilvl="5" w:tplc="3E9A1888">
+      <w:start w:val="1"/>
+      <w:numFmt w:val="bullet"/>
+      <w:lvlText w:val=""/>
+      <w:lvlJc w:val="left"/>
+      <w:pPr>
+        <w:ind w:left="4320" w:hanging="360"/>
+      </w:pPr>
+      <w:rPr>
+        <w:rFonts w:ascii="Wingdings" w:hAnsi="Wingdings" w:hint="default"/>
+      </w:rPr>
+    </w:lvl>
+    <w:lvl w:ilvl="6" w:tplc="81D89D5E">
+      <w:start w:val="1"/>
+      <w:numFmt w:val="bullet"/>
+      <w:lvlText w:val=""/>
+      <w:lvlJc w:val="left"/>
+      <w:pPr>
+        <w:ind w:left="5040" w:hanging="360"/>
+      </w:pPr>
+      <w:rPr>
+        <w:rFonts w:ascii="Symbol" w:hAnsi="Symbol" w:hint="default"/>
+      </w:rPr>
+    </w:lvl>
+    <w:lvl w:ilvl="7" w:tplc="A502E7F6">
+      <w:start w:val="1"/>
+      <w:numFmt w:val="bullet"/>
+      <w:lvlText w:val="o"/>
+      <w:lvlJc w:val="left"/>
+      <w:pPr>
+        <w:ind w:left="5760" w:hanging="360"/>
+      </w:pPr>
+      <w:rPr>
+        <w:rFonts w:ascii="Courier New" w:hAnsi="Courier New" w:hint="default"/>
+      </w:rPr>
+    </w:lvl>
+    <w:lvl w:ilvl="8" w:tplc="501A89FC">
+      <w:start w:val="1"/>
+      <w:numFmt w:val="bullet"/>
+      <w:lvlText w:val=""/>
+      <w:lvlJc w:val="left"/>
+      <w:pPr>
+        <w:ind w:left="6480" w:hanging="360"/>
+      </w:pPr>
+      <w:rPr>
+        <w:rFonts w:ascii="Wingdings" w:hAnsi="Wingdings" w:hint="default"/>
+      </w:rPr>
+    </w:lvl>
+  </w:abstractNum>
+  <w:abstractNum w:abstractNumId="15" w15:restartNumberingAfterBreak="0">
     <w:nsid w:val="5F48181F"/>
     <w:multiLevelType w:val="multilevel"/>
     <w:tmpl w:val="11066240"/>
@@ -3935,7 +4040,7 @@
         <w:ind w:left="720" w:hanging="360"/>
       </w:pPr>
       <w:rPr>
-        <w:rFonts w:hint="default" w:ascii="Symbol" w:hAnsi="Symbol"/>
+        <w:rFonts w:ascii="Symbol" w:hAnsi="Symbol" w:hint="default"/>
         <w:sz w:val="20"/>
       </w:rPr>
     </w:lvl>
@@ -3951,7 +4056,7 @@
         <w:ind w:left="1440" w:hanging="360"/>
       </w:pPr>
       <w:rPr>
-        <w:rFonts w:hint="default" w:ascii="Courier New" w:hAnsi="Courier New"/>
+        <w:rFonts w:ascii="Courier New" w:hAnsi="Courier New" w:hint="default"/>
         <w:sz w:val="20"/>
       </w:rPr>
     </w:lvl>
@@ -3967,7 +4072,7 @@
         <w:ind w:left="2160" w:hanging="360"/>
       </w:pPr>
       <w:rPr>
-        <w:rFonts w:hint="default" w:ascii="Wingdings" w:hAnsi="Wingdings"/>
+        <w:rFonts w:ascii="Wingdings" w:hAnsi="Wingdings" w:hint="default"/>
         <w:sz w:val="20"/>
       </w:rPr>
     </w:lvl>
@@ -3983,7 +4088,7 @@
         <w:ind w:left="2880" w:hanging="360"/>
       </w:pPr>
       <w:rPr>
-        <w:rFonts w:hint="default" w:ascii="Wingdings" w:hAnsi="Wingdings"/>
+        <w:rFonts w:ascii="Wingdings" w:hAnsi="Wingdings" w:hint="default"/>
         <w:sz w:val="20"/>
       </w:rPr>
     </w:lvl>
@@ -3999,7 +4104,7 @@
         <w:ind w:left="3600" w:hanging="360"/>
       </w:pPr>
       <w:rPr>
-        <w:rFonts w:hint="default" w:ascii="Wingdings" w:hAnsi="Wingdings"/>
+        <w:rFonts w:ascii="Wingdings" w:hAnsi="Wingdings" w:hint="default"/>
         <w:sz w:val="20"/>
       </w:rPr>
     </w:lvl>
@@ -4015,7 +4120,7 @@
         <w:ind w:left="4320" w:hanging="360"/>
       </w:pPr>
       <w:rPr>
-        <w:rFonts w:hint="default" w:ascii="Wingdings" w:hAnsi="Wingdings"/>
+        <w:rFonts w:ascii="Wingdings" w:hAnsi="Wingdings" w:hint="default"/>
         <w:sz w:val="20"/>
       </w:rPr>
     </w:lvl>
@@ -4031,7 +4136,7 @@
         <w:ind w:left="5040" w:hanging="360"/>
       </w:pPr>
       <w:rPr>
-        <w:rFonts w:hint="default" w:ascii="Wingdings" w:hAnsi="Wingdings"/>
+        <w:rFonts w:ascii="Wingdings" w:hAnsi="Wingdings" w:hint="default"/>
         <w:sz w:val="20"/>
       </w:rPr>
     </w:lvl>
@@ -4047,7 +4152,7 @@
         <w:ind w:left="5760" w:hanging="360"/>
       </w:pPr>
       <w:rPr>
-        <w:rFonts w:hint="default" w:ascii="Wingdings" w:hAnsi="Wingdings"/>
+        <w:rFonts w:ascii="Wingdings" w:hAnsi="Wingdings" w:hint="default"/>
         <w:sz w:val="20"/>
       </w:rPr>
     </w:lvl>
@@ -4063,12 +4168,12 @@
         <w:ind w:left="6480" w:hanging="360"/>
       </w:pPr>
       <w:rPr>
-        <w:rFonts w:hint="default" w:ascii="Wingdings" w:hAnsi="Wingdings"/>
+        <w:rFonts w:ascii="Wingdings" w:hAnsi="Wingdings" w:hint="default"/>
         <w:sz w:val="20"/>
       </w:rPr>
     </w:lvl>
   </w:abstractNum>
-  <w:abstractNum w:abstractNumId="11" w15:restartNumberingAfterBreak="0">
+  <w:abstractNum w:abstractNumId="16" w15:restartNumberingAfterBreak="0">
     <w:nsid w:val="71842E2E"/>
     <w:multiLevelType w:val="multilevel"/>
     <w:tmpl w:val="BDF4C376"/>
@@ -4084,7 +4189,7 @@
         <w:ind w:left="720" w:hanging="360"/>
       </w:pPr>
       <w:rPr>
-        <w:rFonts w:hint="default" w:ascii="Symbol" w:hAnsi="Symbol"/>
+        <w:rFonts w:ascii="Symbol" w:hAnsi="Symbol" w:hint="default"/>
         <w:sz w:val="20"/>
       </w:rPr>
     </w:lvl>
@@ -4100,7 +4205,7 @@
         <w:ind w:left="1440" w:hanging="360"/>
       </w:pPr>
       <w:rPr>
-        <w:rFonts w:hint="default" w:ascii="Courier New" w:hAnsi="Courier New"/>
+        <w:rFonts w:ascii="Courier New" w:hAnsi="Courier New" w:hint="default"/>
         <w:sz w:val="20"/>
       </w:rPr>
     </w:lvl>
@@ -4116,7 +4221,7 @@
         <w:ind w:left="2160" w:hanging="360"/>
       </w:pPr>
       <w:rPr>
-        <w:rFonts w:hint="default" w:ascii="Wingdings" w:hAnsi="Wingdings"/>
+        <w:rFonts w:ascii="Wingdings" w:hAnsi="Wingdings" w:hint="default"/>
         <w:sz w:val="20"/>
       </w:rPr>
     </w:lvl>
@@ -4132,7 +4237,7 @@
         <w:ind w:left="2880" w:hanging="360"/>
       </w:pPr>
       <w:rPr>
-        <w:rFonts w:hint="default" w:ascii="Wingdings" w:hAnsi="Wingdings"/>
+        <w:rFonts w:ascii="Wingdings" w:hAnsi="Wingdings" w:hint="default"/>
         <w:sz w:val="20"/>
       </w:rPr>
     </w:lvl>
@@ -4148,7 +4253,7 @@
         <w:ind w:left="3600" w:hanging="360"/>
       </w:pPr>
       <w:rPr>
-        <w:rFonts w:hint="default" w:ascii="Wingdings" w:hAnsi="Wingdings"/>
+        <w:rFonts w:ascii="Wingdings" w:hAnsi="Wingdings" w:hint="default"/>
         <w:sz w:val="20"/>
       </w:rPr>
     </w:lvl>
@@ -4164,7 +4269,7 @@
         <w:ind w:left="4320" w:hanging="360"/>
       </w:pPr>
       <w:rPr>
-        <w:rFonts w:hint="default" w:ascii="Wingdings" w:hAnsi="Wingdings"/>
+        <w:rFonts w:ascii="Wingdings" w:hAnsi="Wingdings" w:hint="default"/>
         <w:sz w:val="20"/>
       </w:rPr>
     </w:lvl>
@@ -4180,7 +4285,7 @@
         <w:ind w:left="5040" w:hanging="360"/>
       </w:pPr>
       <w:rPr>
-        <w:rFonts w:hint="default" w:ascii="Wingdings" w:hAnsi="Wingdings"/>
+        <w:rFonts w:ascii="Wingdings" w:hAnsi="Wingdings" w:hint="default"/>
         <w:sz w:val="20"/>
       </w:rPr>
     </w:lvl>
@@ -4196,7 +4301,7 @@
         <w:ind w:left="5760" w:hanging="360"/>
       </w:pPr>
       <w:rPr>
-        <w:rFonts w:hint="default" w:ascii="Wingdings" w:hAnsi="Wingdings"/>
+        <w:rFonts w:ascii="Wingdings" w:hAnsi="Wingdings" w:hint="default"/>
         <w:sz w:val="20"/>
       </w:rPr>
     </w:lvl>
@@ -4212,71 +4317,71 @@
         <w:ind w:left="6480" w:hanging="360"/>
       </w:pPr>
       <w:rPr>
-        <w:rFonts w:hint="default" w:ascii="Wingdings" w:hAnsi="Wingdings"/>
+        <w:rFonts w:ascii="Wingdings" w:hAnsi="Wingdings" w:hint="default"/>
         <w:sz w:val="20"/>
       </w:rPr>
     </w:lvl>
   </w:abstractNum>
-  <w:num w:numId="17">
+  <w:num w:numId="1" w16cid:durableId="1467698965">
+    <w:abstractNumId w:val="7"/>
+  </w:num>
+  <w:num w:numId="2" w16cid:durableId="235819397">
+    <w:abstractNumId w:val="13"/>
+  </w:num>
+  <w:num w:numId="3" w16cid:durableId="1132945403">
+    <w:abstractNumId w:val="12"/>
+  </w:num>
+  <w:num w:numId="4" w16cid:durableId="260183592">
+    <w:abstractNumId w:val="0"/>
+  </w:num>
+  <w:num w:numId="5" w16cid:durableId="1061441675">
+    <w:abstractNumId w:val="14"/>
+  </w:num>
+  <w:num w:numId="6" w16cid:durableId="2097823948">
+    <w:abstractNumId w:val="3"/>
+  </w:num>
+  <w:num w:numId="7" w16cid:durableId="1504541001">
+    <w:abstractNumId w:val="9"/>
+  </w:num>
+  <w:num w:numId="8" w16cid:durableId="1209561516">
+    <w:abstractNumId w:val="15"/>
+  </w:num>
+  <w:num w:numId="9" w16cid:durableId="1997370536">
+    <w:abstractNumId w:val="11"/>
+  </w:num>
+  <w:num w:numId="10" w16cid:durableId="1472865277">
+    <w:abstractNumId w:val="6"/>
+  </w:num>
+  <w:num w:numId="11" w16cid:durableId="1635285755">
+    <w:abstractNumId w:val="10"/>
+  </w:num>
+  <w:num w:numId="12" w16cid:durableId="772554255">
     <w:abstractNumId w:val="16"/>
   </w:num>
-  <w:num w:numId="16">
-    <w:abstractNumId w:val="15"/>
-  </w:num>
-  <w:num w:numId="15">
-    <w:abstractNumId w:val="14"/>
-  </w:num>
-  <w:num w:numId="14">
-    <w:abstractNumId w:val="13"/>
-  </w:num>
-  <w:num w:numId="13">
-    <w:abstractNumId w:val="12"/>
-  </w:num>
-  <w:num w:numId="1">
+  <w:num w:numId="13" w16cid:durableId="1271159089">
     <w:abstractNumId w:val="2"/>
   </w:num>
-  <w:num w:numId="2">
-    <w:abstractNumId w:val="7"/>
+  <w:num w:numId="14" w16cid:durableId="1385332547">
+    <w:abstractNumId w:val="4"/>
   </w:num>
-  <w:num w:numId="3">
-    <w:abstractNumId w:val="10"/>
-  </w:num>
-  <w:num w:numId="4">
-    <w:abstractNumId w:val="9"/>
-  </w:num>
-  <w:num w:numId="5">
+  <w:num w:numId="15" w16cid:durableId="400374759">
     <w:abstractNumId w:val="5"/>
   </w:num>
-  <w:num w:numId="6">
-    <w:abstractNumId w:val="8"/>
-  </w:num>
-  <w:num w:numId="7">
-    <w:abstractNumId w:val="11"/>
-  </w:num>
-  <w:num w:numId="8">
+  <w:num w:numId="16" w16cid:durableId="382600640">
     <w:abstractNumId w:val="1"/>
   </w:num>
-  <w:num w:numId="9">
-    <w:abstractNumId w:val="3"/>
-  </w:num>
-  <w:num w:numId="10">
-    <w:abstractNumId w:val="4"/>
-  </w:num>
-  <w:num w:numId="11">
-    <w:abstractNumId w:val="0"/>
-  </w:num>
-  <w:num w:numId="12">
-    <w:abstractNumId w:val="6"/>
+  <w:num w:numId="17" w16cid:durableId="1263881796">
+    <w:abstractNumId w:val="8"/>
   </w:num>
 </w:numbering>
 </file>
 
 <file path=word/styles.xml><?xml version="1.0" encoding="utf-8"?>
-<w:styles xmlns:wp14="http://schemas.microsoft.com/office/word/2010/wordprocessingDrawing" xmlns:mc="http://schemas.openxmlformats.org/markup-compatibility/2006" xmlns:r="http://schemas.openxmlformats.org/officeDocument/2006/relationships" xmlns:w="http://schemas.openxmlformats.org/wordprocessingml/2006/main" xmlns:w14="http://schemas.microsoft.com/office/word/2010/wordml" xmlns:w15="http://schemas.microsoft.com/office/word/2012/wordml" xmlns:w16se="http://schemas.microsoft.com/office/word/2015/wordml/symex" mc:Ignorable="w14 w15 w16se wp14">
+<w:styles xmlns:mc="http://schemas.openxmlformats.org/markup-compatibility/2006" xmlns:r="http://schemas.openxmlformats.org/officeDocument/2006/relationships" xmlns:w="http://schemas.openxmlformats.org/wordprocessingml/2006/main" xmlns:w14="http://schemas.microsoft.com/office/word/2010/wordml" xmlns:w15="http://schemas.microsoft.com/office/word/2012/wordml" xmlns:w16cex="http://schemas.microsoft.com/office/word/2018/wordml/cex" xmlns:w16cid="http://schemas.microsoft.com/office/word/2016/wordml/cid" xmlns:w16="http://schemas.microsoft.com/office/word/2018/wordml" xmlns:w16sdtdh="http://schemas.microsoft.com/office/word/2020/wordml/sdtdatahash" xmlns:w16se="http://schemas.microsoft.com/office/word/2015/wordml/symex" mc:Ignorable="w14 w15 w16se w16cid w16 w16cex w16sdtdh">
   <w:docDefaults>
     <w:rPrDefault>
       <w:rPr>
-        <w:rFonts w:ascii="Arial" w:hAnsi="Arial" w:cs="Times New Roman" w:eastAsiaTheme="minorHAnsi"/>
+        <w:rFonts w:ascii="Arial" w:eastAsiaTheme="minorHAnsi" w:hAnsi="Arial" w:cs="Times New Roman"/>
         <w:sz w:val="22"/>
         <w:szCs w:val="24"/>
         <w:lang w:val="en-US" w:eastAsia="en-US" w:bidi="ar-SA"/>
@@ -4288,17 +4393,17 @@
       </w:pPr>
     </w:pPrDefault>
   </w:docDefaults>
-  <w:latentStyles w:defLockedState="0" w:defUIPriority="99" w:defSemiHidden="0" w:defUnhideWhenUsed="0" w:defQFormat="0" w:count="371">
+  <w:latentStyles w:defLockedState="0" w:defUIPriority="99" w:defSemiHidden="0" w:defUnhideWhenUsed="0" w:defQFormat="0" w:count="376">
     <w:lsdException w:name="Normal" w:uiPriority="0" w:qFormat="1"/>
     <w:lsdException w:name="heading 1" w:uiPriority="9" w:qFormat="1"/>
-    <w:lsdException w:name="heading 2" w:uiPriority="9" w:semiHidden="1" w:unhideWhenUsed="1" w:qFormat="1"/>
-    <w:lsdException w:name="heading 3" w:uiPriority="9" w:semiHidden="1" w:unhideWhenUsed="1" w:qFormat="1"/>
-    <w:lsdException w:name="heading 4" w:uiPriority="9" w:semiHidden="1" w:unhideWhenUsed="1" w:qFormat="1"/>
-    <w:lsdException w:name="heading 5" w:uiPriority="9" w:semiHidden="1" w:unhideWhenUsed="1" w:qFormat="1"/>
-    <w:lsdException w:name="heading 6" w:uiPriority="9" w:semiHidden="1" w:unhideWhenUsed="1" w:qFormat="1"/>
-    <w:lsdException w:name="heading 7" w:uiPriority="9" w:semiHidden="1" w:unhideWhenUsed="1" w:qFormat="1"/>
-    <w:lsdException w:name="heading 8" w:uiPriority="9" w:semiHidden="1" w:unhideWhenUsed="1" w:qFormat="1"/>
-    <w:lsdException w:name="heading 9" w:uiPriority="9" w:semiHidden="1" w:unhideWhenUsed="1" w:qFormat="1"/>
+    <w:lsdException w:name="heading 2" w:semiHidden="1" w:uiPriority="9" w:unhideWhenUsed="1" w:qFormat="1"/>
+    <w:lsdException w:name="heading 3" w:semiHidden="1" w:uiPriority="9" w:unhideWhenUsed="1" w:qFormat="1"/>
+    <w:lsdException w:name="heading 4" w:semiHidden="1" w:uiPriority="9" w:unhideWhenUsed="1" w:qFormat="1"/>
+    <w:lsdException w:name="heading 5" w:semiHidden="1" w:uiPriority="9" w:unhideWhenUsed="1" w:qFormat="1"/>
+    <w:lsdException w:name="heading 6" w:semiHidden="1" w:uiPriority="9" w:unhideWhenUsed="1" w:qFormat="1"/>
+    <w:lsdException w:name="heading 7" w:semiHidden="1" w:uiPriority="9" w:unhideWhenUsed="1" w:qFormat="1"/>
+    <w:lsdException w:name="heading 8" w:semiHidden="1" w:uiPriority="9" w:unhideWhenUsed="1" w:qFormat="1"/>
+    <w:lsdException w:name="heading 9" w:semiHidden="1" w:uiPriority="9" w:unhideWhenUsed="1" w:qFormat="1"/>
     <w:lsdException w:name="index 1" w:semiHidden="1" w:unhideWhenUsed="1"/>
     <w:lsdException w:name="index 2" w:semiHidden="1" w:unhideWhenUsed="1"/>
     <w:lsdException w:name="index 3" w:semiHidden="1" w:unhideWhenUsed="1"/>
@@ -4308,22 +4413,22 @@
     <w:lsdException w:name="index 7" w:semiHidden="1" w:unhideWhenUsed="1"/>
     <w:lsdException w:name="index 8" w:semiHidden="1" w:unhideWhenUsed="1"/>
     <w:lsdException w:name="index 9" w:semiHidden="1" w:unhideWhenUsed="1"/>
-    <w:lsdException w:name="toc 1" w:uiPriority="39" w:semiHidden="1" w:unhideWhenUsed="1"/>
-    <w:lsdException w:name="toc 2" w:uiPriority="39" w:semiHidden="1" w:unhideWhenUsed="1"/>
-    <w:lsdException w:name="toc 3" w:uiPriority="39" w:semiHidden="1" w:unhideWhenUsed="1"/>
-    <w:lsdException w:name="toc 4" w:uiPriority="39" w:semiHidden="1" w:unhideWhenUsed="1"/>
-    <w:lsdException w:name="toc 5" w:uiPriority="39" w:semiHidden="1" w:unhideWhenUsed="1"/>
-    <w:lsdException w:name="toc 6" w:uiPriority="39" w:semiHidden="1" w:unhideWhenUsed="1"/>
-    <w:lsdException w:name="toc 7" w:uiPriority="39" w:semiHidden="1" w:unhideWhenUsed="1"/>
-    <w:lsdException w:name="toc 8" w:uiPriority="39" w:semiHidden="1" w:unhideWhenUsed="1"/>
-    <w:lsdException w:name="toc 9" w:uiPriority="39" w:semiHidden="1" w:unhideWhenUsed="1"/>
+    <w:lsdException w:name="toc 1" w:semiHidden="1" w:uiPriority="39" w:unhideWhenUsed="1"/>
+    <w:lsdException w:name="toc 2" w:semiHidden="1" w:uiPriority="39" w:unhideWhenUsed="1"/>
+    <w:lsdException w:name="toc 3" w:semiHidden="1" w:uiPriority="39" w:unhideWhenUsed="1"/>
+    <w:lsdException w:name="toc 4" w:semiHidden="1" w:uiPriority="39" w:unhideWhenUsed="1"/>
+    <w:lsdException w:name="toc 5" w:semiHidden="1" w:uiPriority="39" w:unhideWhenUsed="1"/>
+    <w:lsdException w:name="toc 6" w:semiHidden="1" w:uiPriority="39" w:unhideWhenUsed="1"/>
+    <w:lsdException w:name="toc 7" w:semiHidden="1" w:uiPriority="39" w:unhideWhenUsed="1"/>
+    <w:lsdException w:name="toc 8" w:semiHidden="1" w:uiPriority="39" w:unhideWhenUsed="1"/>
+    <w:lsdException w:name="toc 9" w:semiHidden="1" w:uiPriority="39" w:unhideWhenUsed="1"/>
     <w:lsdException w:name="Normal Indent" w:semiHidden="1" w:unhideWhenUsed="1"/>
     <w:lsdException w:name="footnote text" w:semiHidden="1" w:unhideWhenUsed="1"/>
     <w:lsdException w:name="annotation text" w:semiHidden="1" w:unhideWhenUsed="1"/>
-    <w:lsdException w:name="header" w:uiPriority="0" w:semiHidden="1" w:unhideWhenUsed="1"/>
+    <w:lsdException w:name="header" w:semiHidden="1" w:uiPriority="0" w:unhideWhenUsed="1"/>
     <w:lsdException w:name="footer" w:semiHidden="1" w:unhideWhenUsed="1"/>
     <w:lsdException w:name="index heading" w:semiHidden="1" w:unhideWhenUsed="1"/>
-    <w:lsdException w:name="caption" w:uiPriority="35" w:semiHidden="1" w:unhideWhenUsed="1" w:qFormat="1"/>
+    <w:lsdException w:name="caption" w:semiHidden="1" w:uiPriority="35" w:unhideWhenUsed="1" w:qFormat="1"/>
     <w:lsdException w:name="table of figures" w:semiHidden="1" w:unhideWhenUsed="1"/>
     <w:lsdException w:name="envelope address" w:semiHidden="1" w:unhideWhenUsed="1"/>
     <w:lsdException w:name="envelope return" w:semiHidden="1" w:unhideWhenUsed="1"/>
@@ -4354,7 +4459,7 @@
     <w:lsdException w:name="Title" w:uiPriority="10" w:qFormat="1"/>
     <w:lsdException w:name="Closing" w:semiHidden="1" w:unhideWhenUsed="1"/>
     <w:lsdException w:name="Signature" w:semiHidden="1" w:unhideWhenUsed="1"/>
-    <w:lsdException w:name="Default Paragraph Font" w:uiPriority="1" w:semiHidden="1" w:unhideWhenUsed="1"/>
+    <w:lsdException w:name="Default Paragraph Font" w:semiHidden="1" w:uiPriority="1" w:unhideWhenUsed="1"/>
     <w:lsdException w:name="Body Text" w:semiHidden="1" w:unhideWhenUsed="1"/>
     <w:lsdException w:name="Body Text Indent" w:semiHidden="1" w:unhideWhenUsed="1"/>
     <w:lsdException w:name="List Continue" w:semiHidden="1" w:unhideWhenUsed="1"/>
@@ -4394,7 +4499,6 @@
     <w:lsdException w:name="HTML Sample" w:semiHidden="1" w:unhideWhenUsed="1"/>
     <w:lsdException w:name="HTML Typewriter" w:semiHidden="1" w:unhideWhenUsed="1"/>
     <w:lsdException w:name="HTML Variable" w:semiHidden="1" w:unhideWhenUsed="1"/>
-    <w:lsdException w:name="Normal Table" w:semiHidden="1" w:unhideWhenUsed="1"/>
     <w:lsdException w:name="annotation subject" w:semiHidden="1" w:unhideWhenUsed="1"/>
     <w:lsdException w:name="No List" w:semiHidden="1" w:unhideWhenUsed="1"/>
     <w:lsdException w:name="Outline List 1" w:semiHidden="1" w:unhideWhenUsed="1"/>
@@ -4437,11 +4541,8 @@
     <w:lsdException w:name="Table Contemporary" w:semiHidden="1" w:unhideWhenUsed="1"/>
     <w:lsdException w:name="Table Elegant" w:semiHidden="1" w:unhideWhenUsed="1"/>
     <w:lsdException w:name="Table Professional" w:semiHidden="1" w:unhideWhenUsed="1"/>
-    <w:lsdException w:name="Table Subtle 1" w:semiHidden="1" w:unhideWhenUsed="1"/>
     <w:lsdException w:name="Table Subtle 2" w:semiHidden="1" w:unhideWhenUsed="1"/>
     <w:lsdException w:name="Table Web 1" w:semiHidden="1" w:unhideWhenUsed="1"/>
-    <w:lsdException w:name="Table Web 2" w:semiHidden="1" w:unhideWhenUsed="1"/>
-    <w:lsdException w:name="Table Web 3" w:semiHidden="1" w:unhideWhenUsed="1"/>
     <w:lsdException w:name="Balloon Text" w:semiHidden="1" w:unhideWhenUsed="1"/>
     <w:lsdException w:name="Table Grid" w:uiPriority="39"/>
     <w:lsdException w:name="Table Theme" w:semiHidden="1" w:unhideWhenUsed="1"/>
@@ -4554,8 +4655,8 @@
     <w:lsdException w:name="Subtle Reference" w:uiPriority="31" w:qFormat="1"/>
     <w:lsdException w:name="Intense Reference" w:uiPriority="32" w:qFormat="1"/>
     <w:lsdException w:name="Book Title" w:uiPriority="33" w:qFormat="1"/>
-    <w:lsdException w:name="Bibliography" w:uiPriority="37" w:semiHidden="1" w:unhideWhenUsed="1"/>
-    <w:lsdException w:name="TOC Heading" w:uiPriority="39" w:semiHidden="1" w:unhideWhenUsed="1" w:qFormat="1"/>
+    <w:lsdException w:name="Bibliography" w:semiHidden="1" w:uiPriority="37" w:unhideWhenUsed="1"/>
+    <w:lsdException w:name="TOC Heading" w:semiHidden="1" w:uiPriority="39" w:unhideWhenUsed="1" w:qFormat="1"/>
     <w:lsdException w:name="Plain Table 1" w:uiPriority="41"/>
     <w:lsdException w:name="Plain Table 2" w:uiPriority="42"/>
     <w:lsdException w:name="Plain Table 3" w:uiPriority="43"/>
@@ -4660,8 +4761,13 @@
     <w:lsdException w:name="List Table 5 Dark Accent 6" w:uiPriority="50"/>
     <w:lsdException w:name="List Table 6 Colorful Accent 6" w:uiPriority="51"/>
     <w:lsdException w:name="List Table 7 Colorful Accent 6" w:uiPriority="52"/>
+    <w:lsdException w:name="Mention" w:semiHidden="1" w:unhideWhenUsed="1"/>
+    <w:lsdException w:name="Smart Hyperlink" w:semiHidden="1" w:unhideWhenUsed="1"/>
+    <w:lsdException w:name="Hashtag" w:semiHidden="1" w:unhideWhenUsed="1"/>
+    <w:lsdException w:name="Unresolved Mention" w:semiHidden="1" w:unhideWhenUsed="1"/>
+    <w:lsdException w:name="Smart Link" w:semiHidden="1" w:unhideWhenUsed="1"/>
   </w:latentStyles>
-  <w:style w:type="paragraph" w:styleId="Normal" w:default="1">
+  <w:style w:type="paragraph" w:default="1" w:styleId="Normal">
     <w:name w:val="Normal"/>
     <w:qFormat/>
     <w:rsid w:val="001B6D9C"/>
@@ -4674,13 +4780,13 @@
       <w:szCs w:val="20"/>
     </w:rPr>
   </w:style>
-  <w:style w:type="character" w:styleId="DefaultParagraphFont" w:default="1">
+  <w:style w:type="character" w:default="1" w:styleId="DefaultParagraphFont">
     <w:name w:val="Default Paragraph Font"/>
     <w:uiPriority w:val="1"/>
     <w:semiHidden/>
     <w:unhideWhenUsed/>
   </w:style>
-  <w:style w:type="table" w:styleId="TableNormal" w:default="1">
+  <w:style w:type="table" w:default="1" w:styleId="TableNormal">
     <w:name w:val="Normal Table"/>
     <w:uiPriority w:val="99"/>
     <w:semiHidden/>
@@ -4695,7 +4801,7 @@
       </w:tblCellMar>
     </w:tblPr>
   </w:style>
-  <w:style w:type="numbering" w:styleId="NoList" w:default="1">
+  <w:style w:type="numbering" w:default="1" w:styleId="NoList">
     <w:name w:val="No List"/>
     <w:uiPriority w:val="99"/>
     <w:semiHidden/>
@@ -4713,7 +4819,7 @@
       </w:tabs>
     </w:pPr>
   </w:style>
-  <w:style w:type="character" w:styleId="HeaderChar" w:customStyle="1">
+  <w:style w:type="character" w:customStyle="1" w:styleId="HeaderChar">
     <w:name w:val="Header Char"/>
     <w:basedOn w:val="DefaultParagraphFont"/>
     <w:link w:val="Header"/>
@@ -4737,7 +4843,7 @@
       </w:tabs>
     </w:pPr>
   </w:style>
-  <w:style w:type="character" w:styleId="FooterChar" w:customStyle="1">
+  <w:style w:type="character" w:customStyle="1" w:styleId="FooterChar">
     <w:name w:val="Footer Char"/>
     <w:basedOn w:val="DefaultParagraphFont"/>
     <w:link w:val="Footer"/>
@@ -4749,14 +4855,14 @@
       <w:szCs w:val="20"/>
     </w:rPr>
   </w:style>
-  <w:style xmlns:w14="http://schemas.microsoft.com/office/word/2010/wordml" xmlns:mc="http://schemas.openxmlformats.org/markup-compatibility/2006" xmlns:w="http://schemas.openxmlformats.org/wordprocessingml/2006/main" w:type="paragraph" w:styleId="ListParagraph" mc:Ignorable="w14">
-    <w:name xmlns:w="http://schemas.openxmlformats.org/wordprocessingml/2006/main" w:val="List Paragraph"/>
-    <w:basedOn xmlns:w="http://schemas.openxmlformats.org/wordprocessingml/2006/main" w:val="Normal"/>
-    <w:uiPriority xmlns:w="http://schemas.openxmlformats.org/wordprocessingml/2006/main" w:val="34"/>
-    <w:qFormat xmlns:w="http://schemas.openxmlformats.org/wordprocessingml/2006/main"/>
-    <w:pPr xmlns:w="http://schemas.openxmlformats.org/wordprocessingml/2006/main">
-      <w:ind xmlns:w="http://schemas.openxmlformats.org/wordprocessingml/2006/main" w:left="720"/>
-      <w:contextualSpacing xmlns:w="http://schemas.openxmlformats.org/wordprocessingml/2006/main"/>
+  <w:style w:type="paragraph" w:styleId="ListParagraph">
+    <w:name w:val="List Paragraph"/>
+    <w:basedOn w:val="Normal"/>
+    <w:uiPriority w:val="34"/>
+    <w:qFormat/>
+    <w:pPr>
+      <w:ind w:left="720"/>
+      <w:contextualSpacing/>
     </w:pPr>
   </w:style>
 </w:styles>
@@ -5272,15 +5378,6 @@
 </file>
 
 <file path=customXml/item2.xml><?xml version="1.0" encoding="utf-8"?>
-<?mso-contentType ?>
-<FormTemplates xmlns="http://schemas.microsoft.com/sharepoint/v3/contenttype/forms">
-  <Display>DocumentLibraryForm</Display>
-  <Edit>DocumentLibraryForm</Edit>
-  <New>DocumentLibraryForm</New>
-</FormTemplates>
-</file>
-
-<file path=customXml/item3.xml><?xml version="1.0" encoding="utf-8"?>
 <p:properties xmlns:p="http://schemas.microsoft.com/office/2006/metadata/properties" xmlns:xsi="http://www.w3.org/2001/XMLSchema-instance" xmlns:pc="http://schemas.microsoft.com/office/infopath/2007/PartnerControls">
   <documentManagement>
     <TaxCatchAll xmlns="ab06a5aa-8e31-4bdb-9b13-38c58a92ec8a" xsi:nil="true"/>
@@ -5291,14 +5388,50 @@
 </p:properties>
 </file>
 
+<file path=customXml/item3.xml><?xml version="1.0" encoding="utf-8"?>
+<?mso-contentType ?>
+<FormTemplates xmlns="http://schemas.microsoft.com/sharepoint/v3/contenttype/forms">
+  <Display>DocumentLibraryForm</Display>
+  <Edit>DocumentLibraryForm</Edit>
+  <New>DocumentLibraryForm</New>
+</FormTemplates>
+</file>
+
 <file path=customXml/itemProps1.xml><?xml version="1.0" encoding="utf-8"?>
-<ds:datastoreItem xmlns:ds="http://schemas.openxmlformats.org/officeDocument/2006/customXml" ds:itemID="{E33EFE46-6631-4273-95C9-3EF44065208C}"/>
+<ds:datastoreItem xmlns:ds="http://schemas.openxmlformats.org/officeDocument/2006/customXml" ds:itemID="{E33EFE46-6631-4273-95C9-3EF44065208C}">
+  <ds:schemaRefs>
+    <ds:schemaRef ds:uri="http://schemas.microsoft.com/office/2006/metadata/contentType"/>
+    <ds:schemaRef ds:uri="http://schemas.microsoft.com/office/2006/metadata/properties/metaAttributes"/>
+    <ds:schemaRef ds:uri="http://www.w3.org/2001/XMLSchema"/>
+    <ds:schemaRef ds:uri="http://schemas.microsoft.com/office/2006/metadata/properties"/>
+    <ds:schemaRef ds:uri="d2348753-baa8-4659-83d9-0a5292313e5f"/>
+    <ds:schemaRef ds:uri="9b759fdc-dea3-46d6-9ecd-9d9cdf1db4c6"/>
+    <ds:schemaRef ds:uri="ab06a5aa-8e31-4bdb-9b13-38c58a92ec8a"/>
+    <ds:schemaRef ds:uri="http://schemas.microsoft.com/office/2006/documentManagement/types"/>
+    <ds:schemaRef ds:uri="http://schemas.microsoft.com/office/infopath/2007/PartnerControls"/>
+    <ds:schemaRef ds:uri="http://schemas.openxmlformats.org/package/2006/metadata/core-properties"/>
+    <ds:schemaRef ds:uri="http://purl.org/dc/elements/1.1/"/>
+    <ds:schemaRef ds:uri="http://purl.org/dc/terms/"/>
+    <ds:schemaRef ds:uri="http://schemas.microsoft.com/internal/obd"/>
+  </ds:schemaRefs>
+</ds:datastoreItem>
 </file>
 
 <file path=customXml/itemProps2.xml><?xml version="1.0" encoding="utf-8"?>
-<ds:datastoreItem xmlns:ds="http://schemas.openxmlformats.org/officeDocument/2006/customXml" ds:itemID="{C6692263-6B27-4D19-AD59-BB6263F6F734}"/>
+<ds:datastoreItem xmlns:ds="http://schemas.openxmlformats.org/officeDocument/2006/customXml" ds:itemID="{CA7C1145-D2B0-4B3D-98F7-47D41D72B58D}">
+  <ds:schemaRefs>
+    <ds:schemaRef ds:uri="http://schemas.microsoft.com/office/2006/metadata/properties"/>
+    <ds:schemaRef ds:uri="http://schemas.microsoft.com/office/infopath/2007/PartnerControls"/>
+    <ds:schemaRef ds:uri="ab06a5aa-8e31-4bdb-9b13-38c58a92ec8a"/>
+    <ds:schemaRef ds:uri="d2348753-baa8-4659-83d9-0a5292313e5f"/>
+  </ds:schemaRefs>
+</ds:datastoreItem>
 </file>
 
 <file path=customXml/itemProps3.xml><?xml version="1.0" encoding="utf-8"?>
-<ds:datastoreItem xmlns:ds="http://schemas.openxmlformats.org/officeDocument/2006/customXml" ds:itemID="{CA7C1145-D2B0-4B3D-98F7-47D41D72B58D}"/>
+<ds:datastoreItem xmlns:ds="http://schemas.openxmlformats.org/officeDocument/2006/customXml" ds:itemID="{C6692263-6B27-4D19-AD59-BB6263F6F734}">
+  <ds:schemaRefs>
+    <ds:schemaRef ds:uri="http://schemas.microsoft.com/sharepoint/v3/contenttype/forms"/>
+  </ds:schemaRefs>
+</ds:datastoreItem>
 </file>
</xml_diff>